<commit_message>
ADD Software Requirement Specification for Menu
ADD Software Requirement Specification for Menu
</commit_message>
<xml_diff>
--- a/PSUFoodie Application.docx
+++ b/PSUFoodie Application.docx
@@ -16,6 +16,7 @@
           <w:szCs w:val="48"/>
         </w:rPr>
       </w:pPr>
+      <w:proofErr w:type="spellStart"/>
       <w:r>
         <w:rPr>
           <w:rFonts w:ascii="Arial" w:eastAsia="Times New Roman" w:hAnsi="Arial" w:cs="Times New Roman"/>
@@ -24,7 +25,18 @@
           <w:sz w:val="72"/>
           <w:szCs w:val="72"/>
         </w:rPr>
-        <w:t>PSUFoodie Application</w:t>
+        <w:t>PSUFoodie</w:t>
+      </w:r>
+      <w:proofErr w:type="spellEnd"/>
+      <w:r>
+        <w:rPr>
+          <w:rFonts w:ascii="Arial" w:eastAsia="Times New Roman" w:hAnsi="Arial" w:cs="Times New Roman"/>
+          <w:color w:val="000000"/>
+          <w:kern w:val="36"/>
+          <w:sz w:val="72"/>
+          <w:szCs w:val="72"/>
+        </w:rPr>
+        <w:t xml:space="preserve"> Application</w:t>
       </w:r>
     </w:p>
     <w:p>
@@ -946,8 +958,17 @@
           <w:rFonts w:ascii="Arial" w:hAnsi="Arial" w:cs="Arial"/>
           <w:color w:val="000000"/>
         </w:rPr>
-        <w:t>“ PSUFoodie</w:t>
-      </w:r>
+        <w:t xml:space="preserve">“ </w:t>
+      </w:r>
+      <w:proofErr w:type="spellStart"/>
+      <w:r>
+        <w:rPr>
+          <w:rFonts w:ascii="Arial" w:hAnsi="Arial" w:cs="Arial"/>
+          <w:color w:val="000000"/>
+        </w:rPr>
+        <w:t>PSUFoodie</w:t>
+      </w:r>
+      <w:proofErr w:type="spellEnd"/>
       <w:proofErr w:type="gramEnd"/>
       <w:r>
         <w:rPr>
@@ -995,8 +1016,17 @@
           <w:rFonts w:ascii="Arial" w:hAnsi="Arial" w:cs="Arial"/>
           <w:color w:val="000000"/>
         </w:rPr>
-        <w:t>“ PSUFoodie</w:t>
-      </w:r>
+        <w:t xml:space="preserve">“ </w:t>
+      </w:r>
+      <w:proofErr w:type="spellStart"/>
+      <w:r>
+        <w:rPr>
+          <w:rFonts w:ascii="Arial" w:hAnsi="Arial" w:cs="Arial"/>
+          <w:color w:val="000000"/>
+        </w:rPr>
+        <w:t>PSUFoodie</w:t>
+      </w:r>
+      <w:proofErr w:type="spellEnd"/>
       <w:proofErr w:type="gramEnd"/>
       <w:r>
         <w:rPr>
@@ -1018,7 +1048,23 @@
           <w:rFonts w:ascii="Arial" w:hAnsi="Arial" w:cs="Arial"/>
           <w:color w:val="000000"/>
         </w:rPr>
-        <w:t>“ PSUFoodie ”</w:t>
+        <w:t xml:space="preserve">“ </w:t>
+      </w:r>
+      <w:proofErr w:type="spellStart"/>
+      <w:r>
+        <w:rPr>
+          <w:rFonts w:ascii="Arial" w:hAnsi="Arial" w:cs="Arial"/>
+          <w:color w:val="000000"/>
+        </w:rPr>
+        <w:t>PSUFoodie</w:t>
+      </w:r>
+      <w:proofErr w:type="spellEnd"/>
+      <w:r>
+        <w:rPr>
+          <w:rFonts w:ascii="Arial" w:hAnsi="Arial" w:cs="Arial"/>
+          <w:color w:val="000000"/>
+        </w:rPr>
+        <w:t xml:space="preserve"> ”</w:t>
       </w:r>
     </w:p>
     <w:p>
@@ -1037,9 +1083,1449 @@
           <w:szCs w:val="24"/>
         </w:rPr>
       </w:pPr>
+    </w:p>
+    <w:p/>
+    <w:p/>
+    <w:p/>
+    <w:p/>
+    <w:p/>
+    <w:p/>
+    <w:p/>
+    <w:p/>
+    <w:p/>
+    <w:p/>
+    <w:p/>
+    <w:p/>
+    <w:p/>
+    <w:p/>
+    <w:p/>
+    <w:p/>
+    <w:p/>
+    <w:p/>
+    <w:p/>
+    <w:p/>
+    <w:p/>
+    <w:p/>
+    <w:p/>
+    <w:p/>
+    <w:p/>
+    <w:p/>
+    <w:p/>
+    <w:p/>
+    <w:p/>
+    <w:p/>
+    <w:p/>
+    <w:p/>
+    <w:p/>
+    <w:p/>
+    <w:p>
+      <w:pPr>
+        <w:pStyle w:val="Heading2"/>
+        <w:spacing w:before="360" w:after="120"/>
+      </w:pPr>
+      <w:r>
+        <w:rPr>
+          <w:rFonts w:ascii="Arial" w:hAnsi="Arial" w:cs="Arial"/>
+          <w:color w:val="000000"/>
+          <w:sz w:val="32"/>
+          <w:szCs w:val="32"/>
+        </w:rPr>
+        <w:t>3.3.3   Software Requirement Specification for Menu</w:t>
+      </w:r>
+    </w:p>
+    <w:p>
+      <w:pPr>
+        <w:pStyle w:val="Heading2"/>
+        <w:spacing w:before="360" w:after="120"/>
+      </w:pPr>
+      <w:r>
+        <w:rPr>
+          <w:rStyle w:val="apple-tab-span"/>
+          <w:rFonts w:ascii="Arial" w:hAnsi="Arial" w:cs="Arial"/>
+          <w:b/>
+          <w:bCs/>
+          <w:color w:val="000000"/>
+          <w:sz w:val="32"/>
+          <w:szCs w:val="32"/>
+        </w:rPr>
+        <w:tab/>
+      </w:r>
+      <w:r>
+        <w:rPr>
+          <w:rStyle w:val="apple-tab-span"/>
+          <w:rFonts w:ascii="Arial" w:hAnsi="Arial" w:cs="Arial"/>
+          <w:b/>
+          <w:bCs/>
+          <w:color w:val="000000"/>
+          <w:sz w:val="32"/>
+          <w:szCs w:val="32"/>
+        </w:rPr>
+        <w:tab/>
+      </w:r>
+      <w:proofErr w:type="gramStart"/>
+      <w:r>
+        <w:rPr>
+          <w:rFonts w:ascii="Arial" w:hAnsi="Arial" w:cs="Arial"/>
+          <w:color w:val="000000"/>
+          <w:sz w:val="32"/>
+          <w:szCs w:val="32"/>
+        </w:rPr>
+        <w:t>3.3.3.1  Description</w:t>
+      </w:r>
+      <w:proofErr w:type="gramEnd"/>
+    </w:p>
+    <w:p>
+      <w:pPr>
+        <w:pStyle w:val="NormalWeb"/>
+        <w:spacing w:before="0" w:beforeAutospacing="0" w:after="0" w:afterAutospacing="0"/>
+        <w:ind w:left="1440" w:firstLine="720"/>
+      </w:pPr>
+      <w:r>
+        <w:rPr>
+          <w:rFonts w:ascii="Arial" w:hAnsi="Arial" w:cs="Angsana New"/>
+          <w:color w:val="000000"/>
+          <w:cs/>
+        </w:rPr>
+        <w:t xml:space="preserve">ฟังก์ชั่นนี้แอพพลิเคชั่นจะทำการแสดงรายชื่อรายการอาหารที่มีภายในร้าน แบ่งออกเป็น </w:t>
+      </w:r>
+      <w:r>
+        <w:rPr>
+          <w:rFonts w:ascii="Arial" w:hAnsi="Arial" w:cs="Arial"/>
+          <w:color w:val="000000"/>
+        </w:rPr>
+        <w:t xml:space="preserve">4 </w:t>
+      </w:r>
+      <w:r>
+        <w:rPr>
+          <w:rFonts w:ascii="Arial" w:hAnsi="Arial" w:cs="Angsana New"/>
+          <w:color w:val="000000"/>
+          <w:cs/>
+        </w:rPr>
+        <w:t>หมวดหลักๆ</w:t>
+      </w:r>
+    </w:p>
+    <w:p>
+      <w:pPr>
+        <w:spacing w:after="240"/>
+      </w:pPr>
+    </w:p>
+    <w:p>
+      <w:pPr>
+        <w:pStyle w:val="NormalWeb"/>
+        <w:spacing w:before="0" w:beforeAutospacing="0" w:after="0" w:afterAutospacing="0"/>
+      </w:pPr>
+      <w:r>
+        <w:rPr>
+          <w:rStyle w:val="apple-tab-span"/>
+          <w:rFonts w:ascii="Arial" w:hAnsi="Arial" w:cs="Arial"/>
+          <w:color w:val="000000"/>
+          <w:sz w:val="32"/>
+          <w:szCs w:val="32"/>
+        </w:rPr>
+        <w:tab/>
+      </w:r>
+      <w:r>
+        <w:rPr>
+          <w:rStyle w:val="apple-tab-span"/>
+          <w:rFonts w:ascii="Arial" w:hAnsi="Arial" w:cs="Arial"/>
+          <w:color w:val="000000"/>
+          <w:sz w:val="32"/>
+          <w:szCs w:val="32"/>
+        </w:rPr>
+        <w:tab/>
+      </w:r>
+    </w:p>
+    <w:p>
+      <w:pPr>
+        <w:pStyle w:val="NormalWeb"/>
+        <w:spacing w:before="0" w:beforeAutospacing="0" w:after="0" w:afterAutospacing="0"/>
+        <w:ind w:left="720" w:firstLine="720"/>
+      </w:pPr>
+      <w:r>
+        <w:rPr>
+          <w:rFonts w:ascii="Arial" w:hAnsi="Arial" w:cs="Arial"/>
+          <w:color w:val="000000"/>
+          <w:sz w:val="32"/>
+          <w:szCs w:val="32"/>
+        </w:rPr>
+        <w:t>3.3.3.2</w:t>
+      </w:r>
+      <w:r>
+        <w:rPr>
+          <w:rFonts w:ascii="Arial" w:hAnsi="Arial" w:cs="Arial"/>
+          <w:color w:val="000000"/>
+          <w:sz w:val="14"/>
+          <w:szCs w:val="14"/>
+        </w:rPr>
+        <w:t xml:space="preserve">   </w:t>
+      </w:r>
+      <w:r>
+        <w:rPr>
+          <w:rFonts w:ascii="Arial" w:hAnsi="Arial" w:cs="Arial"/>
+          <w:color w:val="000000"/>
+          <w:sz w:val="32"/>
+          <w:szCs w:val="32"/>
+        </w:rPr>
+        <w:t>Stimulus/Response Sequences</w:t>
+      </w:r>
+    </w:p>
+    <w:p>
+      <w:pPr>
+        <w:pStyle w:val="NormalWeb"/>
+        <w:spacing w:before="0" w:beforeAutospacing="0" w:after="0" w:afterAutospacing="0"/>
+        <w:ind w:left="1440" w:firstLine="720"/>
+      </w:pPr>
+      <w:r>
+        <w:rPr>
+          <w:rFonts w:ascii="Arial" w:hAnsi="Arial" w:cs="Angsana New"/>
+          <w:color w:val="000000"/>
+          <w:cs/>
+        </w:rPr>
+        <w:t xml:space="preserve">เงื่อนไขก่อนการทำงาน : </w:t>
+      </w:r>
+      <w:r>
+        <w:rPr>
+          <w:rFonts w:ascii="Arial" w:hAnsi="Arial" w:cs="Arial"/>
+          <w:color w:val="000000"/>
+        </w:rPr>
+        <w:t>1.</w:t>
+      </w:r>
+      <w:r>
+        <w:rPr>
+          <w:rFonts w:ascii="Arial" w:hAnsi="Arial" w:cs="Angsana New"/>
+          <w:color w:val="000000"/>
+          <w:cs/>
+        </w:rPr>
+        <w:t>อุปกรณ์ต้องเชื่อมต่ออินเตอร์เน็ต</w:t>
+      </w:r>
+    </w:p>
+    <w:p>
+      <w:pPr>
+        <w:pStyle w:val="NormalWeb"/>
+        <w:spacing w:before="0" w:beforeAutospacing="0" w:after="0" w:afterAutospacing="0"/>
+        <w:ind w:left="720" w:firstLine="720"/>
+      </w:pPr>
+      <w:r>
+        <w:rPr>
+          <w:rStyle w:val="apple-tab-span"/>
+          <w:rFonts w:ascii="Arial" w:hAnsi="Arial" w:cs="Arial"/>
+          <w:color w:val="000000"/>
+          <w:sz w:val="32"/>
+          <w:szCs w:val="32"/>
+        </w:rPr>
+        <w:tab/>
+      </w:r>
+      <w:r>
+        <w:rPr>
+          <w:rFonts w:ascii="Arial" w:hAnsi="Arial" w:cs="Angsana New"/>
+          <w:color w:val="000000"/>
+          <w:cs/>
+        </w:rPr>
+        <w:t>ขั้นตอนการปฏิบัติ :</w:t>
+      </w:r>
+      <w:r>
+        <w:rPr>
+          <w:rFonts w:ascii="Arial" w:hAnsi="Arial" w:cs="Arial"/>
+          <w:color w:val="000000"/>
+        </w:rPr>
+        <w:t>        1.</w:t>
+      </w:r>
+      <w:r>
+        <w:rPr>
+          <w:rFonts w:ascii="Arial" w:hAnsi="Arial" w:cs="Angsana New"/>
+          <w:color w:val="000000"/>
+          <w:cs/>
+        </w:rPr>
+        <w:t>เมื่อมีการเข้าสู่หน้านี้แอพพลิเคชั่น</w:t>
+      </w:r>
+    </w:p>
+    <w:p>
+      <w:pPr>
+        <w:pStyle w:val="NormalWeb"/>
+        <w:spacing w:before="0" w:beforeAutospacing="0" w:after="0" w:afterAutospacing="0"/>
+        <w:ind w:left="720" w:firstLine="720"/>
+      </w:pPr>
+      <w:r>
+        <w:rPr>
+          <w:rFonts w:ascii="Arial" w:hAnsi="Arial" w:cs="Arial"/>
+          <w:color w:val="000000"/>
+        </w:rPr>
+        <w:t>                                                    </w:t>
+      </w:r>
+      <w:r>
+        <w:rPr>
+          <w:rFonts w:ascii="Arial" w:hAnsi="Arial" w:cs="Angsana New"/>
+          <w:color w:val="000000"/>
+          <w:cs/>
+        </w:rPr>
+        <w:t>จะแสดงเมนูที่มีอยู่</w:t>
+      </w:r>
+      <w:r>
+        <w:rPr>
+          <w:rFonts w:ascii="Arial" w:hAnsi="Arial" w:cs="Arial"/>
+          <w:color w:val="000000"/>
+        </w:rPr>
+        <w:t>     </w:t>
+      </w:r>
+    </w:p>
+    <w:p>
+      <w:pPr>
+        <w:pStyle w:val="NormalWeb"/>
+        <w:spacing w:before="0" w:beforeAutospacing="0" w:after="0" w:afterAutospacing="0"/>
+      </w:pPr>
+      <w:r>
+        <w:rPr>
+          <w:rFonts w:ascii="Arial" w:hAnsi="Arial" w:cs="Arial"/>
+          <w:color w:val="000000"/>
+        </w:rPr>
+        <w:t>                                                                 </w:t>
+      </w:r>
+      <w:r>
+        <w:rPr>
+          <w:rStyle w:val="apple-tab-span"/>
+          <w:rFonts w:ascii="Arial" w:hAnsi="Arial" w:cs="Arial"/>
+          <w:color w:val="000000"/>
+        </w:rPr>
+        <w:tab/>
+      </w:r>
+      <w:r>
+        <w:rPr>
+          <w:rFonts w:ascii="Arial" w:hAnsi="Arial" w:cs="Arial"/>
+          <w:color w:val="000000"/>
+        </w:rPr>
+        <w:t>  2.</w:t>
+      </w:r>
+      <w:r>
+        <w:rPr>
+          <w:rFonts w:ascii="Arial" w:hAnsi="Arial" w:cs="Angsana New"/>
+          <w:color w:val="000000"/>
+          <w:cs/>
+        </w:rPr>
+        <w:t>ลูกค้าสามารถกดเลือกเมนูต่างๆที่</w:t>
+      </w:r>
+    </w:p>
+    <w:p>
+      <w:pPr>
+        <w:pStyle w:val="NormalWeb"/>
+        <w:spacing w:before="0" w:beforeAutospacing="0" w:after="0" w:afterAutospacing="0"/>
+      </w:pPr>
+      <w:r>
+        <w:rPr>
+          <w:rFonts w:ascii="Arial" w:hAnsi="Arial" w:cs="Arial"/>
+          <w:color w:val="000000"/>
+        </w:rPr>
+        <w:t>                                                                             </w:t>
+      </w:r>
+      <w:r>
+        <w:rPr>
+          <w:rFonts w:ascii="Arial" w:hAnsi="Arial" w:cs="Angsana New"/>
+          <w:color w:val="000000"/>
+          <w:cs/>
+        </w:rPr>
+        <w:t>ลูกค้าต้องการ</w:t>
+      </w:r>
+    </w:p>
+    <w:p>
+      <w:pPr>
+        <w:pStyle w:val="NormalWeb"/>
+        <w:spacing w:before="0" w:beforeAutospacing="0" w:after="0" w:afterAutospacing="0"/>
+        <w:ind w:left="2160" w:firstLine="720"/>
+      </w:pPr>
+      <w:r>
+        <w:rPr>
+          <w:rFonts w:ascii="Arial" w:hAnsi="Arial" w:cs="Arial"/>
+          <w:color w:val="000000"/>
+        </w:rPr>
+        <w:t>                          3.</w:t>
+      </w:r>
+      <w:r>
+        <w:rPr>
+          <w:rFonts w:ascii="Arial" w:hAnsi="Arial" w:cs="Angsana New"/>
+          <w:color w:val="000000"/>
+          <w:cs/>
+        </w:rPr>
+        <w:t>ลูกค้าสามารถกดปุ่มชำระเงินเพื่อยัง</w:t>
+      </w:r>
+    </w:p>
+    <w:p>
+      <w:pPr>
+        <w:pStyle w:val="NormalWeb"/>
+        <w:spacing w:before="0" w:beforeAutospacing="0" w:after="0" w:afterAutospacing="0"/>
+        <w:ind w:left="720" w:firstLine="720"/>
+        <w:jc w:val="center"/>
+      </w:pPr>
+      <w:r>
+        <w:rPr>
+          <w:rFonts w:ascii="Arial" w:hAnsi="Arial" w:cs="Arial"/>
+          <w:color w:val="000000"/>
+        </w:rPr>
+        <w:t>              </w:t>
+      </w:r>
+      <w:r>
+        <w:rPr>
+          <w:rFonts w:ascii="Arial" w:hAnsi="Arial" w:cs="Angsana New"/>
+          <w:color w:val="000000"/>
+          <w:cs/>
+        </w:rPr>
+        <w:t>หน้าต่างถัดไปในการชำระเงินน</w:t>
+      </w:r>
+    </w:p>
+    <w:p>
+      <w:pPr>
+        <w:pStyle w:val="Heading2"/>
+        <w:spacing w:before="360" w:after="120"/>
+        <w:ind w:left="720" w:firstLine="720"/>
+      </w:pPr>
+      <w:r>
+        <w:rPr>
+          <w:rFonts w:ascii="Arial" w:hAnsi="Arial" w:cs="Arial"/>
+          <w:color w:val="000000"/>
+          <w:sz w:val="32"/>
+          <w:szCs w:val="32"/>
+        </w:rPr>
+        <w:t>3.3.3.3   Functional Requirement</w:t>
+      </w:r>
+    </w:p>
+    <w:p>
+      <w:pPr>
+        <w:pStyle w:val="NormalWeb"/>
+        <w:spacing w:before="0" w:beforeAutospacing="0" w:after="0" w:afterAutospacing="0"/>
+      </w:pPr>
+      <w:r>
+        <w:rPr>
+          <w:rStyle w:val="apple-tab-span"/>
+          <w:rFonts w:ascii="Arial" w:hAnsi="Arial" w:cs="Arial"/>
+          <w:color w:val="000000"/>
+          <w:sz w:val="22"/>
+          <w:szCs w:val="22"/>
+        </w:rPr>
+        <w:tab/>
+      </w:r>
+      <w:r>
+        <w:rPr>
+          <w:rStyle w:val="apple-tab-span"/>
+          <w:rFonts w:ascii="Arial" w:hAnsi="Arial" w:cs="Arial"/>
+          <w:color w:val="000000"/>
+          <w:sz w:val="22"/>
+          <w:szCs w:val="22"/>
+        </w:rPr>
+        <w:tab/>
+      </w:r>
+      <w:r>
+        <w:rPr>
+          <w:rStyle w:val="apple-tab-span"/>
+          <w:rFonts w:ascii="Arial" w:hAnsi="Arial" w:cs="Arial"/>
+          <w:color w:val="000000"/>
+          <w:sz w:val="22"/>
+          <w:szCs w:val="22"/>
+        </w:rPr>
+        <w:tab/>
+      </w:r>
+      <w:r>
+        <w:rPr>
+          <w:rFonts w:ascii="Arial" w:hAnsi="Arial" w:cs="Arial"/>
+          <w:color w:val="000000"/>
+        </w:rPr>
+        <w:t>SRS-</w:t>
+      </w:r>
+      <w:proofErr w:type="gramStart"/>
+      <w:r>
+        <w:rPr>
+          <w:rFonts w:ascii="Arial" w:hAnsi="Arial" w:cs="Arial"/>
+          <w:color w:val="000000"/>
+        </w:rPr>
+        <w:t>1 :</w:t>
+      </w:r>
+      <w:proofErr w:type="gramEnd"/>
+      <w:r>
+        <w:rPr>
+          <w:rFonts w:ascii="Arial" w:hAnsi="Arial" w:cs="Arial"/>
+          <w:color w:val="000000"/>
+        </w:rPr>
+        <w:t xml:space="preserve"> </w:t>
+      </w:r>
+      <w:r>
+        <w:rPr>
+          <w:rFonts w:ascii="Arial" w:hAnsi="Arial" w:cs="Angsana New"/>
+          <w:color w:val="000000"/>
+          <w:cs/>
+        </w:rPr>
+        <w:t>แอพพลิเคชั่นจะต้องเรียกข้อมูลรายการอาหารที่มีภายในร้านจาก</w:t>
+      </w:r>
+    </w:p>
+    <w:p>
+      <w:pPr>
+        <w:pStyle w:val="NormalWeb"/>
+        <w:spacing w:before="0" w:beforeAutospacing="0" w:after="0" w:afterAutospacing="0"/>
+      </w:pPr>
+      <w:r>
+        <w:rPr>
+          <w:rFonts w:ascii="Arial" w:hAnsi="Arial" w:cs="Arial"/>
+          <w:color w:val="000000"/>
+        </w:rPr>
+        <w:t>                       </w:t>
+      </w:r>
+      <w:r>
+        <w:rPr>
+          <w:rStyle w:val="apple-tab-span"/>
+          <w:rFonts w:ascii="Arial" w:hAnsi="Arial" w:cs="Arial"/>
+          <w:color w:val="000000"/>
+        </w:rPr>
+        <w:tab/>
+      </w:r>
+      <w:r>
+        <w:rPr>
+          <w:rStyle w:val="apple-tab-span"/>
+          <w:rFonts w:ascii="Arial" w:hAnsi="Arial" w:cs="Arial"/>
+          <w:color w:val="000000"/>
+        </w:rPr>
+        <w:tab/>
+      </w:r>
+      <w:r>
+        <w:rPr>
+          <w:rFonts w:ascii="Arial" w:hAnsi="Arial" w:cs="Arial"/>
+          <w:color w:val="000000"/>
+        </w:rPr>
+        <w:t xml:space="preserve">Server </w:t>
+      </w:r>
+      <w:r>
+        <w:rPr>
+          <w:rFonts w:ascii="Arial" w:hAnsi="Arial" w:cs="Angsana New"/>
+          <w:color w:val="000000"/>
+          <w:cs/>
+        </w:rPr>
+        <w:t>เก็บข้อมูล</w:t>
+      </w:r>
+    </w:p>
+    <w:p>
+      <w:pPr>
+        <w:pStyle w:val="NormalWeb"/>
+        <w:spacing w:before="0" w:beforeAutospacing="0" w:after="0" w:afterAutospacing="0"/>
+        <w:ind w:left="1440" w:firstLine="720"/>
+      </w:pPr>
+      <w:r>
+        <w:rPr>
+          <w:rFonts w:ascii="Arial" w:hAnsi="Arial" w:cs="Arial"/>
+          <w:color w:val="000000"/>
+        </w:rPr>
+        <w:t>SRS-</w:t>
+      </w:r>
+      <w:proofErr w:type="gramStart"/>
+      <w:r>
+        <w:rPr>
+          <w:rFonts w:ascii="Arial" w:hAnsi="Arial" w:cs="Arial"/>
+          <w:color w:val="000000"/>
+        </w:rPr>
+        <w:t>2 :</w:t>
+      </w:r>
+      <w:proofErr w:type="gramEnd"/>
+      <w:r>
+        <w:rPr>
+          <w:rFonts w:ascii="Arial" w:hAnsi="Arial" w:cs="Arial"/>
+          <w:color w:val="000000"/>
+        </w:rPr>
+        <w:t xml:space="preserve"> </w:t>
+      </w:r>
+      <w:r>
+        <w:rPr>
+          <w:rFonts w:ascii="Arial" w:hAnsi="Arial" w:cs="Angsana New"/>
+          <w:color w:val="000000"/>
+          <w:cs/>
+        </w:rPr>
+        <w:t>แอพพลิเคชั่นจะดึงข้อมูลรายการอาหาร/เครื่องดื่มต่างๆเพื่อมาแสดง</w:t>
+      </w:r>
+      <w:r>
+        <w:rPr>
+          <w:rFonts w:ascii="Arial" w:hAnsi="Arial" w:cs="Arial"/>
+          <w:color w:val="000000"/>
+        </w:rPr>
+        <w:t> </w:t>
+      </w:r>
+    </w:p>
+    <w:p>
+      <w:pPr>
+        <w:spacing w:after="240"/>
+      </w:pPr>
+      <w:r>
+        <w:br/>
+      </w:r>
+    </w:p>
+    <w:p>
+      <w:pPr>
+        <w:pStyle w:val="Heading2"/>
+        <w:spacing w:before="360" w:after="120"/>
+      </w:pPr>
+      <w:r>
+        <w:rPr>
+          <w:rStyle w:val="apple-tab-span"/>
+          <w:rFonts w:ascii="Arial" w:hAnsi="Arial" w:cs="Arial"/>
+          <w:b/>
+          <w:bCs/>
+          <w:color w:val="000000"/>
+          <w:sz w:val="32"/>
+          <w:szCs w:val="32"/>
+        </w:rPr>
+        <w:tab/>
+      </w:r>
+      <w:r>
+        <w:rPr>
+          <w:rStyle w:val="apple-tab-span"/>
+          <w:rFonts w:ascii="Arial" w:hAnsi="Arial" w:cs="Arial"/>
+          <w:b/>
+          <w:bCs/>
+          <w:color w:val="000000"/>
+          <w:sz w:val="32"/>
+          <w:szCs w:val="32"/>
+        </w:rPr>
+        <w:tab/>
+      </w:r>
+      <w:r>
+        <w:rPr>
+          <w:rFonts w:ascii="Arial" w:hAnsi="Arial" w:cs="Arial"/>
+          <w:color w:val="000000"/>
+          <w:sz w:val="32"/>
+          <w:szCs w:val="32"/>
+        </w:rPr>
+        <w:t>3.3.3.4</w:t>
+      </w:r>
+      <w:r>
+        <w:rPr>
+          <w:rFonts w:ascii="Arial" w:hAnsi="Arial" w:cs="Arial"/>
+          <w:color w:val="000000"/>
+          <w:sz w:val="14"/>
+          <w:szCs w:val="14"/>
+        </w:rPr>
+        <w:t xml:space="preserve">         </w:t>
+      </w:r>
+      <w:r>
+        <w:rPr>
+          <w:rFonts w:ascii="Arial" w:hAnsi="Arial" w:cs="Arial"/>
+          <w:color w:val="000000"/>
+          <w:sz w:val="32"/>
+          <w:szCs w:val="32"/>
+        </w:rPr>
+        <w:t>Inputs, Processing and Outputs</w:t>
+      </w:r>
+    </w:p>
+    <w:p/>
+    <w:p>
+      <w:pPr>
+        <w:pStyle w:val="Heading2"/>
+        <w:spacing w:before="360" w:after="120"/>
+      </w:pPr>
+      <w:r>
+        <w:rPr>
+          <w:rStyle w:val="apple-tab-span"/>
+          <w:rFonts w:ascii="Arial" w:hAnsi="Arial" w:cs="Arial"/>
+          <w:color w:val="000000"/>
+          <w:sz w:val="32"/>
+          <w:szCs w:val="32"/>
+        </w:rPr>
+        <w:tab/>
+      </w:r>
+      <w:r>
+        <w:rPr>
+          <w:rStyle w:val="apple-tab-span"/>
+          <w:rFonts w:ascii="Arial" w:hAnsi="Arial" w:cs="Arial"/>
+          <w:color w:val="000000"/>
+          <w:sz w:val="32"/>
+          <w:szCs w:val="32"/>
+        </w:rPr>
+        <w:tab/>
+      </w:r>
+      <w:r>
+        <w:rPr>
+          <w:rFonts w:ascii="Arial" w:hAnsi="Arial" w:cs="Arial"/>
+          <w:color w:val="000000"/>
+          <w:sz w:val="32"/>
+          <w:szCs w:val="32"/>
+        </w:rPr>
+        <w:t>3.3.3.4.1</w:t>
+      </w:r>
+      <w:r>
+        <w:rPr>
+          <w:rFonts w:ascii="Arial" w:hAnsi="Arial" w:cs="Arial"/>
+          <w:color w:val="000000"/>
+          <w:sz w:val="14"/>
+          <w:szCs w:val="14"/>
+        </w:rPr>
+        <w:t xml:space="preserve">   </w:t>
+      </w:r>
+      <w:r>
+        <w:rPr>
+          <w:rFonts w:ascii="Arial" w:hAnsi="Arial" w:cs="Arial"/>
+          <w:color w:val="000000"/>
+          <w:sz w:val="32"/>
+          <w:szCs w:val="32"/>
+        </w:rPr>
+        <w:t>Inputs</w:t>
+      </w:r>
+    </w:p>
+    <w:p>
+      <w:pPr>
+        <w:pStyle w:val="NormalWeb"/>
+        <w:spacing w:before="0" w:beforeAutospacing="0" w:after="0" w:afterAutospacing="0"/>
+      </w:pPr>
+      <w:r>
+        <w:rPr>
+          <w:rFonts w:ascii="Arial" w:hAnsi="Arial" w:cs="Arial"/>
+          <w:b/>
+          <w:bCs/>
+          <w:color w:val="000000"/>
+          <w:sz w:val="32"/>
+          <w:szCs w:val="32"/>
+        </w:rPr>
+        <w:t> </w:t>
+      </w:r>
+    </w:p>
+    <w:tbl>
+      <w:tblPr>
+        <w:tblW w:w="9062" w:type="dxa"/>
+        <w:tblCellMar>
+          <w:top w:w="15" w:type="dxa"/>
+          <w:left w:w="15" w:type="dxa"/>
+          <w:bottom w:w="15" w:type="dxa"/>
+          <w:right w:w="15" w:type="dxa"/>
+        </w:tblCellMar>
+        <w:tblLook w:val="04A0" w:firstRow="1" w:lastRow="0" w:firstColumn="1" w:lastColumn="0" w:noHBand="0" w:noVBand="1"/>
+      </w:tblPr>
+      <w:tblGrid>
+        <w:gridCol w:w="4243"/>
+        <w:gridCol w:w="4819"/>
+      </w:tblGrid>
+      <w:tr>
+        <w:trPr>
+          <w:trHeight w:val="600"/>
+        </w:trPr>
+        <w:tc>
+          <w:tcPr>
+            <w:tcW w:w="4243" w:type="dxa"/>
+            <w:tcBorders>
+              <w:top w:val="single" w:sz="8" w:space="0" w:color="000000"/>
+              <w:left w:val="single" w:sz="8" w:space="0" w:color="000000"/>
+              <w:bottom w:val="single" w:sz="8" w:space="0" w:color="000000"/>
+              <w:right w:val="single" w:sz="8" w:space="0" w:color="000000"/>
+            </w:tcBorders>
+            <w:shd w:val="clear" w:color="auto" w:fill="CCCCCC"/>
+            <w:tcMar>
+              <w:top w:w="100" w:type="dxa"/>
+              <w:left w:w="100" w:type="dxa"/>
+              <w:bottom w:w="100" w:type="dxa"/>
+              <w:right w:w="100" w:type="dxa"/>
+            </w:tcMar>
+            <w:hideMark/>
+          </w:tcPr>
+          <w:p>
+            <w:pPr>
+              <w:pStyle w:val="Heading2"/>
+              <w:spacing w:before="240" w:after="240"/>
+              <w:ind w:left="400"/>
+              <w:jc w:val="center"/>
+            </w:pPr>
+            <w:r>
+              <w:rPr>
+                <w:rFonts w:ascii="Arial" w:hAnsi="Arial" w:cs="Angsana New"/>
+                <w:b/>
+                <w:bCs/>
+                <w:color w:val="000000"/>
+                <w:sz w:val="32"/>
+                <w:szCs w:val="32"/>
+                <w:cs/>
+              </w:rPr>
+              <w:t>สิ่งที่ป้อนเข้าสู่ระบบ</w:t>
+            </w:r>
+          </w:p>
+        </w:tc>
+        <w:tc>
+          <w:tcPr>
+            <w:tcW w:w="4819" w:type="dxa"/>
+            <w:tcBorders>
+              <w:top w:val="single" w:sz="8" w:space="0" w:color="000000"/>
+              <w:left w:val="single" w:sz="8" w:space="0" w:color="000000"/>
+              <w:bottom w:val="single" w:sz="8" w:space="0" w:color="000000"/>
+              <w:right w:val="single" w:sz="8" w:space="0" w:color="000000"/>
+            </w:tcBorders>
+            <w:shd w:val="clear" w:color="auto" w:fill="CCCCCC"/>
+            <w:tcMar>
+              <w:top w:w="100" w:type="dxa"/>
+              <w:left w:w="100" w:type="dxa"/>
+              <w:bottom w:w="100" w:type="dxa"/>
+              <w:right w:w="100" w:type="dxa"/>
+            </w:tcMar>
+            <w:hideMark/>
+          </w:tcPr>
+          <w:p>
+            <w:pPr>
+              <w:pStyle w:val="Heading2"/>
+              <w:spacing w:before="240" w:after="240"/>
+              <w:ind w:left="400"/>
+              <w:jc w:val="center"/>
+            </w:pPr>
+            <w:r>
+              <w:rPr>
+                <w:rFonts w:ascii="Arial" w:hAnsi="Arial" w:cs="Angsana New"/>
+                <w:b/>
+                <w:bCs/>
+                <w:color w:val="000000"/>
+                <w:sz w:val="32"/>
+                <w:szCs w:val="32"/>
+                <w:cs/>
+              </w:rPr>
+              <w:t>รายละเอียด</w:t>
+            </w:r>
+          </w:p>
+        </w:tc>
+      </w:tr>
+      <w:tr>
+        <w:trPr>
+          <w:trHeight w:val="1340"/>
+        </w:trPr>
+        <w:tc>
+          <w:tcPr>
+            <w:tcW w:w="4243" w:type="dxa"/>
+            <w:tcBorders>
+              <w:top w:val="single" w:sz="8" w:space="0" w:color="000000"/>
+              <w:left w:val="single" w:sz="8" w:space="0" w:color="000000"/>
+              <w:bottom w:val="single" w:sz="8" w:space="0" w:color="000000"/>
+              <w:right w:val="single" w:sz="8" w:space="0" w:color="000000"/>
+            </w:tcBorders>
+            <w:tcMar>
+              <w:top w:w="100" w:type="dxa"/>
+              <w:left w:w="100" w:type="dxa"/>
+              <w:bottom w:w="100" w:type="dxa"/>
+              <w:right w:w="100" w:type="dxa"/>
+            </w:tcMar>
+            <w:hideMark/>
+          </w:tcPr>
+          <w:p>
+            <w:pPr>
+              <w:spacing w:before="100" w:beforeAutospacing="1" w:after="100" w:afterAutospacing="1"/>
+              <w:textAlignment w:val="baseline"/>
+              <w:rPr>
+                <w:rFonts w:ascii="Arial" w:hAnsi="Arial" w:cs="Arial"/>
+                <w:color w:val="000000"/>
+                <w:sz w:val="32"/>
+                <w:szCs w:val="32"/>
+              </w:rPr>
+            </w:pPr>
+            <w:r>
+              <w:rPr>
+                <w:rFonts w:ascii="Arial" w:hAnsi="Arial" w:cs="Arial"/>
+                <w:color w:val="000000"/>
+                <w:sz w:val="32"/>
+                <w:szCs w:val="32"/>
+              </w:rPr>
+              <w:t>-</w:t>
+            </w:r>
+          </w:p>
+          <w:p>
+            <w:pPr>
+              <w:pStyle w:val="NormalWeb"/>
+              <w:spacing w:before="240" w:beforeAutospacing="0" w:after="240" w:afterAutospacing="0"/>
+              <w:ind w:left="400"/>
+              <w:rPr>
+                <w:rFonts w:ascii="Tahoma" w:hAnsi="Tahoma" w:cs="Tahoma"/>
+              </w:rPr>
+            </w:pPr>
+            <w:r>
+              <w:rPr>
+                <w:rFonts w:ascii="Arial" w:hAnsi="Arial" w:cs="Arial"/>
+                <w:color w:val="000000"/>
+                <w:sz w:val="32"/>
+                <w:szCs w:val="32"/>
+              </w:rPr>
+              <w:t> </w:t>
+            </w:r>
+          </w:p>
+        </w:tc>
+        <w:tc>
+          <w:tcPr>
+            <w:tcW w:w="4819" w:type="dxa"/>
+            <w:tcBorders>
+              <w:top w:val="single" w:sz="8" w:space="0" w:color="000000"/>
+              <w:left w:val="single" w:sz="8" w:space="0" w:color="000000"/>
+              <w:bottom w:val="single" w:sz="8" w:space="0" w:color="000000"/>
+              <w:right w:val="single" w:sz="8" w:space="0" w:color="000000"/>
+            </w:tcBorders>
+            <w:tcMar>
+              <w:top w:w="100" w:type="dxa"/>
+              <w:left w:w="100" w:type="dxa"/>
+              <w:bottom w:w="100" w:type="dxa"/>
+              <w:right w:w="100" w:type="dxa"/>
+            </w:tcMar>
+            <w:hideMark/>
+          </w:tcPr>
+          <w:p>
+            <w:pPr>
+              <w:pStyle w:val="NormalWeb"/>
+              <w:spacing w:before="240" w:beforeAutospacing="0" w:after="240" w:afterAutospacing="0"/>
+            </w:pPr>
+            <w:r>
+              <w:t>-</w:t>
+            </w:r>
+          </w:p>
+        </w:tc>
+      </w:tr>
+    </w:tbl>
+    <w:p>
+      <w:pPr>
+        <w:pStyle w:val="NormalWeb"/>
+        <w:spacing w:before="0" w:beforeAutospacing="0" w:after="0" w:afterAutospacing="0"/>
+      </w:pPr>
+      <w:r>
+        <w:rPr>
+          <w:rStyle w:val="apple-tab-span"/>
+          <w:rFonts w:ascii="Arial" w:hAnsi="Arial" w:cs="Arial"/>
+          <w:color w:val="000000"/>
+          <w:sz w:val="32"/>
+          <w:szCs w:val="32"/>
+        </w:rPr>
+        <w:tab/>
+      </w:r>
+      <w:r>
+        <w:rPr>
+          <w:rStyle w:val="apple-tab-span"/>
+          <w:rFonts w:ascii="Arial" w:hAnsi="Arial" w:cs="Arial"/>
+          <w:color w:val="000000"/>
+          <w:sz w:val="32"/>
+          <w:szCs w:val="32"/>
+        </w:rPr>
+        <w:tab/>
+      </w:r>
+    </w:p>
+    <w:p>
+      <w:pPr>
+        <w:pStyle w:val="Heading2"/>
+        <w:spacing w:before="360" w:after="120"/>
+      </w:pPr>
       <w:bookmarkStart w:id="0" w:name="_GoBack"/>
-      <w:bookmarkEnd w:id="0"/>
-    </w:p>
+      <w:r>
+        <w:rPr>
+          <w:rStyle w:val="apple-tab-span"/>
+          <w:rFonts w:ascii="Arial" w:hAnsi="Arial" w:cs="Arial"/>
+          <w:color w:val="000000"/>
+          <w:sz w:val="32"/>
+          <w:szCs w:val="32"/>
+        </w:rPr>
+        <w:lastRenderedPageBreak/>
+        <w:tab/>
+      </w:r>
+      <w:r>
+        <w:rPr>
+          <w:rFonts w:ascii="Arial" w:hAnsi="Arial" w:cs="Arial"/>
+          <w:color w:val="000000"/>
+          <w:sz w:val="32"/>
+          <w:szCs w:val="32"/>
+        </w:rPr>
+        <w:t>3.3.3.4.2</w:t>
+      </w:r>
+      <w:r>
+        <w:rPr>
+          <w:rFonts w:ascii="Arial" w:hAnsi="Arial" w:cs="Arial"/>
+          <w:color w:val="000000"/>
+          <w:sz w:val="14"/>
+          <w:szCs w:val="14"/>
+        </w:rPr>
+        <w:t xml:space="preserve">   </w:t>
+      </w:r>
+      <w:r>
+        <w:rPr>
+          <w:rFonts w:ascii="Arial" w:hAnsi="Arial" w:cs="Arial"/>
+          <w:color w:val="000000"/>
+          <w:sz w:val="32"/>
+          <w:szCs w:val="32"/>
+        </w:rPr>
+        <w:t>Processing</w:t>
+      </w:r>
+    </w:p>
+    <w:tbl>
+      <w:tblPr>
+        <w:tblW w:w="0" w:type="auto"/>
+        <w:tblCellMar>
+          <w:top w:w="15" w:type="dxa"/>
+          <w:left w:w="15" w:type="dxa"/>
+          <w:bottom w:w="15" w:type="dxa"/>
+          <w:right w:w="15" w:type="dxa"/>
+        </w:tblCellMar>
+        <w:tblLook w:val="04A0" w:firstRow="1" w:lastRow="0" w:firstColumn="1" w:lastColumn="0" w:noHBand="0" w:noVBand="1"/>
+      </w:tblPr>
+      <w:tblGrid>
+        <w:gridCol w:w="3901"/>
+        <w:gridCol w:w="5099"/>
+      </w:tblGrid>
+      <w:tr>
+        <w:trPr>
+          <w:trHeight w:val="600"/>
+        </w:trPr>
+        <w:tc>
+          <w:tcPr>
+            <w:tcW w:w="0" w:type="auto"/>
+            <w:tcBorders>
+              <w:top w:val="single" w:sz="8" w:space="0" w:color="000000"/>
+              <w:left w:val="single" w:sz="8" w:space="0" w:color="000000"/>
+              <w:bottom w:val="single" w:sz="8" w:space="0" w:color="000000"/>
+              <w:right w:val="single" w:sz="8" w:space="0" w:color="000000"/>
+            </w:tcBorders>
+            <w:shd w:val="clear" w:color="auto" w:fill="CCCCCC"/>
+            <w:tcMar>
+              <w:top w:w="100" w:type="dxa"/>
+              <w:left w:w="100" w:type="dxa"/>
+              <w:bottom w:w="100" w:type="dxa"/>
+              <w:right w:w="100" w:type="dxa"/>
+            </w:tcMar>
+            <w:hideMark/>
+          </w:tcPr>
+          <w:bookmarkEnd w:id="0"/>
+          <w:p>
+            <w:pPr>
+              <w:pStyle w:val="Heading2"/>
+              <w:spacing w:before="240" w:after="240"/>
+              <w:ind w:left="440"/>
+              <w:jc w:val="center"/>
+            </w:pPr>
+            <w:r>
+              <w:rPr>
+                <w:rFonts w:ascii="Arial" w:hAnsi="Arial" w:cs="Angsana New"/>
+                <w:b/>
+                <w:bCs/>
+                <w:color w:val="000000"/>
+                <w:sz w:val="32"/>
+                <w:szCs w:val="32"/>
+                <w:cs/>
+              </w:rPr>
+              <w:t>ข้อมูล</w:t>
+            </w:r>
+          </w:p>
+        </w:tc>
+        <w:tc>
+          <w:tcPr>
+            <w:tcW w:w="0" w:type="auto"/>
+            <w:tcBorders>
+              <w:top w:val="single" w:sz="8" w:space="0" w:color="000000"/>
+              <w:left w:val="single" w:sz="8" w:space="0" w:color="000000"/>
+              <w:bottom w:val="single" w:sz="8" w:space="0" w:color="000000"/>
+              <w:right w:val="single" w:sz="8" w:space="0" w:color="000000"/>
+            </w:tcBorders>
+            <w:shd w:val="clear" w:color="auto" w:fill="CCCCCC"/>
+            <w:tcMar>
+              <w:top w:w="100" w:type="dxa"/>
+              <w:left w:w="100" w:type="dxa"/>
+              <w:bottom w:w="100" w:type="dxa"/>
+              <w:right w:w="100" w:type="dxa"/>
+            </w:tcMar>
+            <w:hideMark/>
+          </w:tcPr>
+          <w:p>
+            <w:pPr>
+              <w:pStyle w:val="Heading2"/>
+              <w:spacing w:before="240" w:after="240"/>
+              <w:ind w:left="440"/>
+              <w:jc w:val="center"/>
+            </w:pPr>
+            <w:r>
+              <w:rPr>
+                <w:rFonts w:ascii="Arial" w:hAnsi="Arial" w:cs="Angsana New"/>
+                <w:b/>
+                <w:bCs/>
+                <w:color w:val="000000"/>
+                <w:sz w:val="32"/>
+                <w:szCs w:val="32"/>
+                <w:cs/>
+              </w:rPr>
+              <w:t>การตรวจสอบ</w:t>
+            </w:r>
+          </w:p>
+        </w:tc>
+      </w:tr>
+      <w:tr>
+        <w:trPr>
+          <w:trHeight w:val="2220"/>
+        </w:trPr>
+        <w:tc>
+          <w:tcPr>
+            <w:tcW w:w="0" w:type="auto"/>
+            <w:tcBorders>
+              <w:top w:val="single" w:sz="8" w:space="0" w:color="000000"/>
+              <w:left w:val="single" w:sz="8" w:space="0" w:color="000000"/>
+              <w:bottom w:val="single" w:sz="8" w:space="0" w:color="000000"/>
+              <w:right w:val="single" w:sz="8" w:space="0" w:color="000000"/>
+            </w:tcBorders>
+            <w:tcMar>
+              <w:top w:w="100" w:type="dxa"/>
+              <w:left w:w="100" w:type="dxa"/>
+              <w:bottom w:w="100" w:type="dxa"/>
+              <w:right w:w="100" w:type="dxa"/>
+            </w:tcMar>
+            <w:hideMark/>
+          </w:tcPr>
+          <w:p>
+            <w:pPr>
+              <w:pStyle w:val="NormalWeb"/>
+              <w:spacing w:before="240" w:beforeAutospacing="0" w:after="240" w:afterAutospacing="0"/>
+              <w:ind w:left="400"/>
+            </w:pPr>
+            <w:r>
+              <w:rPr>
+                <w:rFonts w:ascii="Arial" w:hAnsi="Arial" w:cs="Arial"/>
+                <w:color w:val="000000"/>
+              </w:rPr>
+              <w:t>-</w:t>
+            </w:r>
+            <w:r>
+              <w:rPr>
+                <w:rFonts w:ascii="Arial" w:hAnsi="Arial" w:cs="Angsana New"/>
+                <w:color w:val="000000"/>
+                <w:cs/>
+              </w:rPr>
+              <w:t>ระบบจะส่งการขอข้อมูลไปยังฐานข้อมูลเพื่อมาแสดงรายการ</w:t>
+            </w:r>
+          </w:p>
+        </w:tc>
+        <w:tc>
+          <w:tcPr>
+            <w:tcW w:w="0" w:type="auto"/>
+            <w:tcBorders>
+              <w:top w:val="single" w:sz="8" w:space="0" w:color="000000"/>
+              <w:left w:val="single" w:sz="8" w:space="0" w:color="000000"/>
+              <w:bottom w:val="single" w:sz="8" w:space="0" w:color="000000"/>
+              <w:right w:val="single" w:sz="8" w:space="0" w:color="000000"/>
+            </w:tcBorders>
+            <w:tcMar>
+              <w:top w:w="100" w:type="dxa"/>
+              <w:left w:w="100" w:type="dxa"/>
+              <w:bottom w:w="100" w:type="dxa"/>
+              <w:right w:w="100" w:type="dxa"/>
+            </w:tcMar>
+            <w:hideMark/>
+          </w:tcPr>
+          <w:p>
+            <w:pPr>
+              <w:pStyle w:val="NormalWeb"/>
+              <w:numPr>
+                <w:ilvl w:val="0"/>
+                <w:numId w:val="2"/>
+              </w:numPr>
+              <w:spacing w:before="0" w:beforeAutospacing="0" w:after="240" w:afterAutospacing="0"/>
+              <w:textAlignment w:val="baseline"/>
+              <w:rPr>
+                <w:rFonts w:ascii="Arial" w:hAnsi="Arial" w:cs="Arial"/>
+                <w:color w:val="000000"/>
+              </w:rPr>
+            </w:pPr>
+            <w:r>
+              <w:rPr>
+                <w:rFonts w:ascii="Arial" w:hAnsi="Arial" w:cs="Angsana New"/>
+                <w:color w:val="000000"/>
+                <w:cs/>
+              </w:rPr>
+              <w:t>หากข้อมูลของผู้ใช้งานแอพพลิเคชั่นถูกต้องระบบจะทำการยินยอมให้ดึงข้อมูล</w:t>
+            </w:r>
+          </w:p>
+        </w:tc>
+      </w:tr>
+    </w:tbl>
+    <w:p>
+      <w:pPr>
+        <w:pStyle w:val="NormalWeb"/>
+        <w:spacing w:before="0" w:beforeAutospacing="0" w:after="0" w:afterAutospacing="0"/>
+        <w:rPr>
+          <w:rFonts w:ascii="Tahoma" w:hAnsi="Tahoma" w:cs="Tahoma"/>
+        </w:rPr>
+      </w:pPr>
+      <w:r>
+        <w:rPr>
+          <w:rStyle w:val="apple-tab-span"/>
+          <w:rFonts w:ascii="Arial" w:hAnsi="Arial" w:cs="Arial"/>
+          <w:color w:val="000000"/>
+          <w:sz w:val="32"/>
+          <w:szCs w:val="32"/>
+        </w:rPr>
+        <w:tab/>
+      </w:r>
+      <w:r>
+        <w:rPr>
+          <w:rFonts w:ascii="Arial" w:hAnsi="Arial" w:cs="Arial"/>
+          <w:color w:val="000000"/>
+          <w:sz w:val="32"/>
+          <w:szCs w:val="32"/>
+        </w:rPr>
+        <w:t xml:space="preserve">3.3.3.4.3 </w:t>
+      </w:r>
+      <w:r>
+        <w:rPr>
+          <w:rFonts w:ascii="Arial" w:hAnsi="Arial" w:cs="Arial"/>
+          <w:color w:val="000000"/>
+          <w:sz w:val="14"/>
+          <w:szCs w:val="14"/>
+        </w:rPr>
+        <w:t>  </w:t>
+      </w:r>
+      <w:r>
+        <w:rPr>
+          <w:rFonts w:ascii="Arial" w:hAnsi="Arial" w:cs="Arial"/>
+          <w:color w:val="000000"/>
+          <w:sz w:val="32"/>
+          <w:szCs w:val="32"/>
+        </w:rPr>
+        <w:t>Outputs</w:t>
+      </w:r>
+      <w:r>
+        <w:rPr>
+          <w:rFonts w:ascii="Arial" w:hAnsi="Arial" w:cs="Arial"/>
+          <w:color w:val="000000"/>
+          <w:sz w:val="14"/>
+          <w:szCs w:val="14"/>
+        </w:rPr>
+        <w:t xml:space="preserve">  </w:t>
+      </w:r>
+      <w:r>
+        <w:rPr>
+          <w:rFonts w:ascii="Arial" w:hAnsi="Arial" w:cs="Arial"/>
+          <w:b/>
+          <w:bCs/>
+          <w:color w:val="000000"/>
+          <w:sz w:val="32"/>
+          <w:szCs w:val="32"/>
+        </w:rPr>
+        <w:t> </w:t>
+      </w:r>
+    </w:p>
+    <w:tbl>
+      <w:tblPr>
+        <w:tblW w:w="0" w:type="auto"/>
+        <w:tblCellMar>
+          <w:top w:w="15" w:type="dxa"/>
+          <w:left w:w="15" w:type="dxa"/>
+          <w:bottom w:w="15" w:type="dxa"/>
+          <w:right w:w="15" w:type="dxa"/>
+        </w:tblCellMar>
+        <w:tblLook w:val="04A0" w:firstRow="1" w:lastRow="0" w:firstColumn="1" w:lastColumn="0" w:noHBand="0" w:noVBand="1"/>
+      </w:tblPr>
+      <w:tblGrid>
+        <w:gridCol w:w="3959"/>
+        <w:gridCol w:w="5041"/>
+      </w:tblGrid>
+      <w:tr>
+        <w:trPr>
+          <w:trHeight w:val="600"/>
+        </w:trPr>
+        <w:tc>
+          <w:tcPr>
+            <w:tcW w:w="3959" w:type="dxa"/>
+            <w:tcBorders>
+              <w:top w:val="single" w:sz="8" w:space="0" w:color="0D0D0D"/>
+              <w:left w:val="single" w:sz="8" w:space="0" w:color="0D0D0D"/>
+              <w:bottom w:val="single" w:sz="8" w:space="0" w:color="0D0D0D"/>
+              <w:right w:val="single" w:sz="8" w:space="0" w:color="0D0D0D"/>
+            </w:tcBorders>
+            <w:shd w:val="clear" w:color="auto" w:fill="CCCCCC"/>
+            <w:tcMar>
+              <w:top w:w="100" w:type="dxa"/>
+              <w:left w:w="100" w:type="dxa"/>
+              <w:bottom w:w="100" w:type="dxa"/>
+              <w:right w:w="100" w:type="dxa"/>
+            </w:tcMar>
+            <w:hideMark/>
+          </w:tcPr>
+          <w:p>
+            <w:pPr>
+              <w:pStyle w:val="Heading2"/>
+              <w:spacing w:before="240" w:after="240"/>
+              <w:ind w:left="400"/>
+              <w:jc w:val="center"/>
+            </w:pPr>
+            <w:r>
+              <w:rPr>
+                <w:rFonts w:ascii="Arial" w:hAnsi="Arial" w:cs="Angsana New"/>
+                <w:b/>
+                <w:bCs/>
+                <w:color w:val="000000"/>
+                <w:sz w:val="32"/>
+                <w:szCs w:val="32"/>
+                <w:cs/>
+              </w:rPr>
+              <w:t>การแสดงผล</w:t>
+            </w:r>
+          </w:p>
+        </w:tc>
+        <w:tc>
+          <w:tcPr>
+            <w:tcW w:w="5041" w:type="dxa"/>
+            <w:tcBorders>
+              <w:top w:val="single" w:sz="8" w:space="0" w:color="0D0D0D"/>
+              <w:left w:val="single" w:sz="8" w:space="0" w:color="0D0D0D"/>
+              <w:bottom w:val="single" w:sz="8" w:space="0" w:color="0D0D0D"/>
+              <w:right w:val="single" w:sz="8" w:space="0" w:color="0D0D0D"/>
+            </w:tcBorders>
+            <w:shd w:val="clear" w:color="auto" w:fill="CCCCCC"/>
+            <w:tcMar>
+              <w:top w:w="100" w:type="dxa"/>
+              <w:left w:w="100" w:type="dxa"/>
+              <w:bottom w:w="100" w:type="dxa"/>
+              <w:right w:w="100" w:type="dxa"/>
+            </w:tcMar>
+            <w:hideMark/>
+          </w:tcPr>
+          <w:p>
+            <w:pPr>
+              <w:pStyle w:val="Heading2"/>
+              <w:spacing w:before="240" w:after="240"/>
+              <w:ind w:left="400"/>
+              <w:jc w:val="center"/>
+            </w:pPr>
+            <w:r>
+              <w:rPr>
+                <w:rFonts w:ascii="Arial" w:hAnsi="Arial" w:cs="Angsana New"/>
+                <w:b/>
+                <w:bCs/>
+                <w:color w:val="000000"/>
+                <w:sz w:val="32"/>
+                <w:szCs w:val="32"/>
+                <w:cs/>
+              </w:rPr>
+              <w:t>ผลลัพธ์ของระบบ</w:t>
+            </w:r>
+          </w:p>
+        </w:tc>
+      </w:tr>
+      <w:tr>
+        <w:trPr>
+          <w:trHeight w:val="1780"/>
+        </w:trPr>
+        <w:tc>
+          <w:tcPr>
+            <w:tcW w:w="3959" w:type="dxa"/>
+            <w:tcBorders>
+              <w:top w:val="single" w:sz="8" w:space="0" w:color="0D0D0D"/>
+              <w:left w:val="single" w:sz="8" w:space="0" w:color="0D0D0D"/>
+              <w:bottom w:val="single" w:sz="8" w:space="0" w:color="0D0D0D"/>
+              <w:right w:val="single" w:sz="8" w:space="0" w:color="0D0D0D"/>
+            </w:tcBorders>
+            <w:tcMar>
+              <w:top w:w="100" w:type="dxa"/>
+              <w:left w:w="100" w:type="dxa"/>
+              <w:bottom w:w="100" w:type="dxa"/>
+              <w:right w:w="100" w:type="dxa"/>
+            </w:tcMar>
+            <w:hideMark/>
+          </w:tcPr>
+          <w:p>
+            <w:pPr>
+              <w:pStyle w:val="NormalWeb"/>
+              <w:spacing w:before="240" w:beforeAutospacing="0" w:after="240" w:afterAutospacing="0"/>
+              <w:ind w:left="400"/>
+            </w:pPr>
+            <w:r>
+              <w:rPr>
+                <w:rFonts w:ascii="Arial" w:hAnsi="Arial" w:cs="Arial"/>
+                <w:color w:val="000000"/>
+              </w:rPr>
+              <w:t>-</w:t>
+            </w:r>
+            <w:r>
+              <w:rPr>
+                <w:rFonts w:ascii="Arial" w:hAnsi="Arial" w:cs="Angsana New"/>
+                <w:color w:val="000000"/>
+                <w:cs/>
+              </w:rPr>
+              <w:t>แอพพลิเคชั่นแสดงข้อมูลรายการอาหาร จาก</w:t>
+            </w:r>
+            <w:r>
+              <w:rPr>
+                <w:rFonts w:ascii="Arial" w:hAnsi="Arial" w:cs="Arial"/>
+                <w:color w:val="000000"/>
+              </w:rPr>
+              <w:t>Server</w:t>
+            </w:r>
+          </w:p>
+          <w:p>
+            <w:pPr>
+              <w:pStyle w:val="NormalWeb"/>
+              <w:spacing w:before="240" w:beforeAutospacing="0" w:after="240" w:afterAutospacing="0"/>
+              <w:ind w:left="400"/>
+            </w:pPr>
+            <w:r>
+              <w:rPr>
+                <w:rFonts w:ascii="Arial" w:hAnsi="Arial" w:cs="Arial"/>
+                <w:color w:val="000000"/>
+                <w:sz w:val="32"/>
+                <w:szCs w:val="32"/>
+              </w:rPr>
+              <w:t> </w:t>
+            </w:r>
+          </w:p>
+        </w:tc>
+        <w:tc>
+          <w:tcPr>
+            <w:tcW w:w="5041" w:type="dxa"/>
+            <w:tcBorders>
+              <w:top w:val="single" w:sz="8" w:space="0" w:color="0D0D0D"/>
+              <w:left w:val="single" w:sz="8" w:space="0" w:color="0D0D0D"/>
+              <w:bottom w:val="single" w:sz="8" w:space="0" w:color="0D0D0D"/>
+              <w:right w:val="single" w:sz="8" w:space="0" w:color="0D0D0D"/>
+            </w:tcBorders>
+            <w:tcMar>
+              <w:top w:w="100" w:type="dxa"/>
+              <w:left w:w="100" w:type="dxa"/>
+              <w:bottom w:w="100" w:type="dxa"/>
+              <w:right w:w="100" w:type="dxa"/>
+            </w:tcMar>
+            <w:hideMark/>
+          </w:tcPr>
+          <w:p>
+            <w:pPr>
+              <w:pStyle w:val="NormalWeb"/>
+              <w:numPr>
+                <w:ilvl w:val="0"/>
+                <w:numId w:val="3"/>
+              </w:numPr>
+              <w:spacing w:before="0" w:beforeAutospacing="0" w:after="240" w:afterAutospacing="0"/>
+              <w:textAlignment w:val="baseline"/>
+              <w:rPr>
+                <w:rFonts w:ascii="Arial" w:hAnsi="Arial" w:cs="Arial"/>
+                <w:color w:val="000000"/>
+              </w:rPr>
+            </w:pPr>
+            <w:r>
+              <w:rPr>
+                <w:rFonts w:ascii="Arial" w:hAnsi="Arial" w:cs="Angsana New"/>
+                <w:color w:val="000000"/>
+                <w:cs/>
+              </w:rPr>
+              <w:t xml:space="preserve">หลังจากแสดงผลจะทำการรอผู้ใช้จนกว่าจะกดปุ่ม </w:t>
+            </w:r>
+            <w:r>
+              <w:rPr>
+                <w:rFonts w:ascii="Arial" w:hAnsi="Arial" w:cs="Arial"/>
+                <w:color w:val="000000"/>
+              </w:rPr>
+              <w:t xml:space="preserve">Check your order </w:t>
+            </w:r>
+            <w:r>
+              <w:rPr>
+                <w:rFonts w:ascii="Arial" w:hAnsi="Arial" w:cs="Angsana New"/>
+                <w:color w:val="000000"/>
+                <w:cs/>
+              </w:rPr>
+              <w:t>เพื่อรอทำการชำระเงิน</w:t>
+            </w:r>
+          </w:p>
+        </w:tc>
+      </w:tr>
+    </w:tbl>
+    <w:p/>
+    <w:p/>
+    <w:p/>
+    <w:p/>
+    <w:p/>
+    <w:p/>
+    <w:p/>
+    <w:p/>
+    <w:p/>
+    <w:p/>
+    <w:p/>
+    <w:p/>
+    <w:p/>
     <w:p/>
     <w:sectPr>
       <w:pgSz w:w="11900" w:h="16840"/>
@@ -1049,6 +2535,467 @@
     </w:sectPr>
   </w:body>
 </w:document>
+</file>
+
+<file path=word/numbering.xml><?xml version="1.0" encoding="utf-8"?>
+<w:numbering xmlns:wpc="http://schemas.microsoft.com/office/word/2010/wordprocessingCanvas" xmlns:cx="http://schemas.microsoft.com/office/drawing/2014/chartex" xmlns:cx1="http://schemas.microsoft.com/office/drawing/2015/9/8/chartex" xmlns:cx2="http://schemas.microsoft.com/office/drawing/2015/10/21/chartex" xmlns:cx3="http://schemas.microsoft.com/office/drawing/2016/5/9/chartex" xmlns:cx4="http://schemas.microsoft.com/office/drawing/2016/5/10/chartex" xmlns:cx5="http://schemas.microsoft.com/office/drawing/2016/5/11/chartex" xmlns:cx6="http://schemas.microsoft.com/office/drawing/2016/5/12/chartex" xmlns:cx7="http://schemas.microsoft.com/office/drawing/2016/5/13/chartex" xmlns:cx8="http://schemas.microsoft.com/office/drawing/2016/5/14/chartex" xmlns:mc="http://schemas.openxmlformats.org/markup-compatibility/2006" xmlns:aink="http://schemas.microsoft.com/office/drawing/2016/ink" xmlns:am3d="http://schemas.microsoft.com/office/drawing/2017/model3d" xmlns:o="urn:schemas-microsoft-com:office:office" xmlns:r="http://schemas.openxmlformats.org/officeDocument/2006/relationships" xmlns:m="http://schemas.openxmlformats.org/officeDocument/2006/math" xmlns:v="urn:schemas-microsoft-com:vml" xmlns:wp14="http://schemas.microsoft.com/office/word/2010/wordprocessingDrawing" xmlns:wp="http://schemas.openxmlformats.org/drawingml/2006/wordprocessingDrawing" xmlns:w10="urn:schemas-microsoft-com:office:word" xmlns:w="http://schemas.openxmlformats.org/wordprocessingml/2006/main" xmlns:w14="http://schemas.microsoft.com/office/word/2010/wordml" xmlns:w15="http://schemas.microsoft.com/office/word/2012/wordml" xmlns:w16cid="http://schemas.microsoft.com/office/word/2016/wordml/cid" xmlns:w16se="http://schemas.microsoft.com/office/word/2015/wordml/symex" xmlns:wpg="http://schemas.microsoft.com/office/word/2010/wordprocessingGroup" xmlns:wpi="http://schemas.microsoft.com/office/word/2010/wordprocessingInk" xmlns:wne="http://schemas.microsoft.com/office/word/2006/wordml" xmlns:wps="http://schemas.microsoft.com/office/word/2010/wordprocessingShape" mc:Ignorable="w14 w15 w16se w16cid wp14">
+  <w:abstractNum w:abstractNumId="0" w15:restartNumberingAfterBreak="0">
+    <w:nsid w:val="0A0E5F10"/>
+    <w:multiLevelType w:val="multilevel"/>
+    <w:tmpl w:val="6AD268BA"/>
+    <w:lvl w:ilvl="0">
+      <w:start w:val="1"/>
+      <w:numFmt w:val="bullet"/>
+      <w:lvlText w:val=""/>
+      <w:lvlJc w:val="left"/>
+      <w:pPr>
+        <w:tabs>
+          <w:tab w:val="num" w:pos="720"/>
+        </w:tabs>
+        <w:ind w:left="720" w:hanging="360"/>
+      </w:pPr>
+      <w:rPr>
+        <w:rFonts w:ascii="Symbol" w:hAnsi="Symbol" w:hint="default"/>
+        <w:sz w:val="20"/>
+      </w:rPr>
+    </w:lvl>
+    <w:lvl w:ilvl="1" w:tentative="1">
+      <w:start w:val="1"/>
+      <w:numFmt w:val="bullet"/>
+      <w:lvlText w:val="o"/>
+      <w:lvlJc w:val="left"/>
+      <w:pPr>
+        <w:tabs>
+          <w:tab w:val="num" w:pos="1440"/>
+        </w:tabs>
+        <w:ind w:left="1440" w:hanging="360"/>
+      </w:pPr>
+      <w:rPr>
+        <w:rFonts w:ascii="Courier New" w:hAnsi="Courier New" w:hint="default"/>
+        <w:sz w:val="20"/>
+      </w:rPr>
+    </w:lvl>
+    <w:lvl w:ilvl="2" w:tentative="1">
+      <w:start w:val="1"/>
+      <w:numFmt w:val="bullet"/>
+      <w:lvlText w:val=""/>
+      <w:lvlJc w:val="left"/>
+      <w:pPr>
+        <w:tabs>
+          <w:tab w:val="num" w:pos="2160"/>
+        </w:tabs>
+        <w:ind w:left="2160" w:hanging="360"/>
+      </w:pPr>
+      <w:rPr>
+        <w:rFonts w:ascii="Wingdings" w:hAnsi="Wingdings" w:hint="default"/>
+        <w:sz w:val="20"/>
+      </w:rPr>
+    </w:lvl>
+    <w:lvl w:ilvl="3" w:tentative="1">
+      <w:start w:val="1"/>
+      <w:numFmt w:val="bullet"/>
+      <w:lvlText w:val=""/>
+      <w:lvlJc w:val="left"/>
+      <w:pPr>
+        <w:tabs>
+          <w:tab w:val="num" w:pos="2880"/>
+        </w:tabs>
+        <w:ind w:left="2880" w:hanging="360"/>
+      </w:pPr>
+      <w:rPr>
+        <w:rFonts w:ascii="Wingdings" w:hAnsi="Wingdings" w:hint="default"/>
+        <w:sz w:val="20"/>
+      </w:rPr>
+    </w:lvl>
+    <w:lvl w:ilvl="4" w:tentative="1">
+      <w:start w:val="1"/>
+      <w:numFmt w:val="bullet"/>
+      <w:lvlText w:val=""/>
+      <w:lvlJc w:val="left"/>
+      <w:pPr>
+        <w:tabs>
+          <w:tab w:val="num" w:pos="3600"/>
+        </w:tabs>
+        <w:ind w:left="3600" w:hanging="360"/>
+      </w:pPr>
+      <w:rPr>
+        <w:rFonts w:ascii="Wingdings" w:hAnsi="Wingdings" w:hint="default"/>
+        <w:sz w:val="20"/>
+      </w:rPr>
+    </w:lvl>
+    <w:lvl w:ilvl="5" w:tentative="1">
+      <w:start w:val="1"/>
+      <w:numFmt w:val="bullet"/>
+      <w:lvlText w:val=""/>
+      <w:lvlJc w:val="left"/>
+      <w:pPr>
+        <w:tabs>
+          <w:tab w:val="num" w:pos="4320"/>
+        </w:tabs>
+        <w:ind w:left="4320" w:hanging="360"/>
+      </w:pPr>
+      <w:rPr>
+        <w:rFonts w:ascii="Wingdings" w:hAnsi="Wingdings" w:hint="default"/>
+        <w:sz w:val="20"/>
+      </w:rPr>
+    </w:lvl>
+    <w:lvl w:ilvl="6" w:tentative="1">
+      <w:start w:val="1"/>
+      <w:numFmt w:val="bullet"/>
+      <w:lvlText w:val=""/>
+      <w:lvlJc w:val="left"/>
+      <w:pPr>
+        <w:tabs>
+          <w:tab w:val="num" w:pos="5040"/>
+        </w:tabs>
+        <w:ind w:left="5040" w:hanging="360"/>
+      </w:pPr>
+      <w:rPr>
+        <w:rFonts w:ascii="Wingdings" w:hAnsi="Wingdings" w:hint="default"/>
+        <w:sz w:val="20"/>
+      </w:rPr>
+    </w:lvl>
+    <w:lvl w:ilvl="7" w:tentative="1">
+      <w:start w:val="1"/>
+      <w:numFmt w:val="bullet"/>
+      <w:lvlText w:val=""/>
+      <w:lvlJc w:val="left"/>
+      <w:pPr>
+        <w:tabs>
+          <w:tab w:val="num" w:pos="5760"/>
+        </w:tabs>
+        <w:ind w:left="5760" w:hanging="360"/>
+      </w:pPr>
+      <w:rPr>
+        <w:rFonts w:ascii="Wingdings" w:hAnsi="Wingdings" w:hint="default"/>
+        <w:sz w:val="20"/>
+      </w:rPr>
+    </w:lvl>
+    <w:lvl w:ilvl="8" w:tentative="1">
+      <w:start w:val="1"/>
+      <w:numFmt w:val="bullet"/>
+      <w:lvlText w:val=""/>
+      <w:lvlJc w:val="left"/>
+      <w:pPr>
+        <w:tabs>
+          <w:tab w:val="num" w:pos="6480"/>
+        </w:tabs>
+        <w:ind w:left="6480" w:hanging="360"/>
+      </w:pPr>
+      <w:rPr>
+        <w:rFonts w:ascii="Wingdings" w:hAnsi="Wingdings" w:hint="default"/>
+        <w:sz w:val="20"/>
+      </w:rPr>
+    </w:lvl>
+  </w:abstractNum>
+  <w:abstractNum w:abstractNumId="1" w15:restartNumberingAfterBreak="0">
+    <w:nsid w:val="22AD6F4E"/>
+    <w:multiLevelType w:val="multilevel"/>
+    <w:tmpl w:val="AE961B44"/>
+    <w:lvl w:ilvl="0">
+      <w:start w:val="1"/>
+      <w:numFmt w:val="bullet"/>
+      <w:lvlText w:val=""/>
+      <w:lvlJc w:val="left"/>
+      <w:pPr>
+        <w:tabs>
+          <w:tab w:val="num" w:pos="720"/>
+        </w:tabs>
+        <w:ind w:left="720" w:hanging="360"/>
+      </w:pPr>
+      <w:rPr>
+        <w:rFonts w:ascii="Symbol" w:hAnsi="Symbol" w:hint="default"/>
+        <w:sz w:val="20"/>
+      </w:rPr>
+    </w:lvl>
+    <w:lvl w:ilvl="1" w:tentative="1">
+      <w:start w:val="1"/>
+      <w:numFmt w:val="bullet"/>
+      <w:lvlText w:val="o"/>
+      <w:lvlJc w:val="left"/>
+      <w:pPr>
+        <w:tabs>
+          <w:tab w:val="num" w:pos="1440"/>
+        </w:tabs>
+        <w:ind w:left="1440" w:hanging="360"/>
+      </w:pPr>
+      <w:rPr>
+        <w:rFonts w:ascii="Courier New" w:hAnsi="Courier New" w:hint="default"/>
+        <w:sz w:val="20"/>
+      </w:rPr>
+    </w:lvl>
+    <w:lvl w:ilvl="2" w:tentative="1">
+      <w:start w:val="1"/>
+      <w:numFmt w:val="bullet"/>
+      <w:lvlText w:val=""/>
+      <w:lvlJc w:val="left"/>
+      <w:pPr>
+        <w:tabs>
+          <w:tab w:val="num" w:pos="2160"/>
+        </w:tabs>
+        <w:ind w:left="2160" w:hanging="360"/>
+      </w:pPr>
+      <w:rPr>
+        <w:rFonts w:ascii="Wingdings" w:hAnsi="Wingdings" w:hint="default"/>
+        <w:sz w:val="20"/>
+      </w:rPr>
+    </w:lvl>
+    <w:lvl w:ilvl="3" w:tentative="1">
+      <w:start w:val="1"/>
+      <w:numFmt w:val="bullet"/>
+      <w:lvlText w:val=""/>
+      <w:lvlJc w:val="left"/>
+      <w:pPr>
+        <w:tabs>
+          <w:tab w:val="num" w:pos="2880"/>
+        </w:tabs>
+        <w:ind w:left="2880" w:hanging="360"/>
+      </w:pPr>
+      <w:rPr>
+        <w:rFonts w:ascii="Wingdings" w:hAnsi="Wingdings" w:hint="default"/>
+        <w:sz w:val="20"/>
+      </w:rPr>
+    </w:lvl>
+    <w:lvl w:ilvl="4" w:tentative="1">
+      <w:start w:val="1"/>
+      <w:numFmt w:val="bullet"/>
+      <w:lvlText w:val=""/>
+      <w:lvlJc w:val="left"/>
+      <w:pPr>
+        <w:tabs>
+          <w:tab w:val="num" w:pos="3600"/>
+        </w:tabs>
+        <w:ind w:left="3600" w:hanging="360"/>
+      </w:pPr>
+      <w:rPr>
+        <w:rFonts w:ascii="Wingdings" w:hAnsi="Wingdings" w:hint="default"/>
+        <w:sz w:val="20"/>
+      </w:rPr>
+    </w:lvl>
+    <w:lvl w:ilvl="5" w:tentative="1">
+      <w:start w:val="1"/>
+      <w:numFmt w:val="bullet"/>
+      <w:lvlText w:val=""/>
+      <w:lvlJc w:val="left"/>
+      <w:pPr>
+        <w:tabs>
+          <w:tab w:val="num" w:pos="4320"/>
+        </w:tabs>
+        <w:ind w:left="4320" w:hanging="360"/>
+      </w:pPr>
+      <w:rPr>
+        <w:rFonts w:ascii="Wingdings" w:hAnsi="Wingdings" w:hint="default"/>
+        <w:sz w:val="20"/>
+      </w:rPr>
+    </w:lvl>
+    <w:lvl w:ilvl="6" w:tentative="1">
+      <w:start w:val="1"/>
+      <w:numFmt w:val="bullet"/>
+      <w:lvlText w:val=""/>
+      <w:lvlJc w:val="left"/>
+      <w:pPr>
+        <w:tabs>
+          <w:tab w:val="num" w:pos="5040"/>
+        </w:tabs>
+        <w:ind w:left="5040" w:hanging="360"/>
+      </w:pPr>
+      <w:rPr>
+        <w:rFonts w:ascii="Wingdings" w:hAnsi="Wingdings" w:hint="default"/>
+        <w:sz w:val="20"/>
+      </w:rPr>
+    </w:lvl>
+    <w:lvl w:ilvl="7" w:tentative="1">
+      <w:start w:val="1"/>
+      <w:numFmt w:val="bullet"/>
+      <w:lvlText w:val=""/>
+      <w:lvlJc w:val="left"/>
+      <w:pPr>
+        <w:tabs>
+          <w:tab w:val="num" w:pos="5760"/>
+        </w:tabs>
+        <w:ind w:left="5760" w:hanging="360"/>
+      </w:pPr>
+      <w:rPr>
+        <w:rFonts w:ascii="Wingdings" w:hAnsi="Wingdings" w:hint="default"/>
+        <w:sz w:val="20"/>
+      </w:rPr>
+    </w:lvl>
+    <w:lvl w:ilvl="8" w:tentative="1">
+      <w:start w:val="1"/>
+      <w:numFmt w:val="bullet"/>
+      <w:lvlText w:val=""/>
+      <w:lvlJc w:val="left"/>
+      <w:pPr>
+        <w:tabs>
+          <w:tab w:val="num" w:pos="6480"/>
+        </w:tabs>
+        <w:ind w:left="6480" w:hanging="360"/>
+      </w:pPr>
+      <w:rPr>
+        <w:rFonts w:ascii="Wingdings" w:hAnsi="Wingdings" w:hint="default"/>
+        <w:sz w:val="20"/>
+      </w:rPr>
+    </w:lvl>
+  </w:abstractNum>
+  <w:abstractNum w:abstractNumId="2" w15:restartNumberingAfterBreak="0">
+    <w:nsid w:val="37033DAB"/>
+    <w:multiLevelType w:val="multilevel"/>
+    <w:tmpl w:val="0B30A200"/>
+    <w:lvl w:ilvl="0">
+      <w:start w:val="1"/>
+      <w:numFmt w:val="bullet"/>
+      <w:lvlText w:val=""/>
+      <w:lvlJc w:val="left"/>
+      <w:pPr>
+        <w:tabs>
+          <w:tab w:val="num" w:pos="720"/>
+        </w:tabs>
+        <w:ind w:left="720" w:hanging="360"/>
+      </w:pPr>
+      <w:rPr>
+        <w:rFonts w:ascii="Symbol" w:hAnsi="Symbol" w:hint="default"/>
+        <w:sz w:val="20"/>
+      </w:rPr>
+    </w:lvl>
+    <w:lvl w:ilvl="1" w:tentative="1">
+      <w:start w:val="1"/>
+      <w:numFmt w:val="bullet"/>
+      <w:lvlText w:val="o"/>
+      <w:lvlJc w:val="left"/>
+      <w:pPr>
+        <w:tabs>
+          <w:tab w:val="num" w:pos="1440"/>
+        </w:tabs>
+        <w:ind w:left="1440" w:hanging="360"/>
+      </w:pPr>
+      <w:rPr>
+        <w:rFonts w:ascii="Courier New" w:hAnsi="Courier New" w:hint="default"/>
+        <w:sz w:val="20"/>
+      </w:rPr>
+    </w:lvl>
+    <w:lvl w:ilvl="2" w:tentative="1">
+      <w:start w:val="1"/>
+      <w:numFmt w:val="bullet"/>
+      <w:lvlText w:val=""/>
+      <w:lvlJc w:val="left"/>
+      <w:pPr>
+        <w:tabs>
+          <w:tab w:val="num" w:pos="2160"/>
+        </w:tabs>
+        <w:ind w:left="2160" w:hanging="360"/>
+      </w:pPr>
+      <w:rPr>
+        <w:rFonts w:ascii="Wingdings" w:hAnsi="Wingdings" w:hint="default"/>
+        <w:sz w:val="20"/>
+      </w:rPr>
+    </w:lvl>
+    <w:lvl w:ilvl="3" w:tentative="1">
+      <w:start w:val="1"/>
+      <w:numFmt w:val="bullet"/>
+      <w:lvlText w:val=""/>
+      <w:lvlJc w:val="left"/>
+      <w:pPr>
+        <w:tabs>
+          <w:tab w:val="num" w:pos="2880"/>
+        </w:tabs>
+        <w:ind w:left="2880" w:hanging="360"/>
+      </w:pPr>
+      <w:rPr>
+        <w:rFonts w:ascii="Wingdings" w:hAnsi="Wingdings" w:hint="default"/>
+        <w:sz w:val="20"/>
+      </w:rPr>
+    </w:lvl>
+    <w:lvl w:ilvl="4" w:tentative="1">
+      <w:start w:val="1"/>
+      <w:numFmt w:val="bullet"/>
+      <w:lvlText w:val=""/>
+      <w:lvlJc w:val="left"/>
+      <w:pPr>
+        <w:tabs>
+          <w:tab w:val="num" w:pos="3600"/>
+        </w:tabs>
+        <w:ind w:left="3600" w:hanging="360"/>
+      </w:pPr>
+      <w:rPr>
+        <w:rFonts w:ascii="Wingdings" w:hAnsi="Wingdings" w:hint="default"/>
+        <w:sz w:val="20"/>
+      </w:rPr>
+    </w:lvl>
+    <w:lvl w:ilvl="5" w:tentative="1">
+      <w:start w:val="1"/>
+      <w:numFmt w:val="bullet"/>
+      <w:lvlText w:val=""/>
+      <w:lvlJc w:val="left"/>
+      <w:pPr>
+        <w:tabs>
+          <w:tab w:val="num" w:pos="4320"/>
+        </w:tabs>
+        <w:ind w:left="4320" w:hanging="360"/>
+      </w:pPr>
+      <w:rPr>
+        <w:rFonts w:ascii="Wingdings" w:hAnsi="Wingdings" w:hint="default"/>
+        <w:sz w:val="20"/>
+      </w:rPr>
+    </w:lvl>
+    <w:lvl w:ilvl="6" w:tentative="1">
+      <w:start w:val="1"/>
+      <w:numFmt w:val="bullet"/>
+      <w:lvlText w:val=""/>
+      <w:lvlJc w:val="left"/>
+      <w:pPr>
+        <w:tabs>
+          <w:tab w:val="num" w:pos="5040"/>
+        </w:tabs>
+        <w:ind w:left="5040" w:hanging="360"/>
+      </w:pPr>
+      <w:rPr>
+        <w:rFonts w:ascii="Wingdings" w:hAnsi="Wingdings" w:hint="default"/>
+        <w:sz w:val="20"/>
+      </w:rPr>
+    </w:lvl>
+    <w:lvl w:ilvl="7" w:tentative="1">
+      <w:start w:val="1"/>
+      <w:numFmt w:val="bullet"/>
+      <w:lvlText w:val=""/>
+      <w:lvlJc w:val="left"/>
+      <w:pPr>
+        <w:tabs>
+          <w:tab w:val="num" w:pos="5760"/>
+        </w:tabs>
+        <w:ind w:left="5760" w:hanging="360"/>
+      </w:pPr>
+      <w:rPr>
+        <w:rFonts w:ascii="Wingdings" w:hAnsi="Wingdings" w:hint="default"/>
+        <w:sz w:val="20"/>
+      </w:rPr>
+    </w:lvl>
+    <w:lvl w:ilvl="8" w:tentative="1">
+      <w:start w:val="1"/>
+      <w:numFmt w:val="bullet"/>
+      <w:lvlText w:val=""/>
+      <w:lvlJc w:val="left"/>
+      <w:pPr>
+        <w:tabs>
+          <w:tab w:val="num" w:pos="6480"/>
+        </w:tabs>
+        <w:ind w:left="6480" w:hanging="360"/>
+      </w:pPr>
+      <w:rPr>
+        <w:rFonts w:ascii="Wingdings" w:hAnsi="Wingdings" w:hint="default"/>
+        <w:sz w:val="20"/>
+      </w:rPr>
+    </w:lvl>
+  </w:abstractNum>
+  <w:num w:numId="1">
+    <w:abstractNumId w:val="2"/>
+  </w:num>
+  <w:num w:numId="2">
+    <w:abstractNumId w:val="0"/>
+  </w:num>
+  <w:num w:numId="3">
+    <w:abstractNumId w:val="1"/>
+  </w:num>
+</w:numbering>
 </file>
 
 <file path=word/styles.xml><?xml version="1.0" encoding="utf-8"?>
@@ -1467,6 +3414,29 @@
       <w:szCs w:val="48"/>
     </w:rPr>
   </w:style>
+  <w:style w:type="paragraph" w:styleId="Heading2">
+    <w:name w:val="heading 2"/>
+    <w:basedOn w:val="Normal"/>
+    <w:next w:val="Normal"/>
+    <w:link w:val="Heading2Char"/>
+    <w:uiPriority w:val="9"/>
+    <w:semiHidden/>
+    <w:unhideWhenUsed/>
+    <w:qFormat/>
+    <w:rsid w:val="00BF4452"/>
+    <w:pPr>
+      <w:keepNext/>
+      <w:keepLines/>
+      <w:spacing w:before="40"/>
+      <w:outlineLvl w:val="1"/>
+    </w:pPr>
+    <w:rPr>
+      <w:rFonts w:asciiTheme="majorHAnsi" w:eastAsiaTheme="majorEastAsia" w:hAnsiTheme="majorHAnsi" w:cstheme="majorBidi"/>
+      <w:color w:val="2F5496" w:themeColor="accent1" w:themeShade="BF"/>
+      <w:sz w:val="26"/>
+      <w:szCs w:val="33"/>
+    </w:rPr>
+  </w:style>
   <w:style w:type="character" w:default="1" w:styleId="DefaultParagraphFont">
     <w:name w:val="Default Paragraph Font"/>
     <w:uiPriority w:val="1"/>
@@ -1528,6 +3498,20 @@
     <w:name w:val="apple-tab-span"/>
     <w:basedOn w:val="DefaultParagraphFont"/>
     <w:rsid w:val="000B2717"/>
+  </w:style>
+  <w:style w:type="character" w:customStyle="1" w:styleId="Heading2Char">
+    <w:name w:val="Heading 2 Char"/>
+    <w:basedOn w:val="DefaultParagraphFont"/>
+    <w:link w:val="Heading2"/>
+    <w:uiPriority w:val="9"/>
+    <w:semiHidden/>
+    <w:rsid w:val="00BF4452"/>
+    <w:rPr>
+      <w:rFonts w:asciiTheme="majorHAnsi" w:eastAsiaTheme="majorEastAsia" w:hAnsiTheme="majorHAnsi" w:cstheme="majorBidi"/>
+      <w:color w:val="2F5496" w:themeColor="accent1" w:themeShade="BF"/>
+      <w:sz w:val="26"/>
+      <w:szCs w:val="33"/>
+    </w:rPr>
   </w:style>
 </w:styles>
 </file>

</xml_diff>

<commit_message>
add use case 1,2
</commit_message>
<xml_diff>
--- a/PSUFoodie Application.docx
+++ b/PSUFoodie Application.docx
@@ -4030,18 +4030,7 @@
                 <w:sz w:val="32"/>
                 <w:szCs w:val="32"/>
               </w:rPr>
-              <w:t>-user</w:t>
-            </w:r>
-            <w:bookmarkStart w:id="9" w:name="_GoBack"/>
-            <w:bookmarkEnd w:id="9"/>
-            <w:r>
-              <w:rPr>
-                <w:rFonts w:ascii="TH SarabunPSK" w:eastAsia="Sarabun" w:hAnsi="TH SarabunPSK" w:cs="TH SarabunPSK" w:hint="cs"/>
-                <w:color w:val="000000" w:themeColor="text1"/>
-                <w:sz w:val="32"/>
-                <w:szCs w:val="32"/>
-              </w:rPr>
-              <w:t>name</w:t>
+              <w:t>-username</w:t>
             </w:r>
           </w:p>
           <w:p>
@@ -4120,8 +4109,8 @@
           <w:szCs w:val="32"/>
         </w:rPr>
       </w:pPr>
-      <w:bookmarkStart w:id="10" w:name="_j6w11twj42go" w:colFirst="0" w:colLast="0"/>
-      <w:bookmarkEnd w:id="10"/>
+      <w:bookmarkStart w:id="9" w:name="_j6w11twj42go" w:colFirst="0" w:colLast="0"/>
+      <w:bookmarkEnd w:id="9"/>
       <w:proofErr w:type="spellStart"/>
       <w:r>
         <w:rPr>
@@ -4170,8 +4159,8 @@
           <w:szCs w:val="40"/>
         </w:rPr>
       </w:pPr>
-      <w:bookmarkStart w:id="11" w:name="_qv3aian0q6x" w:colFirst="0" w:colLast="0"/>
-      <w:bookmarkEnd w:id="11"/>
+      <w:bookmarkStart w:id="10" w:name="_qv3aian0q6x" w:colFirst="0" w:colLast="0"/>
+      <w:bookmarkEnd w:id="10"/>
       <w:r>
         <w:rPr>
           <w:rFonts w:ascii="TH SarabunPSK" w:eastAsia="Sarabun" w:hAnsi="TH SarabunPSK" w:cs="TH SarabunPSK" w:hint="cs"/>
@@ -4682,8 +4671,8 @@
           <w:szCs w:val="32"/>
         </w:rPr>
       </w:pPr>
-      <w:bookmarkStart w:id="12" w:name="_ta7iusqetb9v" w:colFirst="0" w:colLast="0"/>
-      <w:bookmarkEnd w:id="12"/>
+      <w:bookmarkStart w:id="11" w:name="_ta7iusqetb9v" w:colFirst="0" w:colLast="0"/>
+      <w:bookmarkEnd w:id="11"/>
       <w:proofErr w:type="spellStart"/>
       <w:r>
         <w:rPr>
@@ -4742,8 +4731,8 @@
           <w:szCs w:val="40"/>
         </w:rPr>
       </w:pPr>
-      <w:bookmarkStart w:id="13" w:name="_ts4dt1dn7rm2" w:colFirst="0" w:colLast="0"/>
-      <w:bookmarkEnd w:id="13"/>
+      <w:bookmarkStart w:id="12" w:name="_ts4dt1dn7rm2" w:colFirst="0" w:colLast="0"/>
+      <w:bookmarkEnd w:id="12"/>
       <w:r>
         <w:rPr>
           <w:rFonts w:ascii="TH SarabunPSK" w:eastAsia="Sarabun" w:hAnsi="TH SarabunPSK" w:cs="TH SarabunPSK" w:hint="cs"/>
@@ -4993,8 +4982,8 @@
           <w:szCs w:val="32"/>
         </w:rPr>
       </w:pPr>
-      <w:bookmarkStart w:id="14" w:name="_4qj1u5r2b26s" w:colFirst="0" w:colLast="0"/>
-      <w:bookmarkEnd w:id="14"/>
+      <w:bookmarkStart w:id="13" w:name="_4qj1u5r2b26s" w:colFirst="0" w:colLast="0"/>
+      <w:bookmarkEnd w:id="13"/>
       <w:proofErr w:type="spellStart"/>
       <w:r>
         <w:rPr>
@@ -6604,8 +6593,2906 @@
     <w:p>
       <w:pPr>
         <w:rPr>
-          <w:rFonts w:ascii="TH SarabunPSK" w:hAnsi="TH SarabunPSK" w:cs="TH SarabunPSK" w:hint="cs"/>
-          <w:color w:val="000000" w:themeColor="text1"/>
+          <w:rFonts w:ascii="TH SarabunPSK" w:hAnsi="TH SarabunPSK" w:cs="TH SarabunPSK"/>
+          <w:color w:val="000000" w:themeColor="text1"/>
+        </w:rPr>
+      </w:pPr>
+    </w:p>
+    <w:p>
+      <w:pPr>
+        <w:rPr>
+          <w:rFonts w:ascii="TH SarabunPSK" w:hAnsi="TH SarabunPSK" w:cs="TH SarabunPSK"/>
+          <w:color w:val="000000" w:themeColor="text1"/>
+        </w:rPr>
+      </w:pPr>
+      <w:r>
+        <w:rPr>
+          <w:rFonts w:ascii="TH SarabunPSK" w:hAnsi="TH SarabunPSK" w:cs="TH SarabunPSK"/>
+          <w:color w:val="000000" w:themeColor="text1"/>
+        </w:rPr>
+        <w:br w:type="page"/>
+      </w:r>
+    </w:p>
+    <w:p>
+      <w:pPr>
+        <w:rPr>
+          <w:rFonts w:ascii="TH SarabunPSK" w:hAnsi="TH SarabunPSK" w:cs="TH SarabunPSK" w:hint="cs"/>
+          <w:b/>
+          <w:bCs/>
+          <w:sz w:val="40"/>
+          <w:szCs w:val="40"/>
+        </w:rPr>
+      </w:pPr>
+      <w:r>
+        <w:rPr>
+          <w:rFonts w:ascii="TH SarabunPSK" w:hAnsi="TH SarabunPSK" w:cs="TH SarabunPSK" w:hint="cs"/>
+          <w:b/>
+          <w:bCs/>
+          <w:sz w:val="40"/>
+          <w:szCs w:val="40"/>
+        </w:rPr>
+        <w:lastRenderedPageBreak/>
+        <w:t>UC - 1 LOGIN OR REGISTRATION</w:t>
+      </w:r>
+    </w:p>
+    <w:p/>
+    <w:tbl>
+      <w:tblPr>
+        <w:tblW w:w="9727" w:type="dxa"/>
+        <w:tblBorders>
+          <w:top w:val="nil"/>
+          <w:left w:val="nil"/>
+          <w:bottom w:val="nil"/>
+          <w:right w:val="nil"/>
+          <w:insideH w:val="nil"/>
+          <w:insideV w:val="nil"/>
+        </w:tblBorders>
+        <w:tblLayout w:type="fixed"/>
+        <w:tblLook w:val="0600" w:firstRow="0" w:lastRow="0" w:firstColumn="0" w:lastColumn="0" w:noHBand="1" w:noVBand="1"/>
+      </w:tblPr>
+      <w:tblGrid>
+        <w:gridCol w:w="1425"/>
+        <w:gridCol w:w="1155"/>
+        <w:gridCol w:w="3907"/>
+        <w:gridCol w:w="1740"/>
+        <w:gridCol w:w="1500"/>
+      </w:tblGrid>
+      <w:tr>
+        <w:trPr>
+          <w:trHeight w:val="134"/>
+        </w:trPr>
+        <w:tc>
+          <w:tcPr>
+            <w:tcW w:w="1425" w:type="dxa"/>
+            <w:tcBorders>
+              <w:top w:val="single" w:sz="12" w:space="0" w:color="000000"/>
+              <w:left w:val="single" w:sz="12" w:space="0" w:color="000000"/>
+              <w:bottom w:val="single" w:sz="8" w:space="0" w:color="000000"/>
+              <w:right w:val="single" w:sz="8" w:space="0" w:color="000000"/>
+            </w:tcBorders>
+            <w:tcMar>
+              <w:top w:w="100" w:type="dxa"/>
+              <w:left w:w="100" w:type="dxa"/>
+              <w:bottom w:w="100" w:type="dxa"/>
+              <w:right w:w="100" w:type="dxa"/>
+            </w:tcMar>
+          </w:tcPr>
+          <w:p>
+            <w:pPr>
+              <w:jc w:val="right"/>
+              <w:rPr>
+                <w:rFonts w:ascii="TH SarabunPSK" w:eastAsia="Sarabun" w:hAnsi="TH SarabunPSK" w:cs="TH SarabunPSK" w:hint="cs"/>
+                <w:szCs w:val="24"/>
+              </w:rPr>
+            </w:pPr>
+            <w:r>
+              <w:rPr>
+                <w:rFonts w:ascii="TH SarabunPSK" w:eastAsia="Sarabun" w:hAnsi="TH SarabunPSK" w:cs="TH SarabunPSK" w:hint="cs"/>
+                <w:szCs w:val="24"/>
+              </w:rPr>
+              <w:t>Use Case ID:</w:t>
+            </w:r>
+          </w:p>
+        </w:tc>
+        <w:tc>
+          <w:tcPr>
+            <w:tcW w:w="8302" w:type="dxa"/>
+            <w:gridSpan w:val="4"/>
+            <w:tcBorders>
+              <w:top w:val="single" w:sz="12" w:space="0" w:color="000000"/>
+              <w:left w:val="nil"/>
+              <w:bottom w:val="single" w:sz="8" w:space="0" w:color="000000"/>
+              <w:right w:val="single" w:sz="12" w:space="0" w:color="000000"/>
+            </w:tcBorders>
+            <w:tcMar>
+              <w:top w:w="100" w:type="dxa"/>
+              <w:left w:w="100" w:type="dxa"/>
+              <w:bottom w:w="100" w:type="dxa"/>
+              <w:right w:w="100" w:type="dxa"/>
+            </w:tcMar>
+          </w:tcPr>
+          <w:p>
+            <w:pPr>
+              <w:rPr>
+                <w:rFonts w:ascii="TH SarabunPSK" w:eastAsia="Sarabun" w:hAnsi="TH SarabunPSK" w:cs="TH SarabunPSK" w:hint="cs"/>
+                <w:szCs w:val="24"/>
+              </w:rPr>
+            </w:pPr>
+            <w:r>
+              <w:rPr>
+                <w:rFonts w:ascii="TH SarabunPSK" w:eastAsia="Sarabun" w:hAnsi="TH SarabunPSK" w:cs="TH SarabunPSK" w:hint="cs"/>
+                <w:szCs w:val="24"/>
+              </w:rPr>
+              <w:t>1</w:t>
+            </w:r>
+          </w:p>
+        </w:tc>
+      </w:tr>
+      <w:tr>
+        <w:trPr>
+          <w:trHeight w:val="18"/>
+        </w:trPr>
+        <w:tc>
+          <w:tcPr>
+            <w:tcW w:w="1425" w:type="dxa"/>
+            <w:tcBorders>
+              <w:top w:val="nil"/>
+              <w:left w:val="single" w:sz="12" w:space="0" w:color="000000"/>
+              <w:bottom w:val="single" w:sz="8" w:space="0" w:color="000000"/>
+              <w:right w:val="single" w:sz="8" w:space="0" w:color="000000"/>
+            </w:tcBorders>
+            <w:shd w:val="clear" w:color="auto" w:fill="auto"/>
+            <w:tcMar>
+              <w:top w:w="100" w:type="dxa"/>
+              <w:left w:w="100" w:type="dxa"/>
+              <w:bottom w:w="100" w:type="dxa"/>
+              <w:right w:w="100" w:type="dxa"/>
+            </w:tcMar>
+          </w:tcPr>
+          <w:p>
+            <w:pPr>
+              <w:jc w:val="right"/>
+              <w:rPr>
+                <w:rFonts w:ascii="TH SarabunPSK" w:eastAsia="Sarabun" w:hAnsi="TH SarabunPSK" w:cs="TH SarabunPSK" w:hint="cs"/>
+                <w:szCs w:val="24"/>
+              </w:rPr>
+            </w:pPr>
+            <w:r>
+              <w:rPr>
+                <w:rFonts w:ascii="TH SarabunPSK" w:eastAsia="Sarabun" w:hAnsi="TH SarabunPSK" w:cs="TH SarabunPSK" w:hint="cs"/>
+                <w:szCs w:val="24"/>
+              </w:rPr>
+              <w:t>Use Case Name:</w:t>
+            </w:r>
+          </w:p>
+        </w:tc>
+        <w:tc>
+          <w:tcPr>
+            <w:tcW w:w="8302" w:type="dxa"/>
+            <w:gridSpan w:val="4"/>
+            <w:tcBorders>
+              <w:top w:val="nil"/>
+              <w:left w:val="nil"/>
+              <w:bottom w:val="single" w:sz="8" w:space="0" w:color="000000"/>
+              <w:right w:val="single" w:sz="12" w:space="0" w:color="000000"/>
+            </w:tcBorders>
+            <w:shd w:val="clear" w:color="auto" w:fill="auto"/>
+            <w:tcMar>
+              <w:top w:w="100" w:type="dxa"/>
+              <w:left w:w="100" w:type="dxa"/>
+              <w:bottom w:w="100" w:type="dxa"/>
+              <w:right w:w="100" w:type="dxa"/>
+            </w:tcMar>
+          </w:tcPr>
+          <w:p>
+            <w:pPr>
+              <w:rPr>
+                <w:rFonts w:ascii="TH SarabunPSK" w:eastAsia="Sarabun" w:hAnsi="TH SarabunPSK" w:cs="TH SarabunPSK" w:hint="cs"/>
+                <w:szCs w:val="24"/>
+              </w:rPr>
+            </w:pPr>
+            <w:r>
+              <w:rPr>
+                <w:rFonts w:ascii="TH SarabunPSK" w:eastAsia="Sarabun" w:hAnsi="TH SarabunPSK" w:cs="TH SarabunPSK" w:hint="cs"/>
+                <w:szCs w:val="24"/>
+              </w:rPr>
+              <w:t>Login or Registration</w:t>
+            </w:r>
+          </w:p>
+        </w:tc>
+      </w:tr>
+      <w:tr>
+        <w:trPr>
+          <w:trHeight w:val="18"/>
+        </w:trPr>
+        <w:tc>
+          <w:tcPr>
+            <w:tcW w:w="1425" w:type="dxa"/>
+            <w:tcBorders>
+              <w:top w:val="nil"/>
+              <w:left w:val="single" w:sz="12" w:space="0" w:color="000000"/>
+              <w:bottom w:val="single" w:sz="8" w:space="0" w:color="000000"/>
+              <w:right w:val="single" w:sz="8" w:space="0" w:color="000000"/>
+            </w:tcBorders>
+            <w:shd w:val="clear" w:color="auto" w:fill="auto"/>
+            <w:tcMar>
+              <w:top w:w="100" w:type="dxa"/>
+              <w:left w:w="100" w:type="dxa"/>
+              <w:bottom w:w="100" w:type="dxa"/>
+              <w:right w:w="100" w:type="dxa"/>
+            </w:tcMar>
+          </w:tcPr>
+          <w:p>
+            <w:pPr>
+              <w:jc w:val="right"/>
+              <w:rPr>
+                <w:rFonts w:ascii="TH SarabunPSK" w:eastAsia="Sarabun" w:hAnsi="TH SarabunPSK" w:cs="TH SarabunPSK" w:hint="cs"/>
+                <w:szCs w:val="24"/>
+              </w:rPr>
+            </w:pPr>
+            <w:r>
+              <w:rPr>
+                <w:rFonts w:ascii="TH SarabunPSK" w:eastAsia="Sarabun" w:hAnsi="TH SarabunPSK" w:cs="TH SarabunPSK" w:hint="cs"/>
+                <w:szCs w:val="24"/>
+              </w:rPr>
+              <w:t>Created By:</w:t>
+            </w:r>
+          </w:p>
+        </w:tc>
+        <w:tc>
+          <w:tcPr>
+            <w:tcW w:w="5062" w:type="dxa"/>
+            <w:gridSpan w:val="2"/>
+            <w:tcBorders>
+              <w:top w:val="nil"/>
+              <w:left w:val="nil"/>
+              <w:bottom w:val="single" w:sz="8" w:space="0" w:color="000000"/>
+              <w:right w:val="single" w:sz="8" w:space="0" w:color="000000"/>
+            </w:tcBorders>
+            <w:shd w:val="clear" w:color="auto" w:fill="auto"/>
+            <w:tcMar>
+              <w:top w:w="100" w:type="dxa"/>
+              <w:left w:w="100" w:type="dxa"/>
+              <w:bottom w:w="100" w:type="dxa"/>
+              <w:right w:w="100" w:type="dxa"/>
+            </w:tcMar>
+          </w:tcPr>
+          <w:p>
+            <w:pPr>
+              <w:rPr>
+                <w:rFonts w:ascii="TH SarabunPSK" w:eastAsia="Sarabun" w:hAnsi="TH SarabunPSK" w:cs="TH SarabunPSK" w:hint="cs"/>
+                <w:szCs w:val="24"/>
+              </w:rPr>
+            </w:pPr>
+            <w:r>
+              <w:rPr>
+                <w:rFonts w:ascii="TH SarabunPSK" w:eastAsia="Sarabun" w:hAnsi="TH SarabunPSK" w:cs="TH SarabunPSK" w:hint="cs"/>
+                <w:szCs w:val="24"/>
+              </w:rPr>
+              <w:t>NOPPADOL BILSANHEEM</w:t>
+            </w:r>
+          </w:p>
+        </w:tc>
+        <w:tc>
+          <w:tcPr>
+            <w:tcW w:w="1740" w:type="dxa"/>
+            <w:tcBorders>
+              <w:top w:val="nil"/>
+              <w:left w:val="nil"/>
+              <w:bottom w:val="single" w:sz="8" w:space="0" w:color="000000"/>
+              <w:right w:val="single" w:sz="8" w:space="0" w:color="000000"/>
+            </w:tcBorders>
+            <w:shd w:val="clear" w:color="auto" w:fill="auto"/>
+            <w:tcMar>
+              <w:top w:w="100" w:type="dxa"/>
+              <w:left w:w="100" w:type="dxa"/>
+              <w:bottom w:w="100" w:type="dxa"/>
+              <w:right w:w="100" w:type="dxa"/>
+            </w:tcMar>
+          </w:tcPr>
+          <w:p>
+            <w:pPr>
+              <w:jc w:val="right"/>
+              <w:rPr>
+                <w:rFonts w:ascii="TH SarabunPSK" w:eastAsia="Sarabun" w:hAnsi="TH SarabunPSK" w:cs="TH SarabunPSK" w:hint="cs"/>
+                <w:szCs w:val="24"/>
+              </w:rPr>
+            </w:pPr>
+            <w:r>
+              <w:rPr>
+                <w:rFonts w:ascii="TH SarabunPSK" w:eastAsia="Sarabun" w:hAnsi="TH SarabunPSK" w:cs="TH SarabunPSK" w:hint="cs"/>
+                <w:szCs w:val="24"/>
+              </w:rPr>
+              <w:t>Last Updated By:</w:t>
+            </w:r>
+          </w:p>
+        </w:tc>
+        <w:tc>
+          <w:tcPr>
+            <w:tcW w:w="1500" w:type="dxa"/>
+            <w:tcBorders>
+              <w:top w:val="nil"/>
+              <w:left w:val="nil"/>
+              <w:bottom w:val="single" w:sz="8" w:space="0" w:color="000000"/>
+              <w:right w:val="single" w:sz="12" w:space="0" w:color="000000"/>
+            </w:tcBorders>
+            <w:shd w:val="clear" w:color="auto" w:fill="auto"/>
+            <w:tcMar>
+              <w:top w:w="100" w:type="dxa"/>
+              <w:left w:w="100" w:type="dxa"/>
+              <w:bottom w:w="100" w:type="dxa"/>
+              <w:right w:w="100" w:type="dxa"/>
+            </w:tcMar>
+          </w:tcPr>
+          <w:p>
+            <w:pPr>
+              <w:rPr>
+                <w:rFonts w:ascii="TH SarabunPSK" w:eastAsia="Sarabun" w:hAnsi="TH SarabunPSK" w:cs="TH SarabunPSK" w:hint="cs"/>
+                <w:szCs w:val="24"/>
+              </w:rPr>
+            </w:pPr>
+            <w:r>
+              <w:rPr>
+                <w:rFonts w:ascii="TH SarabunPSK" w:eastAsia="Sarabun" w:hAnsi="TH SarabunPSK" w:cs="TH SarabunPSK" w:hint="cs"/>
+                <w:szCs w:val="24"/>
+              </w:rPr>
+              <w:t>-</w:t>
+            </w:r>
+          </w:p>
+        </w:tc>
+      </w:tr>
+      <w:tr>
+        <w:trPr>
+          <w:trHeight w:val="117"/>
+        </w:trPr>
+        <w:tc>
+          <w:tcPr>
+            <w:tcW w:w="1425" w:type="dxa"/>
+            <w:tcBorders>
+              <w:top w:val="nil"/>
+              <w:left w:val="single" w:sz="12" w:space="0" w:color="000000"/>
+              <w:bottom w:val="single" w:sz="8" w:space="0" w:color="000000"/>
+              <w:right w:val="single" w:sz="8" w:space="0" w:color="000000"/>
+            </w:tcBorders>
+            <w:shd w:val="clear" w:color="auto" w:fill="auto"/>
+            <w:tcMar>
+              <w:top w:w="100" w:type="dxa"/>
+              <w:left w:w="100" w:type="dxa"/>
+              <w:bottom w:w="100" w:type="dxa"/>
+              <w:right w:w="100" w:type="dxa"/>
+            </w:tcMar>
+          </w:tcPr>
+          <w:p>
+            <w:pPr>
+              <w:jc w:val="right"/>
+              <w:rPr>
+                <w:rFonts w:ascii="TH SarabunPSK" w:eastAsia="Sarabun" w:hAnsi="TH SarabunPSK" w:cs="TH SarabunPSK" w:hint="cs"/>
+                <w:szCs w:val="24"/>
+              </w:rPr>
+            </w:pPr>
+            <w:r>
+              <w:rPr>
+                <w:rFonts w:ascii="TH SarabunPSK" w:eastAsia="Sarabun" w:hAnsi="TH SarabunPSK" w:cs="TH SarabunPSK" w:hint="cs"/>
+                <w:szCs w:val="24"/>
+              </w:rPr>
+              <w:t>Date Created:</w:t>
+            </w:r>
+          </w:p>
+        </w:tc>
+        <w:tc>
+          <w:tcPr>
+            <w:tcW w:w="5062" w:type="dxa"/>
+            <w:gridSpan w:val="2"/>
+            <w:tcBorders>
+              <w:top w:val="nil"/>
+              <w:left w:val="nil"/>
+              <w:bottom w:val="single" w:sz="8" w:space="0" w:color="000000"/>
+              <w:right w:val="single" w:sz="8" w:space="0" w:color="000000"/>
+            </w:tcBorders>
+            <w:shd w:val="clear" w:color="auto" w:fill="auto"/>
+            <w:tcMar>
+              <w:top w:w="100" w:type="dxa"/>
+              <w:left w:w="100" w:type="dxa"/>
+              <w:bottom w:w="100" w:type="dxa"/>
+              <w:right w:w="100" w:type="dxa"/>
+            </w:tcMar>
+          </w:tcPr>
+          <w:p>
+            <w:pPr>
+              <w:rPr>
+                <w:rFonts w:ascii="TH SarabunPSK" w:eastAsia="Sarabun" w:hAnsi="TH SarabunPSK" w:cs="TH SarabunPSK" w:hint="cs"/>
+                <w:szCs w:val="24"/>
+              </w:rPr>
+            </w:pPr>
+            <w:r>
+              <w:rPr>
+                <w:rFonts w:ascii="TH SarabunPSK" w:eastAsia="Sarabun" w:hAnsi="TH SarabunPSK" w:cs="TH SarabunPSK" w:hint="cs"/>
+                <w:szCs w:val="24"/>
+              </w:rPr>
+              <w:t>11/09/2562</w:t>
+            </w:r>
+          </w:p>
+        </w:tc>
+        <w:tc>
+          <w:tcPr>
+            <w:tcW w:w="1740" w:type="dxa"/>
+            <w:tcBorders>
+              <w:top w:val="nil"/>
+              <w:left w:val="nil"/>
+              <w:bottom w:val="single" w:sz="8" w:space="0" w:color="000000"/>
+              <w:right w:val="single" w:sz="8" w:space="0" w:color="000000"/>
+            </w:tcBorders>
+            <w:shd w:val="clear" w:color="auto" w:fill="auto"/>
+            <w:tcMar>
+              <w:top w:w="100" w:type="dxa"/>
+              <w:left w:w="100" w:type="dxa"/>
+              <w:bottom w:w="100" w:type="dxa"/>
+              <w:right w:w="100" w:type="dxa"/>
+            </w:tcMar>
+          </w:tcPr>
+          <w:p>
+            <w:pPr>
+              <w:jc w:val="right"/>
+              <w:rPr>
+                <w:rFonts w:ascii="TH SarabunPSK" w:eastAsia="Sarabun" w:hAnsi="TH SarabunPSK" w:cs="TH SarabunPSK" w:hint="cs"/>
+                <w:szCs w:val="24"/>
+              </w:rPr>
+            </w:pPr>
+            <w:r>
+              <w:rPr>
+                <w:rFonts w:ascii="TH SarabunPSK" w:eastAsia="Sarabun" w:hAnsi="TH SarabunPSK" w:cs="TH SarabunPSK" w:hint="cs"/>
+                <w:szCs w:val="24"/>
+              </w:rPr>
+              <w:t>Date Last Updated:</w:t>
+            </w:r>
+          </w:p>
+        </w:tc>
+        <w:tc>
+          <w:tcPr>
+            <w:tcW w:w="1500" w:type="dxa"/>
+            <w:tcBorders>
+              <w:top w:val="nil"/>
+              <w:left w:val="nil"/>
+              <w:bottom w:val="single" w:sz="8" w:space="0" w:color="000000"/>
+              <w:right w:val="single" w:sz="12" w:space="0" w:color="000000"/>
+            </w:tcBorders>
+            <w:shd w:val="clear" w:color="auto" w:fill="auto"/>
+            <w:tcMar>
+              <w:top w:w="100" w:type="dxa"/>
+              <w:left w:w="100" w:type="dxa"/>
+              <w:bottom w:w="100" w:type="dxa"/>
+              <w:right w:w="100" w:type="dxa"/>
+            </w:tcMar>
+          </w:tcPr>
+          <w:p>
+            <w:pPr>
+              <w:rPr>
+                <w:rFonts w:ascii="TH SarabunPSK" w:eastAsia="Sarabun" w:hAnsi="TH SarabunPSK" w:cs="TH SarabunPSK" w:hint="cs"/>
+                <w:szCs w:val="24"/>
+              </w:rPr>
+            </w:pPr>
+            <w:r>
+              <w:rPr>
+                <w:rFonts w:ascii="TH SarabunPSK" w:eastAsia="Sarabun" w:hAnsi="TH SarabunPSK" w:cs="TH SarabunPSK" w:hint="cs"/>
+                <w:szCs w:val="24"/>
+              </w:rPr>
+              <w:t>-</w:t>
+            </w:r>
+          </w:p>
+        </w:tc>
+      </w:tr>
+      <w:tr>
+        <w:trPr>
+          <w:trHeight w:val="1080"/>
+        </w:trPr>
+        <w:tc>
+          <w:tcPr>
+            <w:tcW w:w="2580" w:type="dxa"/>
+            <w:gridSpan w:val="2"/>
+            <w:tcBorders>
+              <w:top w:val="nil"/>
+              <w:left w:val="single" w:sz="12" w:space="0" w:color="000000"/>
+              <w:bottom w:val="single" w:sz="8" w:space="0" w:color="000000"/>
+              <w:right w:val="single" w:sz="8" w:space="0" w:color="000000"/>
+            </w:tcBorders>
+            <w:shd w:val="clear" w:color="auto" w:fill="auto"/>
+            <w:tcMar>
+              <w:top w:w="100" w:type="dxa"/>
+              <w:left w:w="100" w:type="dxa"/>
+              <w:bottom w:w="100" w:type="dxa"/>
+              <w:right w:w="100" w:type="dxa"/>
+            </w:tcMar>
+          </w:tcPr>
+          <w:p>
+            <w:pPr>
+              <w:jc w:val="right"/>
+              <w:rPr>
+                <w:rFonts w:ascii="TH SarabunPSK" w:eastAsia="Sarabun" w:hAnsi="TH SarabunPSK" w:cs="TH SarabunPSK" w:hint="cs"/>
+                <w:szCs w:val="24"/>
+              </w:rPr>
+            </w:pPr>
+            <w:r>
+              <w:rPr>
+                <w:rFonts w:ascii="TH SarabunPSK" w:eastAsia="Sarabun" w:hAnsi="TH SarabunPSK" w:cs="TH SarabunPSK" w:hint="cs"/>
+                <w:szCs w:val="24"/>
+              </w:rPr>
+              <w:t>Actors:</w:t>
+            </w:r>
+          </w:p>
+        </w:tc>
+        <w:tc>
+          <w:tcPr>
+            <w:tcW w:w="7147" w:type="dxa"/>
+            <w:gridSpan w:val="3"/>
+            <w:tcBorders>
+              <w:top w:val="nil"/>
+              <w:left w:val="nil"/>
+              <w:bottom w:val="single" w:sz="8" w:space="0" w:color="000000"/>
+              <w:right w:val="single" w:sz="12" w:space="0" w:color="000000"/>
+            </w:tcBorders>
+            <w:shd w:val="clear" w:color="auto" w:fill="auto"/>
+            <w:tcMar>
+              <w:top w:w="100" w:type="dxa"/>
+              <w:left w:w="100" w:type="dxa"/>
+              <w:bottom w:w="100" w:type="dxa"/>
+              <w:right w:w="100" w:type="dxa"/>
+            </w:tcMar>
+          </w:tcPr>
+          <w:p>
+            <w:pPr>
+              <w:rPr>
+                <w:rFonts w:ascii="TH SarabunPSK" w:eastAsia="Sarabun" w:hAnsi="TH SarabunPSK" w:cs="TH SarabunPSK" w:hint="cs"/>
+                <w:szCs w:val="24"/>
+              </w:rPr>
+            </w:pPr>
+            <w:proofErr w:type="spellStart"/>
+            <w:r>
+              <w:rPr>
+                <w:rFonts w:ascii="TH SarabunPSK" w:eastAsia="Sarabun" w:hAnsi="TH SarabunPSK" w:cs="TH SarabunPSK" w:hint="cs"/>
+                <w:szCs w:val="24"/>
+              </w:rPr>
+              <w:t>ผู้ใช้งานที่สั่งซื้อจากภายนอกแอพพลิเคชั่น</w:t>
+            </w:r>
+            <w:proofErr w:type="spellEnd"/>
+            <w:r>
+              <w:rPr>
+                <w:rFonts w:ascii="TH SarabunPSK" w:eastAsia="Sarabun" w:hAnsi="TH SarabunPSK" w:cs="TH SarabunPSK" w:hint="cs"/>
+                <w:szCs w:val="24"/>
+              </w:rPr>
+              <w:t xml:space="preserve"> “</w:t>
+            </w:r>
+            <w:proofErr w:type="spellStart"/>
+            <w:r>
+              <w:rPr>
+                <w:rFonts w:ascii="TH SarabunPSK" w:eastAsia="Sarabun" w:hAnsi="TH SarabunPSK" w:cs="TH SarabunPSK" w:hint="cs"/>
+                <w:szCs w:val="24"/>
+              </w:rPr>
+              <w:t>PSUFoodied</w:t>
+            </w:r>
+            <w:proofErr w:type="spellEnd"/>
+            <w:r>
+              <w:rPr>
+                <w:rFonts w:ascii="TH SarabunPSK" w:eastAsia="Sarabun" w:hAnsi="TH SarabunPSK" w:cs="TH SarabunPSK" w:hint="cs"/>
+                <w:szCs w:val="24"/>
+              </w:rPr>
+              <w:t>”</w:t>
+            </w:r>
+          </w:p>
+          <w:p>
+            <w:pPr>
+              <w:rPr>
+                <w:rFonts w:ascii="TH SarabunPSK" w:eastAsia="Sarabun" w:hAnsi="TH SarabunPSK" w:cs="TH SarabunPSK" w:hint="cs"/>
+                <w:szCs w:val="24"/>
+              </w:rPr>
+            </w:pPr>
+            <w:proofErr w:type="spellStart"/>
+            <w:r>
+              <w:rPr>
+                <w:rFonts w:ascii="TH SarabunPSK" w:eastAsia="Sarabun" w:hAnsi="TH SarabunPSK" w:cs="TH SarabunPSK" w:hint="cs"/>
+                <w:szCs w:val="24"/>
+              </w:rPr>
+              <w:t>ผู้ใช้งานที่สั่งซื้อจากภายในแอพพลิเคชั่น</w:t>
+            </w:r>
+            <w:proofErr w:type="spellEnd"/>
+            <w:r>
+              <w:rPr>
+                <w:rFonts w:ascii="TH SarabunPSK" w:eastAsia="Sarabun" w:hAnsi="TH SarabunPSK" w:cs="TH SarabunPSK" w:hint="cs"/>
+                <w:szCs w:val="24"/>
+              </w:rPr>
+              <w:t xml:space="preserve"> “</w:t>
+            </w:r>
+            <w:proofErr w:type="spellStart"/>
+            <w:r>
+              <w:rPr>
+                <w:rFonts w:ascii="TH SarabunPSK" w:eastAsia="Sarabun" w:hAnsi="TH SarabunPSK" w:cs="TH SarabunPSK" w:hint="cs"/>
+                <w:szCs w:val="24"/>
+              </w:rPr>
+              <w:t>PSUFoodied</w:t>
+            </w:r>
+            <w:proofErr w:type="spellEnd"/>
+            <w:r>
+              <w:rPr>
+                <w:rFonts w:ascii="TH SarabunPSK" w:eastAsia="Sarabun" w:hAnsi="TH SarabunPSK" w:cs="TH SarabunPSK" w:hint="cs"/>
+                <w:szCs w:val="24"/>
+              </w:rPr>
+              <w:t>”</w:t>
+            </w:r>
+          </w:p>
+          <w:p>
+            <w:pPr>
+              <w:rPr>
+                <w:rFonts w:ascii="TH SarabunPSK" w:eastAsia="Sarabun" w:hAnsi="TH SarabunPSK" w:cs="TH SarabunPSK" w:hint="cs"/>
+                <w:szCs w:val="24"/>
+              </w:rPr>
+            </w:pPr>
+            <w:proofErr w:type="spellStart"/>
+            <w:r>
+              <w:rPr>
+                <w:rFonts w:ascii="TH SarabunPSK" w:eastAsia="Sarabun" w:hAnsi="TH SarabunPSK" w:cs="TH SarabunPSK" w:hint="cs"/>
+                <w:szCs w:val="24"/>
+              </w:rPr>
+              <w:t>ผู้ใช้งานแอพพลิเคชั่นที่เป็นเจ้าของสถานประกอบการ</w:t>
+            </w:r>
+            <w:proofErr w:type="spellEnd"/>
+          </w:p>
+          <w:p>
+            <w:pPr>
+              <w:rPr>
+                <w:rFonts w:ascii="TH SarabunPSK" w:eastAsia="Sarabun" w:hAnsi="TH SarabunPSK" w:cs="TH SarabunPSK" w:hint="cs"/>
+                <w:szCs w:val="24"/>
+              </w:rPr>
+            </w:pPr>
+            <w:proofErr w:type="spellStart"/>
+            <w:r>
+              <w:rPr>
+                <w:rFonts w:ascii="TH SarabunPSK" w:eastAsia="Sarabun" w:hAnsi="TH SarabunPSK" w:cs="TH SarabunPSK" w:hint="cs"/>
+                <w:szCs w:val="24"/>
+              </w:rPr>
+              <w:t>ผู้ดูแลระบบ</w:t>
+            </w:r>
+            <w:proofErr w:type="spellEnd"/>
+          </w:p>
+        </w:tc>
+      </w:tr>
+      <w:tr>
+        <w:trPr>
+          <w:trHeight w:val="237"/>
+        </w:trPr>
+        <w:tc>
+          <w:tcPr>
+            <w:tcW w:w="2580" w:type="dxa"/>
+            <w:gridSpan w:val="2"/>
+            <w:tcBorders>
+              <w:top w:val="nil"/>
+              <w:left w:val="single" w:sz="12" w:space="0" w:color="000000"/>
+              <w:bottom w:val="single" w:sz="8" w:space="0" w:color="000000"/>
+              <w:right w:val="single" w:sz="8" w:space="0" w:color="000000"/>
+            </w:tcBorders>
+            <w:shd w:val="clear" w:color="auto" w:fill="auto"/>
+            <w:tcMar>
+              <w:top w:w="100" w:type="dxa"/>
+              <w:left w:w="100" w:type="dxa"/>
+              <w:bottom w:w="100" w:type="dxa"/>
+              <w:right w:w="100" w:type="dxa"/>
+            </w:tcMar>
+          </w:tcPr>
+          <w:p>
+            <w:pPr>
+              <w:jc w:val="right"/>
+              <w:rPr>
+                <w:rFonts w:ascii="TH SarabunPSK" w:eastAsia="Sarabun" w:hAnsi="TH SarabunPSK" w:cs="TH SarabunPSK" w:hint="cs"/>
+                <w:szCs w:val="24"/>
+              </w:rPr>
+            </w:pPr>
+            <w:r>
+              <w:rPr>
+                <w:rFonts w:ascii="TH SarabunPSK" w:eastAsia="Sarabun" w:hAnsi="TH SarabunPSK" w:cs="TH SarabunPSK" w:hint="cs"/>
+                <w:szCs w:val="24"/>
+              </w:rPr>
+              <w:t>Description:</w:t>
+            </w:r>
+          </w:p>
+        </w:tc>
+        <w:tc>
+          <w:tcPr>
+            <w:tcW w:w="7147" w:type="dxa"/>
+            <w:gridSpan w:val="3"/>
+            <w:tcBorders>
+              <w:top w:val="nil"/>
+              <w:left w:val="nil"/>
+              <w:bottom w:val="single" w:sz="8" w:space="0" w:color="000000"/>
+              <w:right w:val="single" w:sz="12" w:space="0" w:color="000000"/>
+            </w:tcBorders>
+            <w:shd w:val="clear" w:color="auto" w:fill="auto"/>
+            <w:tcMar>
+              <w:top w:w="100" w:type="dxa"/>
+              <w:left w:w="100" w:type="dxa"/>
+              <w:bottom w:w="100" w:type="dxa"/>
+              <w:right w:w="100" w:type="dxa"/>
+            </w:tcMar>
+          </w:tcPr>
+          <w:p>
+            <w:pPr>
+              <w:rPr>
+                <w:rFonts w:ascii="TH SarabunPSK" w:eastAsia="Sarabun" w:hAnsi="TH SarabunPSK" w:cs="TH SarabunPSK" w:hint="cs"/>
+                <w:szCs w:val="24"/>
+              </w:rPr>
+            </w:pPr>
+            <w:proofErr w:type="spellStart"/>
+            <w:r>
+              <w:rPr>
+                <w:rFonts w:ascii="TH SarabunPSK" w:eastAsia="Sarabun" w:hAnsi="TH SarabunPSK" w:cs="TH SarabunPSK" w:hint="cs"/>
+                <w:szCs w:val="24"/>
+              </w:rPr>
+              <w:t>ผู้ใช้งานแอพพลิเคชั่นทำการ</w:t>
+            </w:r>
+            <w:proofErr w:type="spellEnd"/>
+            <w:r>
+              <w:rPr>
+                <w:rFonts w:ascii="TH SarabunPSK" w:eastAsia="Sarabun" w:hAnsi="TH SarabunPSK" w:cs="TH SarabunPSK" w:hint="cs"/>
+                <w:szCs w:val="24"/>
+              </w:rPr>
+              <w:t xml:space="preserve"> Login </w:t>
+            </w:r>
+            <w:proofErr w:type="spellStart"/>
+            <w:r>
+              <w:rPr>
+                <w:rFonts w:ascii="TH SarabunPSK" w:eastAsia="Sarabun" w:hAnsi="TH SarabunPSK" w:cs="TH SarabunPSK" w:hint="cs"/>
+                <w:szCs w:val="24"/>
+              </w:rPr>
+              <w:t>เพื่อยืนยันตัวตน</w:t>
+            </w:r>
+            <w:proofErr w:type="spellEnd"/>
+            <w:r>
+              <w:rPr>
+                <w:rFonts w:ascii="TH SarabunPSK" w:eastAsia="Sarabun" w:hAnsi="TH SarabunPSK" w:cs="TH SarabunPSK" w:hint="cs"/>
+                <w:szCs w:val="24"/>
+              </w:rPr>
+              <w:t xml:space="preserve"> </w:t>
+            </w:r>
+            <w:proofErr w:type="spellStart"/>
+            <w:r>
+              <w:rPr>
+                <w:rFonts w:ascii="TH SarabunPSK" w:eastAsia="Sarabun" w:hAnsi="TH SarabunPSK" w:cs="TH SarabunPSK" w:hint="cs"/>
+                <w:szCs w:val="24"/>
+              </w:rPr>
+              <w:t>หรือทำการ</w:t>
+            </w:r>
+            <w:proofErr w:type="spellEnd"/>
+            <w:r>
+              <w:rPr>
+                <w:rFonts w:ascii="TH SarabunPSK" w:eastAsia="Sarabun" w:hAnsi="TH SarabunPSK" w:cs="TH SarabunPSK" w:hint="cs"/>
+                <w:szCs w:val="24"/>
+              </w:rPr>
+              <w:t xml:space="preserve"> Login </w:t>
+            </w:r>
+            <w:proofErr w:type="spellStart"/>
+            <w:r>
+              <w:rPr>
+                <w:rFonts w:ascii="TH SarabunPSK" w:eastAsia="Sarabun" w:hAnsi="TH SarabunPSK" w:cs="TH SarabunPSK" w:hint="cs"/>
+                <w:szCs w:val="24"/>
+              </w:rPr>
+              <w:t>เพื่อเข้าใช้งานหน้าแอพพลิเคชั่น</w:t>
+            </w:r>
+            <w:proofErr w:type="spellEnd"/>
+            <w:r>
+              <w:rPr>
+                <w:rFonts w:ascii="TH SarabunPSK" w:eastAsia="Sarabun" w:hAnsi="TH SarabunPSK" w:cs="TH SarabunPSK" w:hint="cs"/>
+                <w:szCs w:val="24"/>
+              </w:rPr>
+              <w:t xml:space="preserve"> </w:t>
+            </w:r>
+            <w:proofErr w:type="spellStart"/>
+            <w:r>
+              <w:rPr>
+                <w:rFonts w:ascii="TH SarabunPSK" w:eastAsia="Sarabun" w:hAnsi="TH SarabunPSK" w:cs="TH SarabunPSK" w:hint="cs"/>
+                <w:szCs w:val="24"/>
+              </w:rPr>
+              <w:t>ทั้งหมด</w:t>
+            </w:r>
+            <w:proofErr w:type="spellEnd"/>
+          </w:p>
+        </w:tc>
+      </w:tr>
+      <w:tr>
+        <w:trPr>
+          <w:trHeight w:val="18"/>
+        </w:trPr>
+        <w:tc>
+          <w:tcPr>
+            <w:tcW w:w="2580" w:type="dxa"/>
+            <w:gridSpan w:val="2"/>
+            <w:tcBorders>
+              <w:top w:val="nil"/>
+              <w:left w:val="single" w:sz="12" w:space="0" w:color="000000"/>
+              <w:bottom w:val="single" w:sz="8" w:space="0" w:color="000000"/>
+              <w:right w:val="single" w:sz="8" w:space="0" w:color="000000"/>
+            </w:tcBorders>
+            <w:shd w:val="clear" w:color="auto" w:fill="auto"/>
+            <w:tcMar>
+              <w:top w:w="100" w:type="dxa"/>
+              <w:left w:w="100" w:type="dxa"/>
+              <w:bottom w:w="100" w:type="dxa"/>
+              <w:right w:w="100" w:type="dxa"/>
+            </w:tcMar>
+          </w:tcPr>
+          <w:p>
+            <w:pPr>
+              <w:jc w:val="right"/>
+              <w:rPr>
+                <w:rFonts w:ascii="TH SarabunPSK" w:eastAsia="Sarabun" w:hAnsi="TH SarabunPSK" w:cs="TH SarabunPSK" w:hint="cs"/>
+                <w:szCs w:val="24"/>
+              </w:rPr>
+            </w:pPr>
+            <w:r>
+              <w:rPr>
+                <w:rFonts w:ascii="TH SarabunPSK" w:eastAsia="Sarabun" w:hAnsi="TH SarabunPSK" w:cs="TH SarabunPSK" w:hint="cs"/>
+                <w:szCs w:val="24"/>
+              </w:rPr>
+              <w:t>Trigger:</w:t>
+            </w:r>
+          </w:p>
+        </w:tc>
+        <w:tc>
+          <w:tcPr>
+            <w:tcW w:w="7147" w:type="dxa"/>
+            <w:gridSpan w:val="3"/>
+            <w:tcBorders>
+              <w:top w:val="nil"/>
+              <w:left w:val="nil"/>
+              <w:bottom w:val="single" w:sz="8" w:space="0" w:color="000000"/>
+              <w:right w:val="single" w:sz="12" w:space="0" w:color="000000"/>
+            </w:tcBorders>
+            <w:shd w:val="clear" w:color="auto" w:fill="auto"/>
+            <w:tcMar>
+              <w:top w:w="100" w:type="dxa"/>
+              <w:left w:w="100" w:type="dxa"/>
+              <w:bottom w:w="100" w:type="dxa"/>
+              <w:right w:w="100" w:type="dxa"/>
+            </w:tcMar>
+          </w:tcPr>
+          <w:p>
+            <w:pPr>
+              <w:rPr>
+                <w:rFonts w:ascii="TH SarabunPSK" w:eastAsia="Sarabun" w:hAnsi="TH SarabunPSK" w:cs="TH SarabunPSK" w:hint="cs"/>
+                <w:szCs w:val="24"/>
+              </w:rPr>
+            </w:pPr>
+            <w:proofErr w:type="spellStart"/>
+            <w:r>
+              <w:rPr>
+                <w:rFonts w:ascii="TH SarabunPSK" w:eastAsia="Sarabun" w:hAnsi="TH SarabunPSK" w:cs="TH SarabunPSK" w:hint="cs"/>
+                <w:szCs w:val="24"/>
+              </w:rPr>
+              <w:t>เมื่อผู้ใช้งานแอพพลิเคชั่นทำการ</w:t>
+            </w:r>
+            <w:proofErr w:type="spellEnd"/>
+            <w:r>
+              <w:rPr>
+                <w:rFonts w:ascii="TH SarabunPSK" w:eastAsia="Sarabun" w:hAnsi="TH SarabunPSK" w:cs="TH SarabunPSK" w:hint="cs"/>
+                <w:szCs w:val="24"/>
+              </w:rPr>
+              <w:t xml:space="preserve"> Login </w:t>
+            </w:r>
+            <w:proofErr w:type="spellStart"/>
+            <w:r>
+              <w:rPr>
+                <w:rFonts w:ascii="TH SarabunPSK" w:eastAsia="Sarabun" w:hAnsi="TH SarabunPSK" w:cs="TH SarabunPSK" w:hint="cs"/>
+                <w:szCs w:val="24"/>
+              </w:rPr>
+              <w:t>สำเร็จ</w:t>
+            </w:r>
+            <w:proofErr w:type="spellEnd"/>
+            <w:r>
+              <w:rPr>
+                <w:rFonts w:ascii="TH SarabunPSK" w:eastAsia="Sarabun" w:hAnsi="TH SarabunPSK" w:cs="TH SarabunPSK" w:hint="cs"/>
+                <w:szCs w:val="24"/>
+              </w:rPr>
+              <w:t xml:space="preserve"> </w:t>
+            </w:r>
+            <w:proofErr w:type="spellStart"/>
+            <w:r>
+              <w:rPr>
+                <w:rFonts w:ascii="TH SarabunPSK" w:eastAsia="Sarabun" w:hAnsi="TH SarabunPSK" w:cs="TH SarabunPSK" w:hint="cs"/>
+                <w:szCs w:val="24"/>
+              </w:rPr>
+              <w:t>จะสามารถเข้าใช้งานหน้า</w:t>
+            </w:r>
+            <w:proofErr w:type="spellEnd"/>
+            <w:r>
+              <w:rPr>
+                <w:rFonts w:ascii="TH SarabunPSK" w:eastAsia="Sarabun" w:hAnsi="TH SarabunPSK" w:cs="TH SarabunPSK" w:hint="cs"/>
+                <w:szCs w:val="24"/>
+              </w:rPr>
+              <w:t xml:space="preserve"> </w:t>
+            </w:r>
+            <w:proofErr w:type="spellStart"/>
+            <w:r>
+              <w:rPr>
+                <w:rFonts w:ascii="TH SarabunPSK" w:eastAsia="Sarabun" w:hAnsi="TH SarabunPSK" w:cs="TH SarabunPSK" w:hint="cs"/>
+                <w:szCs w:val="24"/>
+              </w:rPr>
+              <w:t>แอพพลิเคชั่นทั้งหมดได้</w:t>
+            </w:r>
+            <w:proofErr w:type="spellEnd"/>
+          </w:p>
+        </w:tc>
+      </w:tr>
+      <w:tr>
+        <w:trPr>
+          <w:trHeight w:val="840"/>
+        </w:trPr>
+        <w:tc>
+          <w:tcPr>
+            <w:tcW w:w="2580" w:type="dxa"/>
+            <w:gridSpan w:val="2"/>
+            <w:tcBorders>
+              <w:top w:val="nil"/>
+              <w:left w:val="single" w:sz="12" w:space="0" w:color="000000"/>
+              <w:bottom w:val="single" w:sz="8" w:space="0" w:color="000000"/>
+              <w:right w:val="single" w:sz="8" w:space="0" w:color="000000"/>
+            </w:tcBorders>
+            <w:shd w:val="clear" w:color="auto" w:fill="auto"/>
+            <w:tcMar>
+              <w:top w:w="100" w:type="dxa"/>
+              <w:left w:w="100" w:type="dxa"/>
+              <w:bottom w:w="100" w:type="dxa"/>
+              <w:right w:w="100" w:type="dxa"/>
+            </w:tcMar>
+          </w:tcPr>
+          <w:p>
+            <w:pPr>
+              <w:jc w:val="right"/>
+              <w:rPr>
+                <w:rFonts w:ascii="TH SarabunPSK" w:eastAsia="Sarabun" w:hAnsi="TH SarabunPSK" w:cs="TH SarabunPSK" w:hint="cs"/>
+                <w:szCs w:val="24"/>
+              </w:rPr>
+            </w:pPr>
+            <w:r>
+              <w:rPr>
+                <w:rFonts w:ascii="TH SarabunPSK" w:eastAsia="Sarabun" w:hAnsi="TH SarabunPSK" w:cs="TH SarabunPSK" w:hint="cs"/>
+                <w:szCs w:val="24"/>
+              </w:rPr>
+              <w:t>Preconditions:</w:t>
+            </w:r>
+          </w:p>
+        </w:tc>
+        <w:tc>
+          <w:tcPr>
+            <w:tcW w:w="7147" w:type="dxa"/>
+            <w:gridSpan w:val="3"/>
+            <w:tcBorders>
+              <w:top w:val="nil"/>
+              <w:left w:val="nil"/>
+              <w:bottom w:val="single" w:sz="8" w:space="0" w:color="000000"/>
+              <w:right w:val="single" w:sz="12" w:space="0" w:color="000000"/>
+            </w:tcBorders>
+            <w:shd w:val="clear" w:color="auto" w:fill="auto"/>
+            <w:tcMar>
+              <w:top w:w="100" w:type="dxa"/>
+              <w:left w:w="100" w:type="dxa"/>
+              <w:bottom w:w="100" w:type="dxa"/>
+              <w:right w:w="100" w:type="dxa"/>
+            </w:tcMar>
+          </w:tcPr>
+          <w:p>
+            <w:pPr>
+              <w:spacing w:line="261" w:lineRule="auto"/>
+              <w:rPr>
+                <w:rFonts w:ascii="TH SarabunPSK" w:eastAsia="Sarabun" w:hAnsi="TH SarabunPSK" w:cs="TH SarabunPSK" w:hint="cs"/>
+                <w:szCs w:val="24"/>
+              </w:rPr>
+            </w:pPr>
+            <w:r>
+              <w:rPr>
+                <w:rFonts w:ascii="TH SarabunPSK" w:eastAsia="Sarabun" w:hAnsi="TH SarabunPSK" w:cs="TH SarabunPSK" w:hint="cs"/>
+                <w:szCs w:val="24"/>
+              </w:rPr>
+              <w:t xml:space="preserve">1. </w:t>
+            </w:r>
+            <w:proofErr w:type="spellStart"/>
+            <w:r>
+              <w:rPr>
+                <w:rFonts w:ascii="TH SarabunPSK" w:eastAsia="Sarabun" w:hAnsi="TH SarabunPSK" w:cs="TH SarabunPSK" w:hint="cs"/>
+                <w:szCs w:val="24"/>
+              </w:rPr>
+              <w:t>ผู้ใช้งานแอพพลิเคชั่นจำเป็นต้องมี</w:t>
+            </w:r>
+            <w:proofErr w:type="spellEnd"/>
+            <w:r>
+              <w:rPr>
+                <w:rFonts w:ascii="TH SarabunPSK" w:eastAsia="Sarabun" w:hAnsi="TH SarabunPSK" w:cs="TH SarabunPSK" w:hint="cs"/>
+                <w:szCs w:val="24"/>
+              </w:rPr>
+              <w:t xml:space="preserve"> Username </w:t>
+            </w:r>
+            <w:proofErr w:type="spellStart"/>
+            <w:r>
+              <w:rPr>
+                <w:rFonts w:ascii="TH SarabunPSK" w:eastAsia="Sarabun" w:hAnsi="TH SarabunPSK" w:cs="TH SarabunPSK" w:hint="cs"/>
+                <w:szCs w:val="24"/>
+              </w:rPr>
+              <w:t>กับ</w:t>
+            </w:r>
+            <w:proofErr w:type="spellEnd"/>
+            <w:r>
+              <w:rPr>
+                <w:rFonts w:ascii="TH SarabunPSK" w:eastAsia="Sarabun" w:hAnsi="TH SarabunPSK" w:cs="TH SarabunPSK" w:hint="cs"/>
+                <w:szCs w:val="24"/>
+              </w:rPr>
+              <w:t xml:space="preserve"> Password ที่ลงทะเบียนกับpsufoodiepsu.ac.th </w:t>
+            </w:r>
+            <w:proofErr w:type="spellStart"/>
+            <w:r>
+              <w:rPr>
+                <w:rFonts w:ascii="TH SarabunPSK" w:eastAsia="Sarabun" w:hAnsi="TH SarabunPSK" w:cs="TH SarabunPSK" w:hint="cs"/>
+                <w:szCs w:val="24"/>
+              </w:rPr>
+              <w:t>เป็นที่เรียบร้อยแล้ว</w:t>
+            </w:r>
+            <w:proofErr w:type="spellEnd"/>
+            <w:r>
+              <w:rPr>
+                <w:rFonts w:ascii="TH SarabunPSK" w:eastAsia="Sarabun" w:hAnsi="TH SarabunPSK" w:cs="TH SarabunPSK" w:hint="cs"/>
+                <w:szCs w:val="24"/>
+              </w:rPr>
+              <w:t xml:space="preserve"> </w:t>
+            </w:r>
+            <w:proofErr w:type="spellStart"/>
+            <w:r>
+              <w:rPr>
+                <w:rFonts w:ascii="TH SarabunPSK" w:eastAsia="Sarabun" w:hAnsi="TH SarabunPSK" w:cs="TH SarabunPSK" w:hint="cs"/>
+                <w:szCs w:val="24"/>
+              </w:rPr>
+              <w:t>หรือใช้</w:t>
+            </w:r>
+            <w:proofErr w:type="spellEnd"/>
+            <w:r>
+              <w:rPr>
+                <w:rFonts w:ascii="TH SarabunPSK" w:eastAsia="Sarabun" w:hAnsi="TH SarabunPSK" w:cs="TH SarabunPSK" w:hint="cs"/>
+                <w:szCs w:val="24"/>
+              </w:rPr>
+              <w:t xml:space="preserve"> PSU Passport</w:t>
+            </w:r>
+          </w:p>
+          <w:p>
+            <w:pPr>
+              <w:spacing w:line="261" w:lineRule="auto"/>
+              <w:rPr>
+                <w:rFonts w:ascii="TH SarabunPSK" w:eastAsia="Sarabun" w:hAnsi="TH SarabunPSK" w:cs="TH SarabunPSK" w:hint="cs"/>
+                <w:szCs w:val="24"/>
+              </w:rPr>
+            </w:pPr>
+            <w:r>
+              <w:rPr>
+                <w:rFonts w:ascii="TH SarabunPSK" w:eastAsia="Sarabun" w:hAnsi="TH SarabunPSK" w:cs="TH SarabunPSK" w:hint="cs"/>
+                <w:szCs w:val="24"/>
+              </w:rPr>
+              <w:t xml:space="preserve">2. </w:t>
+            </w:r>
+            <w:proofErr w:type="spellStart"/>
+            <w:r>
+              <w:rPr>
+                <w:rFonts w:ascii="TH SarabunPSK" w:eastAsia="Sarabun" w:hAnsi="TH SarabunPSK" w:cs="TH SarabunPSK" w:hint="cs"/>
+                <w:szCs w:val="24"/>
+              </w:rPr>
+              <w:t>แอพพลิเคชั่นจำเป็นต้องเชื่อมต่อกับ</w:t>
+            </w:r>
+            <w:proofErr w:type="spellEnd"/>
+            <w:r>
+              <w:rPr>
+                <w:rFonts w:ascii="TH SarabunPSK" w:eastAsia="Sarabun" w:hAnsi="TH SarabunPSK" w:cs="TH SarabunPSK" w:hint="cs"/>
+                <w:szCs w:val="24"/>
+              </w:rPr>
+              <w:t xml:space="preserve"> internet</w:t>
+            </w:r>
+          </w:p>
+        </w:tc>
+      </w:tr>
+      <w:tr>
+        <w:trPr>
+          <w:trHeight w:val="18"/>
+        </w:trPr>
+        <w:tc>
+          <w:tcPr>
+            <w:tcW w:w="2580" w:type="dxa"/>
+            <w:gridSpan w:val="2"/>
+            <w:tcBorders>
+              <w:top w:val="nil"/>
+              <w:left w:val="single" w:sz="12" w:space="0" w:color="000000"/>
+              <w:bottom w:val="single" w:sz="8" w:space="0" w:color="000000"/>
+              <w:right w:val="single" w:sz="8" w:space="0" w:color="000000"/>
+            </w:tcBorders>
+            <w:shd w:val="clear" w:color="auto" w:fill="auto"/>
+            <w:tcMar>
+              <w:top w:w="100" w:type="dxa"/>
+              <w:left w:w="100" w:type="dxa"/>
+              <w:bottom w:w="100" w:type="dxa"/>
+              <w:right w:w="100" w:type="dxa"/>
+            </w:tcMar>
+          </w:tcPr>
+          <w:p>
+            <w:pPr>
+              <w:jc w:val="right"/>
+              <w:rPr>
+                <w:rFonts w:ascii="TH SarabunPSK" w:eastAsia="Sarabun" w:hAnsi="TH SarabunPSK" w:cs="TH SarabunPSK" w:hint="cs"/>
+                <w:szCs w:val="24"/>
+              </w:rPr>
+            </w:pPr>
+            <w:r>
+              <w:rPr>
+                <w:rFonts w:ascii="TH SarabunPSK" w:eastAsia="Sarabun" w:hAnsi="TH SarabunPSK" w:cs="TH SarabunPSK" w:hint="cs"/>
+                <w:szCs w:val="24"/>
+              </w:rPr>
+              <w:t>Normal Flow:</w:t>
+            </w:r>
+          </w:p>
+        </w:tc>
+        <w:tc>
+          <w:tcPr>
+            <w:tcW w:w="7147" w:type="dxa"/>
+            <w:gridSpan w:val="3"/>
+            <w:tcBorders>
+              <w:top w:val="nil"/>
+              <w:left w:val="nil"/>
+              <w:bottom w:val="single" w:sz="8" w:space="0" w:color="000000"/>
+              <w:right w:val="single" w:sz="12" w:space="0" w:color="000000"/>
+            </w:tcBorders>
+            <w:shd w:val="clear" w:color="auto" w:fill="auto"/>
+            <w:tcMar>
+              <w:top w:w="100" w:type="dxa"/>
+              <w:left w:w="100" w:type="dxa"/>
+              <w:bottom w:w="100" w:type="dxa"/>
+              <w:right w:w="100" w:type="dxa"/>
+            </w:tcMar>
+          </w:tcPr>
+          <w:p>
+            <w:pPr>
+              <w:rPr>
+                <w:rFonts w:ascii="TH SarabunPSK" w:eastAsia="Sarabun" w:hAnsi="TH SarabunPSK" w:cs="TH SarabunPSK" w:hint="cs"/>
+                <w:szCs w:val="24"/>
+              </w:rPr>
+            </w:pPr>
+            <w:r>
+              <w:rPr>
+                <w:rFonts w:ascii="TH SarabunPSK" w:eastAsia="Sarabun" w:hAnsi="TH SarabunPSK" w:cs="TH SarabunPSK" w:hint="cs"/>
+                <w:szCs w:val="24"/>
+              </w:rPr>
+              <w:t>1. แอพพลิเคชั่นอนุญาติให้ผู้ใช้งานสามารถใช้งานได้ในทุกๆหน้าของแอพพลิเคชั่น</w:t>
+            </w:r>
+          </w:p>
+        </w:tc>
+      </w:tr>
+      <w:tr>
+        <w:trPr>
+          <w:trHeight w:val="18"/>
+        </w:trPr>
+        <w:tc>
+          <w:tcPr>
+            <w:tcW w:w="2580" w:type="dxa"/>
+            <w:gridSpan w:val="2"/>
+            <w:tcBorders>
+              <w:top w:val="nil"/>
+              <w:left w:val="single" w:sz="12" w:space="0" w:color="000000"/>
+              <w:bottom w:val="single" w:sz="8" w:space="0" w:color="000000"/>
+              <w:right w:val="single" w:sz="8" w:space="0" w:color="000000"/>
+            </w:tcBorders>
+            <w:shd w:val="clear" w:color="auto" w:fill="auto"/>
+            <w:tcMar>
+              <w:top w:w="100" w:type="dxa"/>
+              <w:left w:w="100" w:type="dxa"/>
+              <w:bottom w:w="100" w:type="dxa"/>
+              <w:right w:w="100" w:type="dxa"/>
+            </w:tcMar>
+          </w:tcPr>
+          <w:p>
+            <w:pPr>
+              <w:jc w:val="right"/>
+              <w:rPr>
+                <w:rFonts w:ascii="TH SarabunPSK" w:eastAsia="Sarabun" w:hAnsi="TH SarabunPSK" w:cs="TH SarabunPSK" w:hint="cs"/>
+                <w:szCs w:val="24"/>
+              </w:rPr>
+            </w:pPr>
+            <w:r>
+              <w:rPr>
+                <w:rFonts w:ascii="TH SarabunPSK" w:eastAsia="Sarabun" w:hAnsi="TH SarabunPSK" w:cs="TH SarabunPSK" w:hint="cs"/>
+                <w:szCs w:val="24"/>
+              </w:rPr>
+              <w:t>Alternative Flows:</w:t>
+            </w:r>
+          </w:p>
+        </w:tc>
+        <w:tc>
+          <w:tcPr>
+            <w:tcW w:w="7147" w:type="dxa"/>
+            <w:gridSpan w:val="3"/>
+            <w:tcBorders>
+              <w:top w:val="nil"/>
+              <w:left w:val="nil"/>
+              <w:bottom w:val="single" w:sz="8" w:space="0" w:color="000000"/>
+              <w:right w:val="single" w:sz="12" w:space="0" w:color="000000"/>
+            </w:tcBorders>
+            <w:shd w:val="clear" w:color="auto" w:fill="auto"/>
+            <w:tcMar>
+              <w:top w:w="100" w:type="dxa"/>
+              <w:left w:w="100" w:type="dxa"/>
+              <w:bottom w:w="100" w:type="dxa"/>
+              <w:right w:w="100" w:type="dxa"/>
+            </w:tcMar>
+          </w:tcPr>
+          <w:p>
+            <w:pPr>
+              <w:rPr>
+                <w:rFonts w:ascii="TH SarabunPSK" w:eastAsia="Sarabun" w:hAnsi="TH SarabunPSK" w:cs="TH SarabunPSK" w:hint="cs"/>
+                <w:szCs w:val="24"/>
+              </w:rPr>
+            </w:pPr>
+            <w:r>
+              <w:rPr>
+                <w:rFonts w:ascii="TH SarabunPSK" w:eastAsia="Sarabun" w:hAnsi="TH SarabunPSK" w:cs="TH SarabunPSK" w:hint="cs"/>
+                <w:szCs w:val="24"/>
+              </w:rPr>
+              <w:t xml:space="preserve">1. </w:t>
+            </w:r>
+            <w:proofErr w:type="spellStart"/>
+            <w:r>
+              <w:rPr>
+                <w:rFonts w:ascii="TH SarabunPSK" w:eastAsia="Sarabun" w:hAnsi="TH SarabunPSK" w:cs="TH SarabunPSK" w:hint="cs"/>
+                <w:szCs w:val="24"/>
+              </w:rPr>
+              <w:t>ผู้ใช้งานสามารลงทะเบียน</w:t>
+            </w:r>
+            <w:proofErr w:type="spellEnd"/>
+            <w:r>
+              <w:rPr>
+                <w:rFonts w:ascii="TH SarabunPSK" w:eastAsia="Sarabun" w:hAnsi="TH SarabunPSK" w:cs="TH SarabunPSK" w:hint="cs"/>
+                <w:szCs w:val="24"/>
+              </w:rPr>
+              <w:t xml:space="preserve"> Username </w:t>
+            </w:r>
+            <w:proofErr w:type="spellStart"/>
+            <w:r>
+              <w:rPr>
+                <w:rFonts w:ascii="TH SarabunPSK" w:eastAsia="Sarabun" w:hAnsi="TH SarabunPSK" w:cs="TH SarabunPSK" w:hint="cs"/>
+                <w:szCs w:val="24"/>
+              </w:rPr>
+              <w:t>กับ</w:t>
+            </w:r>
+            <w:proofErr w:type="spellEnd"/>
+            <w:r>
+              <w:rPr>
+                <w:rFonts w:ascii="TH SarabunPSK" w:eastAsia="Sarabun" w:hAnsi="TH SarabunPSK" w:cs="TH SarabunPSK" w:hint="cs"/>
+                <w:szCs w:val="24"/>
+              </w:rPr>
+              <w:t xml:space="preserve"> Password </w:t>
+            </w:r>
+            <w:proofErr w:type="spellStart"/>
+            <w:r>
+              <w:rPr>
+                <w:rFonts w:ascii="TH SarabunPSK" w:eastAsia="Sarabun" w:hAnsi="TH SarabunPSK" w:cs="TH SarabunPSK" w:hint="cs"/>
+                <w:szCs w:val="24"/>
+              </w:rPr>
+              <w:t>ได้ที่</w:t>
+            </w:r>
+            <w:proofErr w:type="spellEnd"/>
+            <w:r>
+              <w:rPr>
+                <w:rFonts w:ascii="TH SarabunPSK" w:eastAsia="Sarabun" w:hAnsi="TH SarabunPSK" w:cs="TH SarabunPSK" w:hint="cs"/>
+                <w:szCs w:val="24"/>
+              </w:rPr>
+              <w:t xml:space="preserve"> psufoodie.psu.ac.th</w:t>
+            </w:r>
+          </w:p>
+        </w:tc>
+      </w:tr>
+      <w:tr>
+        <w:trPr>
+          <w:trHeight w:val="57"/>
+        </w:trPr>
+        <w:tc>
+          <w:tcPr>
+            <w:tcW w:w="2580" w:type="dxa"/>
+            <w:gridSpan w:val="2"/>
+            <w:tcBorders>
+              <w:top w:val="nil"/>
+              <w:left w:val="single" w:sz="12" w:space="0" w:color="000000"/>
+              <w:bottom w:val="single" w:sz="8" w:space="0" w:color="000000"/>
+              <w:right w:val="single" w:sz="8" w:space="0" w:color="000000"/>
+            </w:tcBorders>
+            <w:shd w:val="clear" w:color="auto" w:fill="auto"/>
+            <w:tcMar>
+              <w:top w:w="100" w:type="dxa"/>
+              <w:left w:w="100" w:type="dxa"/>
+              <w:bottom w:w="100" w:type="dxa"/>
+              <w:right w:w="100" w:type="dxa"/>
+            </w:tcMar>
+          </w:tcPr>
+          <w:p>
+            <w:pPr>
+              <w:jc w:val="right"/>
+              <w:rPr>
+                <w:rFonts w:ascii="TH SarabunPSK" w:eastAsia="Sarabun" w:hAnsi="TH SarabunPSK" w:cs="TH SarabunPSK" w:hint="cs"/>
+                <w:szCs w:val="24"/>
+              </w:rPr>
+            </w:pPr>
+            <w:r>
+              <w:rPr>
+                <w:rFonts w:ascii="TH SarabunPSK" w:eastAsia="Sarabun" w:hAnsi="TH SarabunPSK" w:cs="TH SarabunPSK" w:hint="cs"/>
+                <w:szCs w:val="24"/>
+              </w:rPr>
+              <w:t>Exceptions:</w:t>
+            </w:r>
+          </w:p>
+        </w:tc>
+        <w:tc>
+          <w:tcPr>
+            <w:tcW w:w="7147" w:type="dxa"/>
+            <w:gridSpan w:val="3"/>
+            <w:tcBorders>
+              <w:top w:val="nil"/>
+              <w:left w:val="nil"/>
+              <w:bottom w:val="single" w:sz="8" w:space="0" w:color="000000"/>
+              <w:right w:val="single" w:sz="12" w:space="0" w:color="000000"/>
+            </w:tcBorders>
+            <w:shd w:val="clear" w:color="auto" w:fill="auto"/>
+            <w:tcMar>
+              <w:top w:w="100" w:type="dxa"/>
+              <w:left w:w="100" w:type="dxa"/>
+              <w:bottom w:w="100" w:type="dxa"/>
+              <w:right w:w="100" w:type="dxa"/>
+            </w:tcMar>
+          </w:tcPr>
+          <w:p>
+            <w:pPr>
+              <w:rPr>
+                <w:rFonts w:ascii="TH SarabunPSK" w:eastAsia="Sarabun" w:hAnsi="TH SarabunPSK" w:cs="TH SarabunPSK" w:hint="cs"/>
+                <w:szCs w:val="24"/>
+              </w:rPr>
+            </w:pPr>
+            <w:r>
+              <w:rPr>
+                <w:rFonts w:ascii="TH SarabunPSK" w:eastAsia="Sarabun" w:hAnsi="TH SarabunPSK" w:cs="TH SarabunPSK" w:hint="cs"/>
+                <w:szCs w:val="24"/>
+              </w:rPr>
+              <w:t xml:space="preserve">1. </w:t>
+            </w:r>
+            <w:proofErr w:type="spellStart"/>
+            <w:r>
+              <w:rPr>
+                <w:rFonts w:ascii="TH SarabunPSK" w:eastAsia="Sarabun" w:hAnsi="TH SarabunPSK" w:cs="TH SarabunPSK" w:hint="cs"/>
+                <w:szCs w:val="24"/>
+              </w:rPr>
+              <w:t>ผู้ใช้งานใส่ข้อมูล</w:t>
+            </w:r>
+            <w:proofErr w:type="spellEnd"/>
+            <w:r>
+              <w:rPr>
+                <w:rFonts w:ascii="TH SarabunPSK" w:eastAsia="Sarabun" w:hAnsi="TH SarabunPSK" w:cs="TH SarabunPSK" w:hint="cs"/>
+                <w:szCs w:val="24"/>
+              </w:rPr>
+              <w:t xml:space="preserve"> Username </w:t>
+            </w:r>
+            <w:proofErr w:type="spellStart"/>
+            <w:r>
+              <w:rPr>
+                <w:rFonts w:ascii="TH SarabunPSK" w:eastAsia="Sarabun" w:hAnsi="TH SarabunPSK" w:cs="TH SarabunPSK" w:hint="cs"/>
+                <w:szCs w:val="24"/>
+              </w:rPr>
+              <w:t>กับ</w:t>
+            </w:r>
+            <w:proofErr w:type="spellEnd"/>
+            <w:r>
+              <w:rPr>
+                <w:rFonts w:ascii="TH SarabunPSK" w:eastAsia="Sarabun" w:hAnsi="TH SarabunPSK" w:cs="TH SarabunPSK" w:hint="cs"/>
+                <w:szCs w:val="24"/>
+              </w:rPr>
+              <w:t xml:space="preserve"> Password </w:t>
+            </w:r>
+            <w:proofErr w:type="spellStart"/>
+            <w:r>
+              <w:rPr>
+                <w:rFonts w:ascii="TH SarabunPSK" w:eastAsia="Sarabun" w:hAnsi="TH SarabunPSK" w:cs="TH SarabunPSK" w:hint="cs"/>
+                <w:szCs w:val="24"/>
+              </w:rPr>
+              <w:t>ไม่ถูกต้อง</w:t>
+            </w:r>
+            <w:proofErr w:type="spellEnd"/>
+          </w:p>
+        </w:tc>
+      </w:tr>
+      <w:tr>
+        <w:trPr>
+          <w:trHeight w:val="18"/>
+        </w:trPr>
+        <w:tc>
+          <w:tcPr>
+            <w:tcW w:w="2580" w:type="dxa"/>
+            <w:gridSpan w:val="2"/>
+            <w:tcBorders>
+              <w:top w:val="nil"/>
+              <w:left w:val="single" w:sz="12" w:space="0" w:color="000000"/>
+              <w:bottom w:val="single" w:sz="8" w:space="0" w:color="000000"/>
+              <w:right w:val="single" w:sz="8" w:space="0" w:color="000000"/>
+            </w:tcBorders>
+            <w:shd w:val="clear" w:color="auto" w:fill="auto"/>
+            <w:tcMar>
+              <w:top w:w="100" w:type="dxa"/>
+              <w:left w:w="100" w:type="dxa"/>
+              <w:bottom w:w="100" w:type="dxa"/>
+              <w:right w:w="100" w:type="dxa"/>
+            </w:tcMar>
+          </w:tcPr>
+          <w:p>
+            <w:pPr>
+              <w:jc w:val="right"/>
+              <w:rPr>
+                <w:rFonts w:ascii="TH SarabunPSK" w:eastAsia="Sarabun" w:hAnsi="TH SarabunPSK" w:cs="TH SarabunPSK" w:hint="cs"/>
+                <w:szCs w:val="24"/>
+              </w:rPr>
+            </w:pPr>
+            <w:r>
+              <w:rPr>
+                <w:rFonts w:ascii="TH SarabunPSK" w:eastAsia="Sarabun" w:hAnsi="TH SarabunPSK" w:cs="TH SarabunPSK" w:hint="cs"/>
+                <w:szCs w:val="24"/>
+              </w:rPr>
+              <w:t>Includes:</w:t>
+            </w:r>
+          </w:p>
+        </w:tc>
+        <w:tc>
+          <w:tcPr>
+            <w:tcW w:w="7147" w:type="dxa"/>
+            <w:gridSpan w:val="3"/>
+            <w:tcBorders>
+              <w:top w:val="nil"/>
+              <w:left w:val="nil"/>
+              <w:bottom w:val="single" w:sz="8" w:space="0" w:color="000000"/>
+              <w:right w:val="single" w:sz="12" w:space="0" w:color="000000"/>
+            </w:tcBorders>
+            <w:shd w:val="clear" w:color="auto" w:fill="auto"/>
+            <w:tcMar>
+              <w:top w:w="100" w:type="dxa"/>
+              <w:left w:w="100" w:type="dxa"/>
+              <w:bottom w:w="100" w:type="dxa"/>
+              <w:right w:w="100" w:type="dxa"/>
+            </w:tcMar>
+          </w:tcPr>
+          <w:p>
+            <w:pPr>
+              <w:rPr>
+                <w:rFonts w:ascii="TH SarabunPSK" w:eastAsia="Sarabun" w:hAnsi="TH SarabunPSK" w:cs="TH SarabunPSK" w:hint="cs"/>
+                <w:szCs w:val="24"/>
+              </w:rPr>
+            </w:pPr>
+            <w:r>
+              <w:rPr>
+                <w:rFonts w:ascii="TH SarabunPSK" w:eastAsia="Sarabun" w:hAnsi="TH SarabunPSK" w:cs="TH SarabunPSK" w:hint="cs"/>
+                <w:szCs w:val="24"/>
+              </w:rPr>
+              <w:t xml:space="preserve">      -</w:t>
+            </w:r>
+          </w:p>
+        </w:tc>
+      </w:tr>
+      <w:tr>
+        <w:trPr>
+          <w:trHeight w:val="18"/>
+        </w:trPr>
+        <w:tc>
+          <w:tcPr>
+            <w:tcW w:w="2580" w:type="dxa"/>
+            <w:gridSpan w:val="2"/>
+            <w:tcBorders>
+              <w:top w:val="nil"/>
+              <w:left w:val="single" w:sz="12" w:space="0" w:color="000000"/>
+              <w:bottom w:val="single" w:sz="12" w:space="0" w:color="000000"/>
+              <w:right w:val="single" w:sz="8" w:space="0" w:color="000000"/>
+            </w:tcBorders>
+            <w:shd w:val="clear" w:color="auto" w:fill="auto"/>
+            <w:tcMar>
+              <w:top w:w="100" w:type="dxa"/>
+              <w:left w:w="100" w:type="dxa"/>
+              <w:bottom w:w="100" w:type="dxa"/>
+              <w:right w:w="100" w:type="dxa"/>
+            </w:tcMar>
+          </w:tcPr>
+          <w:p>
+            <w:pPr>
+              <w:jc w:val="right"/>
+              <w:rPr>
+                <w:rFonts w:ascii="TH SarabunPSK" w:eastAsia="Sarabun" w:hAnsi="TH SarabunPSK" w:cs="TH SarabunPSK" w:hint="cs"/>
+                <w:szCs w:val="24"/>
+              </w:rPr>
+            </w:pPr>
+            <w:r>
+              <w:rPr>
+                <w:rFonts w:ascii="TH SarabunPSK" w:eastAsia="Sarabun" w:hAnsi="TH SarabunPSK" w:cs="TH SarabunPSK" w:hint="cs"/>
+                <w:szCs w:val="24"/>
+              </w:rPr>
+              <w:t>Priority:</w:t>
+            </w:r>
+          </w:p>
+        </w:tc>
+        <w:tc>
+          <w:tcPr>
+            <w:tcW w:w="7147" w:type="dxa"/>
+            <w:gridSpan w:val="3"/>
+            <w:tcBorders>
+              <w:top w:val="nil"/>
+              <w:left w:val="nil"/>
+              <w:bottom w:val="single" w:sz="12" w:space="0" w:color="000000"/>
+              <w:right w:val="single" w:sz="12" w:space="0" w:color="000000"/>
+            </w:tcBorders>
+            <w:shd w:val="clear" w:color="auto" w:fill="auto"/>
+            <w:tcMar>
+              <w:top w:w="100" w:type="dxa"/>
+              <w:left w:w="100" w:type="dxa"/>
+              <w:bottom w:w="100" w:type="dxa"/>
+              <w:right w:w="100" w:type="dxa"/>
+            </w:tcMar>
+          </w:tcPr>
+          <w:p>
+            <w:pPr>
+              <w:rPr>
+                <w:rFonts w:ascii="TH SarabunPSK" w:eastAsia="Sarabun" w:hAnsi="TH SarabunPSK" w:cs="TH SarabunPSK" w:hint="cs"/>
+                <w:szCs w:val="24"/>
+              </w:rPr>
+            </w:pPr>
+            <w:r>
+              <w:rPr>
+                <w:rFonts w:ascii="TH SarabunPSK" w:eastAsia="Sarabun" w:hAnsi="TH SarabunPSK" w:cs="TH SarabunPSK" w:hint="cs"/>
+                <w:szCs w:val="24"/>
+              </w:rPr>
+              <w:t>2</w:t>
+            </w:r>
+          </w:p>
+        </w:tc>
+      </w:tr>
+    </w:tbl>
+    <w:p>
+      <w:pPr>
+        <w:rPr>
+          <w:rFonts w:ascii="TH SarabunPSK" w:hAnsi="TH SarabunPSK" w:cs="TH SarabunPSK" w:hint="cs"/>
+          <w:szCs w:val="24"/>
+        </w:rPr>
+      </w:pPr>
+    </w:p>
+    <w:p>
+      <w:pPr>
+        <w:rPr>
+          <w:rFonts w:ascii="TH SarabunPSK" w:hAnsi="TH SarabunPSK" w:cs="TH SarabunPSK" w:hint="cs"/>
+          <w:szCs w:val="24"/>
+        </w:rPr>
+      </w:pPr>
+    </w:p>
+    <w:p>
+      <w:pPr>
+        <w:rPr>
+          <w:rFonts w:ascii="TH SarabunPSK" w:hAnsi="TH SarabunPSK" w:cs="TH SarabunPSK" w:hint="cs"/>
+          <w:szCs w:val="24"/>
+        </w:rPr>
+      </w:pPr>
+      <w:r>
+        <w:rPr>
+          <w:rFonts w:ascii="TH SarabunPSK" w:hAnsi="TH SarabunPSK" w:cs="TH SarabunPSK" w:hint="cs"/>
+          <w:szCs w:val="24"/>
+        </w:rPr>
+        <w:br w:type="page"/>
+      </w:r>
+    </w:p>
+    <w:p>
+      <w:pPr>
+        <w:rPr>
+          <w:rFonts w:ascii="TH SarabunPSK" w:hAnsi="TH SarabunPSK" w:cs="TH SarabunPSK" w:hint="cs"/>
+          <w:b/>
+          <w:bCs/>
+          <w:sz w:val="40"/>
+          <w:szCs w:val="40"/>
+        </w:rPr>
+      </w:pPr>
+      <w:r>
+        <w:rPr>
+          <w:rFonts w:ascii="TH SarabunPSK" w:hAnsi="TH SarabunPSK" w:cs="TH SarabunPSK" w:hint="cs"/>
+          <w:b/>
+          <w:bCs/>
+          <w:sz w:val="40"/>
+          <w:szCs w:val="40"/>
+        </w:rPr>
+        <w:lastRenderedPageBreak/>
+        <w:t>UC - 2 SEEING MENU</w:t>
+      </w:r>
+      <w:bookmarkStart w:id="14" w:name="_GoBack"/>
+      <w:bookmarkEnd w:id="14"/>
+    </w:p>
+    <w:tbl>
+      <w:tblPr>
+        <w:tblW w:w="9727" w:type="dxa"/>
+        <w:tblBorders>
+          <w:top w:val="nil"/>
+          <w:left w:val="nil"/>
+          <w:bottom w:val="nil"/>
+          <w:right w:val="nil"/>
+          <w:insideH w:val="nil"/>
+          <w:insideV w:val="nil"/>
+        </w:tblBorders>
+        <w:tblLayout w:type="fixed"/>
+        <w:tblLook w:val="0600" w:firstRow="0" w:lastRow="0" w:firstColumn="0" w:lastColumn="0" w:noHBand="1" w:noVBand="1"/>
+      </w:tblPr>
+      <w:tblGrid>
+        <w:gridCol w:w="1425"/>
+        <w:gridCol w:w="1155"/>
+        <w:gridCol w:w="3907"/>
+        <w:gridCol w:w="1740"/>
+        <w:gridCol w:w="1500"/>
+      </w:tblGrid>
+      <w:tr>
+        <w:trPr>
+          <w:trHeight w:val="234"/>
+        </w:trPr>
+        <w:tc>
+          <w:tcPr>
+            <w:tcW w:w="1425" w:type="dxa"/>
+            <w:tcBorders>
+              <w:top w:val="single" w:sz="12" w:space="0" w:color="000000"/>
+              <w:left w:val="single" w:sz="12" w:space="0" w:color="000000"/>
+              <w:bottom w:val="single" w:sz="8" w:space="0" w:color="000000"/>
+              <w:right w:val="single" w:sz="8" w:space="0" w:color="000000"/>
+            </w:tcBorders>
+            <w:tcMar>
+              <w:top w:w="100" w:type="dxa"/>
+              <w:left w:w="100" w:type="dxa"/>
+              <w:bottom w:w="100" w:type="dxa"/>
+              <w:right w:w="100" w:type="dxa"/>
+            </w:tcMar>
+          </w:tcPr>
+          <w:p>
+            <w:pPr>
+              <w:jc w:val="right"/>
+              <w:rPr>
+                <w:rFonts w:ascii="TH SarabunPSK" w:eastAsia="Sarabun" w:hAnsi="TH SarabunPSK" w:cs="TH SarabunPSK" w:hint="cs"/>
+                <w:szCs w:val="24"/>
+              </w:rPr>
+            </w:pPr>
+            <w:r>
+              <w:rPr>
+                <w:rFonts w:ascii="TH SarabunPSK" w:eastAsia="Sarabun" w:hAnsi="TH SarabunPSK" w:cs="TH SarabunPSK" w:hint="cs"/>
+                <w:szCs w:val="24"/>
+              </w:rPr>
+              <w:t>Use Case ID:</w:t>
+            </w:r>
+          </w:p>
+        </w:tc>
+        <w:tc>
+          <w:tcPr>
+            <w:tcW w:w="8302" w:type="dxa"/>
+            <w:gridSpan w:val="4"/>
+            <w:tcBorders>
+              <w:top w:val="single" w:sz="12" w:space="0" w:color="000000"/>
+              <w:left w:val="nil"/>
+              <w:bottom w:val="single" w:sz="8" w:space="0" w:color="000000"/>
+              <w:right w:val="single" w:sz="12" w:space="0" w:color="000000"/>
+            </w:tcBorders>
+            <w:tcMar>
+              <w:top w:w="100" w:type="dxa"/>
+              <w:left w:w="100" w:type="dxa"/>
+              <w:bottom w:w="100" w:type="dxa"/>
+              <w:right w:w="100" w:type="dxa"/>
+            </w:tcMar>
+          </w:tcPr>
+          <w:p>
+            <w:pPr>
+              <w:rPr>
+                <w:rFonts w:ascii="TH SarabunPSK" w:eastAsia="Sarabun" w:hAnsi="TH SarabunPSK" w:cs="TH SarabunPSK" w:hint="cs"/>
+                <w:szCs w:val="24"/>
+              </w:rPr>
+            </w:pPr>
+            <w:r>
+              <w:rPr>
+                <w:rFonts w:ascii="TH SarabunPSK" w:eastAsia="Sarabun" w:hAnsi="TH SarabunPSK" w:cs="TH SarabunPSK" w:hint="cs"/>
+                <w:szCs w:val="24"/>
+              </w:rPr>
+              <w:t>2</w:t>
+            </w:r>
+          </w:p>
+        </w:tc>
+      </w:tr>
+      <w:tr>
+        <w:trPr>
+          <w:trHeight w:val="18"/>
+        </w:trPr>
+        <w:tc>
+          <w:tcPr>
+            <w:tcW w:w="1425" w:type="dxa"/>
+            <w:tcBorders>
+              <w:top w:val="nil"/>
+              <w:left w:val="single" w:sz="12" w:space="0" w:color="000000"/>
+              <w:bottom w:val="single" w:sz="8" w:space="0" w:color="000000"/>
+              <w:right w:val="single" w:sz="8" w:space="0" w:color="000000"/>
+            </w:tcBorders>
+            <w:shd w:val="clear" w:color="auto" w:fill="auto"/>
+            <w:tcMar>
+              <w:top w:w="100" w:type="dxa"/>
+              <w:left w:w="100" w:type="dxa"/>
+              <w:bottom w:w="100" w:type="dxa"/>
+              <w:right w:w="100" w:type="dxa"/>
+            </w:tcMar>
+          </w:tcPr>
+          <w:p>
+            <w:pPr>
+              <w:jc w:val="right"/>
+              <w:rPr>
+                <w:rFonts w:ascii="TH SarabunPSK" w:eastAsia="Sarabun" w:hAnsi="TH SarabunPSK" w:cs="TH SarabunPSK" w:hint="cs"/>
+                <w:szCs w:val="24"/>
+              </w:rPr>
+            </w:pPr>
+            <w:r>
+              <w:rPr>
+                <w:rFonts w:ascii="TH SarabunPSK" w:eastAsia="Sarabun" w:hAnsi="TH SarabunPSK" w:cs="TH SarabunPSK" w:hint="cs"/>
+                <w:szCs w:val="24"/>
+              </w:rPr>
+              <w:t>Use Case Name:</w:t>
+            </w:r>
+          </w:p>
+        </w:tc>
+        <w:tc>
+          <w:tcPr>
+            <w:tcW w:w="8302" w:type="dxa"/>
+            <w:gridSpan w:val="4"/>
+            <w:tcBorders>
+              <w:top w:val="nil"/>
+              <w:left w:val="nil"/>
+              <w:bottom w:val="single" w:sz="8" w:space="0" w:color="000000"/>
+              <w:right w:val="single" w:sz="12" w:space="0" w:color="000000"/>
+            </w:tcBorders>
+            <w:shd w:val="clear" w:color="auto" w:fill="auto"/>
+            <w:tcMar>
+              <w:top w:w="100" w:type="dxa"/>
+              <w:left w:w="100" w:type="dxa"/>
+              <w:bottom w:w="100" w:type="dxa"/>
+              <w:right w:w="100" w:type="dxa"/>
+            </w:tcMar>
+          </w:tcPr>
+          <w:p>
+            <w:pPr>
+              <w:rPr>
+                <w:rFonts w:ascii="TH SarabunPSK" w:eastAsia="Sarabun" w:hAnsi="TH SarabunPSK" w:cs="TH SarabunPSK" w:hint="cs"/>
+                <w:szCs w:val="24"/>
+              </w:rPr>
+            </w:pPr>
+            <w:r>
+              <w:rPr>
+                <w:rFonts w:ascii="TH SarabunPSK" w:eastAsia="Sarabun" w:hAnsi="TH SarabunPSK" w:cs="TH SarabunPSK" w:hint="cs"/>
+                <w:szCs w:val="24"/>
+              </w:rPr>
+              <w:t>Seeing menu</w:t>
+            </w:r>
+          </w:p>
+        </w:tc>
+      </w:tr>
+      <w:tr>
+        <w:trPr>
+          <w:trHeight w:val="18"/>
+        </w:trPr>
+        <w:tc>
+          <w:tcPr>
+            <w:tcW w:w="1425" w:type="dxa"/>
+            <w:tcBorders>
+              <w:top w:val="nil"/>
+              <w:left w:val="single" w:sz="12" w:space="0" w:color="000000"/>
+              <w:bottom w:val="single" w:sz="8" w:space="0" w:color="000000"/>
+              <w:right w:val="single" w:sz="8" w:space="0" w:color="000000"/>
+            </w:tcBorders>
+            <w:shd w:val="clear" w:color="auto" w:fill="auto"/>
+            <w:tcMar>
+              <w:top w:w="100" w:type="dxa"/>
+              <w:left w:w="100" w:type="dxa"/>
+              <w:bottom w:w="100" w:type="dxa"/>
+              <w:right w:w="100" w:type="dxa"/>
+            </w:tcMar>
+          </w:tcPr>
+          <w:p>
+            <w:pPr>
+              <w:jc w:val="right"/>
+              <w:rPr>
+                <w:rFonts w:ascii="TH SarabunPSK" w:eastAsia="Sarabun" w:hAnsi="TH SarabunPSK" w:cs="TH SarabunPSK" w:hint="cs"/>
+                <w:szCs w:val="24"/>
+              </w:rPr>
+            </w:pPr>
+            <w:r>
+              <w:rPr>
+                <w:rFonts w:ascii="TH SarabunPSK" w:eastAsia="Sarabun" w:hAnsi="TH SarabunPSK" w:cs="TH SarabunPSK" w:hint="cs"/>
+                <w:szCs w:val="24"/>
+              </w:rPr>
+              <w:t>Created By:</w:t>
+            </w:r>
+          </w:p>
+        </w:tc>
+        <w:tc>
+          <w:tcPr>
+            <w:tcW w:w="5062" w:type="dxa"/>
+            <w:gridSpan w:val="2"/>
+            <w:tcBorders>
+              <w:top w:val="nil"/>
+              <w:left w:val="nil"/>
+              <w:bottom w:val="single" w:sz="8" w:space="0" w:color="000000"/>
+              <w:right w:val="single" w:sz="8" w:space="0" w:color="000000"/>
+            </w:tcBorders>
+            <w:shd w:val="clear" w:color="auto" w:fill="auto"/>
+            <w:tcMar>
+              <w:top w:w="100" w:type="dxa"/>
+              <w:left w:w="100" w:type="dxa"/>
+              <w:bottom w:w="100" w:type="dxa"/>
+              <w:right w:w="100" w:type="dxa"/>
+            </w:tcMar>
+          </w:tcPr>
+          <w:p>
+            <w:pPr>
+              <w:rPr>
+                <w:rFonts w:ascii="TH SarabunPSK" w:eastAsia="Sarabun" w:hAnsi="TH SarabunPSK" w:cs="TH SarabunPSK" w:hint="cs"/>
+                <w:szCs w:val="24"/>
+              </w:rPr>
+            </w:pPr>
+            <w:r>
+              <w:rPr>
+                <w:rFonts w:ascii="TH SarabunPSK" w:eastAsia="Sarabun" w:hAnsi="TH SarabunPSK" w:cs="TH SarabunPSK" w:hint="cs"/>
+                <w:szCs w:val="24"/>
+              </w:rPr>
+              <w:t>NOPPADOL BILSANHEEM</w:t>
+            </w:r>
+          </w:p>
+        </w:tc>
+        <w:tc>
+          <w:tcPr>
+            <w:tcW w:w="1740" w:type="dxa"/>
+            <w:tcBorders>
+              <w:top w:val="nil"/>
+              <w:left w:val="nil"/>
+              <w:bottom w:val="single" w:sz="8" w:space="0" w:color="000000"/>
+              <w:right w:val="single" w:sz="8" w:space="0" w:color="000000"/>
+            </w:tcBorders>
+            <w:shd w:val="clear" w:color="auto" w:fill="auto"/>
+            <w:tcMar>
+              <w:top w:w="100" w:type="dxa"/>
+              <w:left w:w="100" w:type="dxa"/>
+              <w:bottom w:w="100" w:type="dxa"/>
+              <w:right w:w="100" w:type="dxa"/>
+            </w:tcMar>
+          </w:tcPr>
+          <w:p>
+            <w:pPr>
+              <w:jc w:val="right"/>
+              <w:rPr>
+                <w:rFonts w:ascii="TH SarabunPSK" w:eastAsia="Sarabun" w:hAnsi="TH SarabunPSK" w:cs="TH SarabunPSK" w:hint="cs"/>
+                <w:szCs w:val="24"/>
+              </w:rPr>
+            </w:pPr>
+            <w:r>
+              <w:rPr>
+                <w:rFonts w:ascii="TH SarabunPSK" w:eastAsia="Sarabun" w:hAnsi="TH SarabunPSK" w:cs="TH SarabunPSK" w:hint="cs"/>
+                <w:szCs w:val="24"/>
+              </w:rPr>
+              <w:t>Last Updated By:</w:t>
+            </w:r>
+          </w:p>
+        </w:tc>
+        <w:tc>
+          <w:tcPr>
+            <w:tcW w:w="1500" w:type="dxa"/>
+            <w:tcBorders>
+              <w:top w:val="nil"/>
+              <w:left w:val="nil"/>
+              <w:bottom w:val="single" w:sz="8" w:space="0" w:color="000000"/>
+              <w:right w:val="single" w:sz="12" w:space="0" w:color="000000"/>
+            </w:tcBorders>
+            <w:shd w:val="clear" w:color="auto" w:fill="auto"/>
+            <w:tcMar>
+              <w:top w:w="100" w:type="dxa"/>
+              <w:left w:w="100" w:type="dxa"/>
+              <w:bottom w:w="100" w:type="dxa"/>
+              <w:right w:w="100" w:type="dxa"/>
+            </w:tcMar>
+          </w:tcPr>
+          <w:p>
+            <w:pPr>
+              <w:rPr>
+                <w:rFonts w:ascii="TH SarabunPSK" w:eastAsia="Sarabun" w:hAnsi="TH SarabunPSK" w:cs="TH SarabunPSK" w:hint="cs"/>
+                <w:szCs w:val="24"/>
+              </w:rPr>
+            </w:pPr>
+            <w:r>
+              <w:rPr>
+                <w:rFonts w:ascii="TH SarabunPSK" w:eastAsia="Sarabun" w:hAnsi="TH SarabunPSK" w:cs="TH SarabunPSK" w:hint="cs"/>
+                <w:szCs w:val="24"/>
+              </w:rPr>
+              <w:t>-</w:t>
+            </w:r>
+          </w:p>
+        </w:tc>
+      </w:tr>
+      <w:tr>
+        <w:trPr>
+          <w:trHeight w:val="66"/>
+        </w:trPr>
+        <w:tc>
+          <w:tcPr>
+            <w:tcW w:w="1425" w:type="dxa"/>
+            <w:tcBorders>
+              <w:top w:val="nil"/>
+              <w:left w:val="single" w:sz="12" w:space="0" w:color="000000"/>
+              <w:bottom w:val="single" w:sz="8" w:space="0" w:color="000000"/>
+              <w:right w:val="single" w:sz="8" w:space="0" w:color="000000"/>
+            </w:tcBorders>
+            <w:shd w:val="clear" w:color="auto" w:fill="auto"/>
+            <w:tcMar>
+              <w:top w:w="100" w:type="dxa"/>
+              <w:left w:w="100" w:type="dxa"/>
+              <w:bottom w:w="100" w:type="dxa"/>
+              <w:right w:w="100" w:type="dxa"/>
+            </w:tcMar>
+          </w:tcPr>
+          <w:p>
+            <w:pPr>
+              <w:jc w:val="right"/>
+              <w:rPr>
+                <w:rFonts w:ascii="TH SarabunPSK" w:eastAsia="Sarabun" w:hAnsi="TH SarabunPSK" w:cs="TH SarabunPSK" w:hint="cs"/>
+                <w:szCs w:val="24"/>
+              </w:rPr>
+            </w:pPr>
+            <w:r>
+              <w:rPr>
+                <w:rFonts w:ascii="TH SarabunPSK" w:eastAsia="Sarabun" w:hAnsi="TH SarabunPSK" w:cs="TH SarabunPSK" w:hint="cs"/>
+                <w:szCs w:val="24"/>
+              </w:rPr>
+              <w:t>Date Created:</w:t>
+            </w:r>
+          </w:p>
+        </w:tc>
+        <w:tc>
+          <w:tcPr>
+            <w:tcW w:w="5062" w:type="dxa"/>
+            <w:gridSpan w:val="2"/>
+            <w:tcBorders>
+              <w:top w:val="nil"/>
+              <w:left w:val="nil"/>
+              <w:bottom w:val="single" w:sz="8" w:space="0" w:color="000000"/>
+              <w:right w:val="single" w:sz="8" w:space="0" w:color="000000"/>
+            </w:tcBorders>
+            <w:shd w:val="clear" w:color="auto" w:fill="auto"/>
+            <w:tcMar>
+              <w:top w:w="100" w:type="dxa"/>
+              <w:left w:w="100" w:type="dxa"/>
+              <w:bottom w:w="100" w:type="dxa"/>
+              <w:right w:w="100" w:type="dxa"/>
+            </w:tcMar>
+          </w:tcPr>
+          <w:p>
+            <w:pPr>
+              <w:rPr>
+                <w:rFonts w:ascii="TH SarabunPSK" w:eastAsia="Sarabun" w:hAnsi="TH SarabunPSK" w:cs="TH SarabunPSK" w:hint="cs"/>
+                <w:szCs w:val="24"/>
+              </w:rPr>
+            </w:pPr>
+            <w:r>
+              <w:rPr>
+                <w:rFonts w:ascii="TH SarabunPSK" w:eastAsia="Sarabun" w:hAnsi="TH SarabunPSK" w:cs="TH SarabunPSK" w:hint="cs"/>
+                <w:szCs w:val="24"/>
+              </w:rPr>
+              <w:t>11/09/2562</w:t>
+            </w:r>
+          </w:p>
+        </w:tc>
+        <w:tc>
+          <w:tcPr>
+            <w:tcW w:w="1740" w:type="dxa"/>
+            <w:tcBorders>
+              <w:top w:val="nil"/>
+              <w:left w:val="nil"/>
+              <w:bottom w:val="single" w:sz="8" w:space="0" w:color="000000"/>
+              <w:right w:val="single" w:sz="8" w:space="0" w:color="000000"/>
+            </w:tcBorders>
+            <w:shd w:val="clear" w:color="auto" w:fill="auto"/>
+            <w:tcMar>
+              <w:top w:w="100" w:type="dxa"/>
+              <w:left w:w="100" w:type="dxa"/>
+              <w:bottom w:w="100" w:type="dxa"/>
+              <w:right w:w="100" w:type="dxa"/>
+            </w:tcMar>
+          </w:tcPr>
+          <w:p>
+            <w:pPr>
+              <w:jc w:val="right"/>
+              <w:rPr>
+                <w:rFonts w:ascii="TH SarabunPSK" w:eastAsia="Sarabun" w:hAnsi="TH SarabunPSK" w:cs="TH SarabunPSK" w:hint="cs"/>
+                <w:szCs w:val="24"/>
+              </w:rPr>
+            </w:pPr>
+            <w:r>
+              <w:rPr>
+                <w:rFonts w:ascii="TH SarabunPSK" w:eastAsia="Sarabun" w:hAnsi="TH SarabunPSK" w:cs="TH SarabunPSK" w:hint="cs"/>
+                <w:szCs w:val="24"/>
+              </w:rPr>
+              <w:t>Date Last Updated:</w:t>
+            </w:r>
+          </w:p>
+        </w:tc>
+        <w:tc>
+          <w:tcPr>
+            <w:tcW w:w="1500" w:type="dxa"/>
+            <w:tcBorders>
+              <w:top w:val="nil"/>
+              <w:left w:val="nil"/>
+              <w:bottom w:val="single" w:sz="8" w:space="0" w:color="000000"/>
+              <w:right w:val="single" w:sz="12" w:space="0" w:color="000000"/>
+            </w:tcBorders>
+            <w:shd w:val="clear" w:color="auto" w:fill="auto"/>
+            <w:tcMar>
+              <w:top w:w="100" w:type="dxa"/>
+              <w:left w:w="100" w:type="dxa"/>
+              <w:bottom w:w="100" w:type="dxa"/>
+              <w:right w:w="100" w:type="dxa"/>
+            </w:tcMar>
+          </w:tcPr>
+          <w:p>
+            <w:pPr>
+              <w:rPr>
+                <w:rFonts w:ascii="TH SarabunPSK" w:eastAsia="Sarabun" w:hAnsi="TH SarabunPSK" w:cs="TH SarabunPSK" w:hint="cs"/>
+                <w:szCs w:val="24"/>
+              </w:rPr>
+            </w:pPr>
+            <w:r>
+              <w:rPr>
+                <w:rFonts w:ascii="TH SarabunPSK" w:eastAsia="Sarabun" w:hAnsi="TH SarabunPSK" w:cs="TH SarabunPSK" w:hint="cs"/>
+                <w:szCs w:val="24"/>
+              </w:rPr>
+              <w:t>-</w:t>
+            </w:r>
+          </w:p>
+        </w:tc>
+      </w:tr>
+      <w:tr>
+        <w:trPr>
+          <w:trHeight w:val="514"/>
+        </w:trPr>
+        <w:tc>
+          <w:tcPr>
+            <w:tcW w:w="2580" w:type="dxa"/>
+            <w:gridSpan w:val="2"/>
+            <w:tcBorders>
+              <w:top w:val="nil"/>
+              <w:left w:val="single" w:sz="12" w:space="0" w:color="000000"/>
+              <w:bottom w:val="single" w:sz="8" w:space="0" w:color="000000"/>
+              <w:right w:val="single" w:sz="8" w:space="0" w:color="000000"/>
+            </w:tcBorders>
+            <w:shd w:val="clear" w:color="auto" w:fill="auto"/>
+            <w:tcMar>
+              <w:top w:w="100" w:type="dxa"/>
+              <w:left w:w="100" w:type="dxa"/>
+              <w:bottom w:w="100" w:type="dxa"/>
+              <w:right w:w="100" w:type="dxa"/>
+            </w:tcMar>
+          </w:tcPr>
+          <w:p>
+            <w:pPr>
+              <w:jc w:val="right"/>
+              <w:rPr>
+                <w:rFonts w:ascii="TH SarabunPSK" w:eastAsia="Sarabun" w:hAnsi="TH SarabunPSK" w:cs="TH SarabunPSK" w:hint="cs"/>
+                <w:szCs w:val="24"/>
+              </w:rPr>
+            </w:pPr>
+            <w:r>
+              <w:rPr>
+                <w:rFonts w:ascii="TH SarabunPSK" w:eastAsia="Sarabun" w:hAnsi="TH SarabunPSK" w:cs="TH SarabunPSK" w:hint="cs"/>
+                <w:szCs w:val="24"/>
+              </w:rPr>
+              <w:t>Actors:</w:t>
+            </w:r>
+          </w:p>
+        </w:tc>
+        <w:tc>
+          <w:tcPr>
+            <w:tcW w:w="7147" w:type="dxa"/>
+            <w:gridSpan w:val="3"/>
+            <w:tcBorders>
+              <w:top w:val="nil"/>
+              <w:left w:val="nil"/>
+              <w:bottom w:val="single" w:sz="8" w:space="0" w:color="000000"/>
+              <w:right w:val="single" w:sz="12" w:space="0" w:color="000000"/>
+            </w:tcBorders>
+            <w:shd w:val="clear" w:color="auto" w:fill="auto"/>
+            <w:tcMar>
+              <w:top w:w="100" w:type="dxa"/>
+              <w:left w:w="100" w:type="dxa"/>
+              <w:bottom w:w="100" w:type="dxa"/>
+              <w:right w:w="100" w:type="dxa"/>
+            </w:tcMar>
+          </w:tcPr>
+          <w:p>
+            <w:pPr>
+              <w:rPr>
+                <w:rFonts w:ascii="TH SarabunPSK" w:eastAsia="Sarabun" w:hAnsi="TH SarabunPSK" w:cs="TH SarabunPSK" w:hint="cs"/>
+                <w:szCs w:val="24"/>
+              </w:rPr>
+            </w:pPr>
+            <w:proofErr w:type="spellStart"/>
+            <w:r>
+              <w:rPr>
+                <w:rFonts w:ascii="TH SarabunPSK" w:eastAsia="Sarabun" w:hAnsi="TH SarabunPSK" w:cs="TH SarabunPSK" w:hint="cs"/>
+                <w:szCs w:val="24"/>
+              </w:rPr>
+              <w:t>ผู้ใช้งานที่สั่งซื้อจากภายนอกแอพพลิเคชั่น</w:t>
+            </w:r>
+            <w:proofErr w:type="spellEnd"/>
+            <w:r>
+              <w:rPr>
+                <w:rFonts w:ascii="TH SarabunPSK" w:eastAsia="Sarabun" w:hAnsi="TH SarabunPSK" w:cs="TH SarabunPSK" w:hint="cs"/>
+                <w:szCs w:val="24"/>
+              </w:rPr>
+              <w:t xml:space="preserve"> “</w:t>
+            </w:r>
+            <w:proofErr w:type="spellStart"/>
+            <w:r>
+              <w:rPr>
+                <w:rFonts w:ascii="TH SarabunPSK" w:eastAsia="Sarabun" w:hAnsi="TH SarabunPSK" w:cs="TH SarabunPSK" w:hint="cs"/>
+                <w:szCs w:val="24"/>
+              </w:rPr>
+              <w:t>PSUFoodied</w:t>
+            </w:r>
+            <w:proofErr w:type="spellEnd"/>
+            <w:r>
+              <w:rPr>
+                <w:rFonts w:ascii="TH SarabunPSK" w:eastAsia="Sarabun" w:hAnsi="TH SarabunPSK" w:cs="TH SarabunPSK" w:hint="cs"/>
+                <w:szCs w:val="24"/>
+              </w:rPr>
+              <w:t>”</w:t>
+            </w:r>
+          </w:p>
+          <w:p>
+            <w:pPr>
+              <w:rPr>
+                <w:rFonts w:ascii="TH SarabunPSK" w:eastAsia="Sarabun" w:hAnsi="TH SarabunPSK" w:cs="TH SarabunPSK" w:hint="cs"/>
+                <w:szCs w:val="24"/>
+              </w:rPr>
+            </w:pPr>
+            <w:proofErr w:type="spellStart"/>
+            <w:r>
+              <w:rPr>
+                <w:rFonts w:ascii="TH SarabunPSK" w:eastAsia="Sarabun" w:hAnsi="TH SarabunPSK" w:cs="TH SarabunPSK" w:hint="cs"/>
+                <w:szCs w:val="24"/>
+              </w:rPr>
+              <w:t>ผู้ใช้งานที่สั่งซื้อจากภายในแอพพลิเคชั่น</w:t>
+            </w:r>
+            <w:proofErr w:type="spellEnd"/>
+            <w:r>
+              <w:rPr>
+                <w:rFonts w:ascii="TH SarabunPSK" w:eastAsia="Sarabun" w:hAnsi="TH SarabunPSK" w:cs="TH SarabunPSK" w:hint="cs"/>
+                <w:szCs w:val="24"/>
+              </w:rPr>
+              <w:t xml:space="preserve"> “</w:t>
+            </w:r>
+            <w:proofErr w:type="spellStart"/>
+            <w:r>
+              <w:rPr>
+                <w:rFonts w:ascii="TH SarabunPSK" w:eastAsia="Sarabun" w:hAnsi="TH SarabunPSK" w:cs="TH SarabunPSK" w:hint="cs"/>
+                <w:szCs w:val="24"/>
+              </w:rPr>
+              <w:t>PSUFoodied</w:t>
+            </w:r>
+            <w:proofErr w:type="spellEnd"/>
+            <w:r>
+              <w:rPr>
+                <w:rFonts w:ascii="TH SarabunPSK" w:eastAsia="Sarabun" w:hAnsi="TH SarabunPSK" w:cs="TH SarabunPSK" w:hint="cs"/>
+                <w:szCs w:val="24"/>
+              </w:rPr>
+              <w:t>”</w:t>
+            </w:r>
+          </w:p>
+        </w:tc>
+      </w:tr>
+      <w:tr>
+        <w:trPr>
+          <w:trHeight w:val="256"/>
+        </w:trPr>
+        <w:tc>
+          <w:tcPr>
+            <w:tcW w:w="2580" w:type="dxa"/>
+            <w:gridSpan w:val="2"/>
+            <w:tcBorders>
+              <w:top w:val="nil"/>
+              <w:left w:val="single" w:sz="12" w:space="0" w:color="000000"/>
+              <w:bottom w:val="single" w:sz="8" w:space="0" w:color="000000"/>
+              <w:right w:val="single" w:sz="8" w:space="0" w:color="000000"/>
+            </w:tcBorders>
+            <w:shd w:val="clear" w:color="auto" w:fill="auto"/>
+            <w:tcMar>
+              <w:top w:w="100" w:type="dxa"/>
+              <w:left w:w="100" w:type="dxa"/>
+              <w:bottom w:w="100" w:type="dxa"/>
+              <w:right w:w="100" w:type="dxa"/>
+            </w:tcMar>
+          </w:tcPr>
+          <w:p>
+            <w:pPr>
+              <w:jc w:val="right"/>
+              <w:rPr>
+                <w:rFonts w:ascii="TH SarabunPSK" w:eastAsia="Sarabun" w:hAnsi="TH SarabunPSK" w:cs="TH SarabunPSK" w:hint="cs"/>
+                <w:szCs w:val="24"/>
+              </w:rPr>
+            </w:pPr>
+            <w:r>
+              <w:rPr>
+                <w:rFonts w:ascii="TH SarabunPSK" w:eastAsia="Sarabun" w:hAnsi="TH SarabunPSK" w:cs="TH SarabunPSK" w:hint="cs"/>
+                <w:szCs w:val="24"/>
+              </w:rPr>
+              <w:t>Description:</w:t>
+            </w:r>
+          </w:p>
+        </w:tc>
+        <w:tc>
+          <w:tcPr>
+            <w:tcW w:w="7147" w:type="dxa"/>
+            <w:gridSpan w:val="3"/>
+            <w:tcBorders>
+              <w:top w:val="nil"/>
+              <w:left w:val="nil"/>
+              <w:bottom w:val="single" w:sz="8" w:space="0" w:color="000000"/>
+              <w:right w:val="single" w:sz="12" w:space="0" w:color="000000"/>
+            </w:tcBorders>
+            <w:shd w:val="clear" w:color="auto" w:fill="auto"/>
+            <w:tcMar>
+              <w:top w:w="100" w:type="dxa"/>
+              <w:left w:w="100" w:type="dxa"/>
+              <w:bottom w:w="100" w:type="dxa"/>
+              <w:right w:w="100" w:type="dxa"/>
+            </w:tcMar>
+          </w:tcPr>
+          <w:p>
+            <w:pPr>
+              <w:rPr>
+                <w:rFonts w:ascii="TH SarabunPSK" w:eastAsia="Sarabun" w:hAnsi="TH SarabunPSK" w:cs="TH SarabunPSK" w:hint="cs"/>
+                <w:szCs w:val="24"/>
+              </w:rPr>
+            </w:pPr>
+            <w:proofErr w:type="spellStart"/>
+            <w:r>
+              <w:rPr>
+                <w:rFonts w:ascii="TH SarabunPSK" w:eastAsia="Sarabun" w:hAnsi="TH SarabunPSK" w:cs="TH SarabunPSK" w:hint="cs"/>
+                <w:szCs w:val="24"/>
+              </w:rPr>
+              <w:t>ผู้ใช้งานเข้ามาเพื่อเลือกร้านค้า</w:t>
+            </w:r>
+            <w:proofErr w:type="spellEnd"/>
+            <w:r>
+              <w:rPr>
+                <w:rFonts w:ascii="TH SarabunPSK" w:eastAsia="Sarabun" w:hAnsi="TH SarabunPSK" w:cs="TH SarabunPSK" w:hint="cs"/>
+                <w:szCs w:val="24"/>
+              </w:rPr>
+              <w:t xml:space="preserve"> </w:t>
+            </w:r>
+            <w:proofErr w:type="spellStart"/>
+            <w:r>
+              <w:rPr>
+                <w:rFonts w:ascii="TH SarabunPSK" w:eastAsia="Sarabun" w:hAnsi="TH SarabunPSK" w:cs="TH SarabunPSK" w:hint="cs"/>
+                <w:szCs w:val="24"/>
+              </w:rPr>
+              <w:t>และเลือกซื้อเมนูต่าง</w:t>
+            </w:r>
+            <w:proofErr w:type="spellEnd"/>
+            <w:r>
+              <w:rPr>
+                <w:rFonts w:ascii="TH SarabunPSK" w:eastAsia="Sarabun" w:hAnsi="TH SarabunPSK" w:cs="TH SarabunPSK" w:hint="cs"/>
+                <w:szCs w:val="24"/>
+              </w:rPr>
+              <w:t xml:space="preserve"> ๆ </w:t>
+            </w:r>
+            <w:proofErr w:type="spellStart"/>
+            <w:r>
+              <w:rPr>
+                <w:rFonts w:ascii="TH SarabunPSK" w:eastAsia="Sarabun" w:hAnsi="TH SarabunPSK" w:cs="TH SarabunPSK" w:hint="cs"/>
+                <w:szCs w:val="24"/>
+              </w:rPr>
+              <w:t>จากร้านค้าต่าง</w:t>
+            </w:r>
+            <w:proofErr w:type="spellEnd"/>
+            <w:r>
+              <w:rPr>
+                <w:rFonts w:ascii="TH SarabunPSK" w:eastAsia="Sarabun" w:hAnsi="TH SarabunPSK" w:cs="TH SarabunPSK" w:hint="cs"/>
+                <w:szCs w:val="24"/>
+              </w:rPr>
+              <w:t xml:space="preserve"> ๆ </w:t>
+            </w:r>
+          </w:p>
+        </w:tc>
+      </w:tr>
+      <w:tr>
+        <w:trPr>
+          <w:trHeight w:val="560"/>
+        </w:trPr>
+        <w:tc>
+          <w:tcPr>
+            <w:tcW w:w="2580" w:type="dxa"/>
+            <w:gridSpan w:val="2"/>
+            <w:tcBorders>
+              <w:top w:val="nil"/>
+              <w:left w:val="single" w:sz="12" w:space="0" w:color="000000"/>
+              <w:bottom w:val="single" w:sz="8" w:space="0" w:color="000000"/>
+              <w:right w:val="single" w:sz="8" w:space="0" w:color="000000"/>
+            </w:tcBorders>
+            <w:shd w:val="clear" w:color="auto" w:fill="auto"/>
+            <w:tcMar>
+              <w:top w:w="100" w:type="dxa"/>
+              <w:left w:w="100" w:type="dxa"/>
+              <w:bottom w:w="100" w:type="dxa"/>
+              <w:right w:w="100" w:type="dxa"/>
+            </w:tcMar>
+          </w:tcPr>
+          <w:p>
+            <w:pPr>
+              <w:jc w:val="right"/>
+              <w:rPr>
+                <w:rFonts w:ascii="TH SarabunPSK" w:eastAsia="Sarabun" w:hAnsi="TH SarabunPSK" w:cs="TH SarabunPSK" w:hint="cs"/>
+                <w:szCs w:val="24"/>
+              </w:rPr>
+            </w:pPr>
+            <w:r>
+              <w:rPr>
+                <w:rFonts w:ascii="TH SarabunPSK" w:eastAsia="Sarabun" w:hAnsi="TH SarabunPSK" w:cs="TH SarabunPSK" w:hint="cs"/>
+                <w:szCs w:val="24"/>
+              </w:rPr>
+              <w:t>Trigger:</w:t>
+            </w:r>
+          </w:p>
+        </w:tc>
+        <w:tc>
+          <w:tcPr>
+            <w:tcW w:w="7147" w:type="dxa"/>
+            <w:gridSpan w:val="3"/>
+            <w:tcBorders>
+              <w:top w:val="nil"/>
+              <w:left w:val="nil"/>
+              <w:bottom w:val="single" w:sz="8" w:space="0" w:color="000000"/>
+              <w:right w:val="single" w:sz="12" w:space="0" w:color="000000"/>
+            </w:tcBorders>
+            <w:shd w:val="clear" w:color="auto" w:fill="auto"/>
+            <w:tcMar>
+              <w:top w:w="100" w:type="dxa"/>
+              <w:left w:w="100" w:type="dxa"/>
+              <w:bottom w:w="100" w:type="dxa"/>
+              <w:right w:w="100" w:type="dxa"/>
+            </w:tcMar>
+          </w:tcPr>
+          <w:p>
+            <w:pPr>
+              <w:rPr>
+                <w:rFonts w:ascii="TH SarabunPSK" w:eastAsia="Sarabun" w:hAnsi="TH SarabunPSK" w:cs="TH SarabunPSK" w:hint="cs"/>
+                <w:szCs w:val="24"/>
+              </w:rPr>
+            </w:pPr>
+            <w:proofErr w:type="spellStart"/>
+            <w:r>
+              <w:rPr>
+                <w:rFonts w:ascii="TH SarabunPSK" w:eastAsia="Sarabun" w:hAnsi="TH SarabunPSK" w:cs="TH SarabunPSK" w:hint="cs"/>
+                <w:szCs w:val="24"/>
+              </w:rPr>
+              <w:t>เมื่อผู้ใช้งานแอพพลิเคชั่นเลือกรายการอาหารสำเร็จ</w:t>
+            </w:r>
+            <w:proofErr w:type="spellEnd"/>
+            <w:r>
+              <w:rPr>
+                <w:rFonts w:ascii="TH SarabunPSK" w:eastAsia="Sarabun" w:hAnsi="TH SarabunPSK" w:cs="TH SarabunPSK" w:hint="cs"/>
+                <w:szCs w:val="24"/>
+              </w:rPr>
+              <w:t xml:space="preserve"> </w:t>
+            </w:r>
+            <w:proofErr w:type="spellStart"/>
+            <w:r>
+              <w:rPr>
+                <w:rFonts w:ascii="TH SarabunPSK" w:eastAsia="Sarabun" w:hAnsi="TH SarabunPSK" w:cs="TH SarabunPSK" w:hint="cs"/>
+                <w:szCs w:val="24"/>
+              </w:rPr>
+              <w:t>จะสามารถเข้าสู่หน้า</w:t>
+            </w:r>
+            <w:proofErr w:type="spellEnd"/>
+            <w:r>
+              <w:rPr>
+                <w:rFonts w:ascii="TH SarabunPSK" w:eastAsia="Sarabun" w:hAnsi="TH SarabunPSK" w:cs="TH SarabunPSK" w:hint="cs"/>
+                <w:szCs w:val="24"/>
+              </w:rPr>
+              <w:t xml:space="preserve"> Confirmation </w:t>
+            </w:r>
+            <w:proofErr w:type="spellStart"/>
+            <w:r>
+              <w:rPr>
+                <w:rFonts w:ascii="TH SarabunPSK" w:eastAsia="Sarabun" w:hAnsi="TH SarabunPSK" w:cs="TH SarabunPSK" w:hint="cs"/>
+                <w:szCs w:val="24"/>
+              </w:rPr>
+              <w:t>เพื่อยืนยันรายการและจ่ายเงินได้</w:t>
+            </w:r>
+            <w:proofErr w:type="spellEnd"/>
+          </w:p>
+        </w:tc>
+      </w:tr>
+      <w:tr>
+        <w:trPr>
+          <w:trHeight w:val="191"/>
+        </w:trPr>
+        <w:tc>
+          <w:tcPr>
+            <w:tcW w:w="2580" w:type="dxa"/>
+            <w:gridSpan w:val="2"/>
+            <w:tcBorders>
+              <w:top w:val="nil"/>
+              <w:left w:val="single" w:sz="12" w:space="0" w:color="000000"/>
+              <w:bottom w:val="single" w:sz="8" w:space="0" w:color="000000"/>
+              <w:right w:val="single" w:sz="8" w:space="0" w:color="000000"/>
+            </w:tcBorders>
+            <w:shd w:val="clear" w:color="auto" w:fill="auto"/>
+            <w:tcMar>
+              <w:top w:w="100" w:type="dxa"/>
+              <w:left w:w="100" w:type="dxa"/>
+              <w:bottom w:w="100" w:type="dxa"/>
+              <w:right w:w="100" w:type="dxa"/>
+            </w:tcMar>
+          </w:tcPr>
+          <w:p>
+            <w:pPr>
+              <w:jc w:val="right"/>
+              <w:rPr>
+                <w:rFonts w:ascii="TH SarabunPSK" w:eastAsia="Sarabun" w:hAnsi="TH SarabunPSK" w:cs="TH SarabunPSK" w:hint="cs"/>
+                <w:szCs w:val="24"/>
+              </w:rPr>
+            </w:pPr>
+            <w:r>
+              <w:rPr>
+                <w:rFonts w:ascii="TH SarabunPSK" w:eastAsia="Sarabun" w:hAnsi="TH SarabunPSK" w:cs="TH SarabunPSK" w:hint="cs"/>
+                <w:szCs w:val="24"/>
+              </w:rPr>
+              <w:t>Preconditions:</w:t>
+            </w:r>
+          </w:p>
+        </w:tc>
+        <w:tc>
+          <w:tcPr>
+            <w:tcW w:w="7147" w:type="dxa"/>
+            <w:gridSpan w:val="3"/>
+            <w:tcBorders>
+              <w:top w:val="nil"/>
+              <w:left w:val="nil"/>
+              <w:bottom w:val="single" w:sz="8" w:space="0" w:color="000000"/>
+              <w:right w:val="single" w:sz="12" w:space="0" w:color="000000"/>
+            </w:tcBorders>
+            <w:shd w:val="clear" w:color="auto" w:fill="auto"/>
+            <w:tcMar>
+              <w:top w:w="100" w:type="dxa"/>
+              <w:left w:w="100" w:type="dxa"/>
+              <w:bottom w:w="100" w:type="dxa"/>
+              <w:right w:w="100" w:type="dxa"/>
+            </w:tcMar>
+          </w:tcPr>
+          <w:p>
+            <w:pPr>
+              <w:pStyle w:val="ListParagraph"/>
+              <w:numPr>
+                <w:ilvl w:val="0"/>
+                <w:numId w:val="8"/>
+              </w:numPr>
+              <w:spacing w:line="261" w:lineRule="auto"/>
+              <w:rPr>
+                <w:rFonts w:ascii="TH SarabunPSK" w:eastAsia="Sarabun" w:hAnsi="TH SarabunPSK" w:cs="TH SarabunPSK" w:hint="cs"/>
+                <w:szCs w:val="24"/>
+              </w:rPr>
+            </w:pPr>
+          </w:p>
+        </w:tc>
+      </w:tr>
+      <w:tr>
+        <w:trPr>
+          <w:trHeight w:val="199"/>
+        </w:trPr>
+        <w:tc>
+          <w:tcPr>
+            <w:tcW w:w="2580" w:type="dxa"/>
+            <w:gridSpan w:val="2"/>
+            <w:tcBorders>
+              <w:top w:val="nil"/>
+              <w:left w:val="single" w:sz="12" w:space="0" w:color="000000"/>
+              <w:bottom w:val="single" w:sz="8" w:space="0" w:color="000000"/>
+              <w:right w:val="single" w:sz="8" w:space="0" w:color="000000"/>
+            </w:tcBorders>
+            <w:shd w:val="clear" w:color="auto" w:fill="auto"/>
+            <w:tcMar>
+              <w:top w:w="100" w:type="dxa"/>
+              <w:left w:w="100" w:type="dxa"/>
+              <w:bottom w:w="100" w:type="dxa"/>
+              <w:right w:w="100" w:type="dxa"/>
+            </w:tcMar>
+          </w:tcPr>
+          <w:p>
+            <w:pPr>
+              <w:jc w:val="right"/>
+              <w:rPr>
+                <w:rFonts w:ascii="TH SarabunPSK" w:eastAsia="Sarabun" w:hAnsi="TH SarabunPSK" w:cs="TH SarabunPSK" w:hint="cs"/>
+                <w:szCs w:val="24"/>
+              </w:rPr>
+            </w:pPr>
+            <w:r>
+              <w:rPr>
+                <w:rFonts w:ascii="TH SarabunPSK" w:eastAsia="Sarabun" w:hAnsi="TH SarabunPSK" w:cs="TH SarabunPSK" w:hint="cs"/>
+                <w:szCs w:val="24"/>
+              </w:rPr>
+              <w:t>Normal Flow:</w:t>
+            </w:r>
+          </w:p>
+        </w:tc>
+        <w:tc>
+          <w:tcPr>
+            <w:tcW w:w="7147" w:type="dxa"/>
+            <w:gridSpan w:val="3"/>
+            <w:tcBorders>
+              <w:top w:val="nil"/>
+              <w:left w:val="nil"/>
+              <w:bottom w:val="single" w:sz="8" w:space="0" w:color="000000"/>
+              <w:right w:val="single" w:sz="12" w:space="0" w:color="000000"/>
+            </w:tcBorders>
+            <w:shd w:val="clear" w:color="auto" w:fill="auto"/>
+            <w:tcMar>
+              <w:top w:w="100" w:type="dxa"/>
+              <w:left w:w="100" w:type="dxa"/>
+              <w:bottom w:w="100" w:type="dxa"/>
+              <w:right w:w="100" w:type="dxa"/>
+            </w:tcMar>
+          </w:tcPr>
+          <w:p>
+            <w:pPr>
+              <w:rPr>
+                <w:rFonts w:ascii="TH SarabunPSK" w:eastAsia="Sarabun" w:hAnsi="TH SarabunPSK" w:cs="TH SarabunPSK" w:hint="cs"/>
+                <w:szCs w:val="24"/>
+              </w:rPr>
+            </w:pPr>
+            <w:r>
+              <w:rPr>
+                <w:rFonts w:ascii="TH SarabunPSK" w:eastAsia="Sarabun" w:hAnsi="TH SarabunPSK" w:cs="TH SarabunPSK" w:hint="cs"/>
+                <w:szCs w:val="24"/>
+              </w:rPr>
+              <w:t xml:space="preserve">1. แอพพลิเคชั่นอนุญาติให้ผู้ใช้งานสามารถเข้าดูรายการอาหารของร้านต่าง ๆ </w:t>
+            </w:r>
+            <w:proofErr w:type="spellStart"/>
+            <w:r>
+              <w:rPr>
+                <w:rFonts w:ascii="TH SarabunPSK" w:eastAsia="Sarabun" w:hAnsi="TH SarabunPSK" w:cs="TH SarabunPSK" w:hint="cs"/>
+                <w:szCs w:val="24"/>
+              </w:rPr>
+              <w:t>ได้</w:t>
+            </w:r>
+            <w:proofErr w:type="spellEnd"/>
+          </w:p>
+        </w:tc>
+      </w:tr>
+      <w:tr>
+        <w:trPr>
+          <w:trHeight w:val="122"/>
+        </w:trPr>
+        <w:tc>
+          <w:tcPr>
+            <w:tcW w:w="2580" w:type="dxa"/>
+            <w:gridSpan w:val="2"/>
+            <w:tcBorders>
+              <w:top w:val="nil"/>
+              <w:left w:val="single" w:sz="12" w:space="0" w:color="000000"/>
+              <w:bottom w:val="single" w:sz="8" w:space="0" w:color="000000"/>
+              <w:right w:val="single" w:sz="8" w:space="0" w:color="000000"/>
+            </w:tcBorders>
+            <w:shd w:val="clear" w:color="auto" w:fill="auto"/>
+            <w:tcMar>
+              <w:top w:w="100" w:type="dxa"/>
+              <w:left w:w="100" w:type="dxa"/>
+              <w:bottom w:w="100" w:type="dxa"/>
+              <w:right w:w="100" w:type="dxa"/>
+            </w:tcMar>
+          </w:tcPr>
+          <w:p>
+            <w:pPr>
+              <w:jc w:val="right"/>
+              <w:rPr>
+                <w:rFonts w:ascii="TH SarabunPSK" w:eastAsia="Sarabun" w:hAnsi="TH SarabunPSK" w:cs="TH SarabunPSK" w:hint="cs"/>
+                <w:szCs w:val="24"/>
+              </w:rPr>
+            </w:pPr>
+            <w:r>
+              <w:rPr>
+                <w:rFonts w:ascii="TH SarabunPSK" w:eastAsia="Sarabun" w:hAnsi="TH SarabunPSK" w:cs="TH SarabunPSK" w:hint="cs"/>
+                <w:szCs w:val="24"/>
+              </w:rPr>
+              <w:t>Alternative Flows:</w:t>
+            </w:r>
+          </w:p>
+        </w:tc>
+        <w:tc>
+          <w:tcPr>
+            <w:tcW w:w="7147" w:type="dxa"/>
+            <w:gridSpan w:val="3"/>
+            <w:tcBorders>
+              <w:top w:val="nil"/>
+              <w:left w:val="nil"/>
+              <w:bottom w:val="single" w:sz="8" w:space="0" w:color="000000"/>
+              <w:right w:val="single" w:sz="12" w:space="0" w:color="000000"/>
+            </w:tcBorders>
+            <w:shd w:val="clear" w:color="auto" w:fill="auto"/>
+            <w:tcMar>
+              <w:top w:w="100" w:type="dxa"/>
+              <w:left w:w="100" w:type="dxa"/>
+              <w:bottom w:w="100" w:type="dxa"/>
+              <w:right w:w="100" w:type="dxa"/>
+            </w:tcMar>
+          </w:tcPr>
+          <w:p>
+            <w:pPr>
+              <w:pStyle w:val="ListParagraph"/>
+              <w:numPr>
+                <w:ilvl w:val="0"/>
+                <w:numId w:val="8"/>
+              </w:numPr>
+              <w:rPr>
+                <w:rFonts w:ascii="TH SarabunPSK" w:eastAsia="Sarabun" w:hAnsi="TH SarabunPSK" w:cs="TH SarabunPSK" w:hint="cs"/>
+                <w:szCs w:val="24"/>
+              </w:rPr>
+            </w:pPr>
+          </w:p>
+        </w:tc>
+      </w:tr>
+      <w:tr>
+        <w:trPr>
+          <w:trHeight w:val="171"/>
+        </w:trPr>
+        <w:tc>
+          <w:tcPr>
+            <w:tcW w:w="2580" w:type="dxa"/>
+            <w:gridSpan w:val="2"/>
+            <w:tcBorders>
+              <w:top w:val="nil"/>
+              <w:left w:val="single" w:sz="12" w:space="0" w:color="000000"/>
+              <w:bottom w:val="single" w:sz="8" w:space="0" w:color="000000"/>
+              <w:right w:val="single" w:sz="8" w:space="0" w:color="000000"/>
+            </w:tcBorders>
+            <w:shd w:val="clear" w:color="auto" w:fill="auto"/>
+            <w:tcMar>
+              <w:top w:w="100" w:type="dxa"/>
+              <w:left w:w="100" w:type="dxa"/>
+              <w:bottom w:w="100" w:type="dxa"/>
+              <w:right w:w="100" w:type="dxa"/>
+            </w:tcMar>
+          </w:tcPr>
+          <w:p>
+            <w:pPr>
+              <w:jc w:val="right"/>
+              <w:rPr>
+                <w:rFonts w:ascii="TH SarabunPSK" w:eastAsia="Sarabun" w:hAnsi="TH SarabunPSK" w:cs="TH SarabunPSK" w:hint="cs"/>
+                <w:szCs w:val="24"/>
+              </w:rPr>
+            </w:pPr>
+            <w:r>
+              <w:rPr>
+                <w:rFonts w:ascii="TH SarabunPSK" w:eastAsia="Sarabun" w:hAnsi="TH SarabunPSK" w:cs="TH SarabunPSK" w:hint="cs"/>
+                <w:szCs w:val="24"/>
+              </w:rPr>
+              <w:t>Exceptions:</w:t>
+            </w:r>
+          </w:p>
+        </w:tc>
+        <w:tc>
+          <w:tcPr>
+            <w:tcW w:w="7147" w:type="dxa"/>
+            <w:gridSpan w:val="3"/>
+            <w:tcBorders>
+              <w:top w:val="nil"/>
+              <w:left w:val="nil"/>
+              <w:bottom w:val="single" w:sz="8" w:space="0" w:color="000000"/>
+              <w:right w:val="single" w:sz="12" w:space="0" w:color="000000"/>
+            </w:tcBorders>
+            <w:shd w:val="clear" w:color="auto" w:fill="auto"/>
+            <w:tcMar>
+              <w:top w:w="100" w:type="dxa"/>
+              <w:left w:w="100" w:type="dxa"/>
+              <w:bottom w:w="100" w:type="dxa"/>
+              <w:right w:w="100" w:type="dxa"/>
+            </w:tcMar>
+          </w:tcPr>
+          <w:p>
+            <w:pPr>
+              <w:rPr>
+                <w:rFonts w:ascii="TH SarabunPSK" w:eastAsia="Sarabun" w:hAnsi="TH SarabunPSK" w:cs="TH SarabunPSK" w:hint="cs"/>
+                <w:szCs w:val="24"/>
+              </w:rPr>
+            </w:pPr>
+            <w:r>
+              <w:rPr>
+                <w:rFonts w:ascii="TH SarabunPSK" w:eastAsia="Sarabun" w:hAnsi="TH SarabunPSK" w:cs="TH SarabunPSK" w:hint="cs"/>
+                <w:szCs w:val="24"/>
+              </w:rPr>
+              <w:t xml:space="preserve">1. </w:t>
+            </w:r>
+            <w:proofErr w:type="spellStart"/>
+            <w:r>
+              <w:rPr>
+                <w:rFonts w:ascii="TH SarabunPSK" w:eastAsia="Sarabun" w:hAnsi="TH SarabunPSK" w:cs="TH SarabunPSK" w:hint="cs"/>
+                <w:szCs w:val="24"/>
+              </w:rPr>
+              <w:t>ผู้ใช้งานไม่เลือกเมนูอาหาร</w:t>
+            </w:r>
+            <w:proofErr w:type="spellEnd"/>
+          </w:p>
+        </w:tc>
+      </w:tr>
+      <w:tr>
+        <w:trPr>
+          <w:trHeight w:val="18"/>
+        </w:trPr>
+        <w:tc>
+          <w:tcPr>
+            <w:tcW w:w="2580" w:type="dxa"/>
+            <w:gridSpan w:val="2"/>
+            <w:tcBorders>
+              <w:top w:val="nil"/>
+              <w:left w:val="single" w:sz="12" w:space="0" w:color="000000"/>
+              <w:bottom w:val="single" w:sz="8" w:space="0" w:color="000000"/>
+              <w:right w:val="single" w:sz="8" w:space="0" w:color="000000"/>
+            </w:tcBorders>
+            <w:shd w:val="clear" w:color="auto" w:fill="auto"/>
+            <w:tcMar>
+              <w:top w:w="100" w:type="dxa"/>
+              <w:left w:w="100" w:type="dxa"/>
+              <w:bottom w:w="100" w:type="dxa"/>
+              <w:right w:w="100" w:type="dxa"/>
+            </w:tcMar>
+          </w:tcPr>
+          <w:p>
+            <w:pPr>
+              <w:jc w:val="right"/>
+              <w:rPr>
+                <w:rFonts w:ascii="TH SarabunPSK" w:eastAsia="Sarabun" w:hAnsi="TH SarabunPSK" w:cs="TH SarabunPSK" w:hint="cs"/>
+                <w:szCs w:val="24"/>
+              </w:rPr>
+            </w:pPr>
+            <w:r>
+              <w:rPr>
+                <w:rFonts w:ascii="TH SarabunPSK" w:eastAsia="Sarabun" w:hAnsi="TH SarabunPSK" w:cs="TH SarabunPSK" w:hint="cs"/>
+                <w:szCs w:val="24"/>
+              </w:rPr>
+              <w:t>Includes:</w:t>
+            </w:r>
+          </w:p>
+        </w:tc>
+        <w:tc>
+          <w:tcPr>
+            <w:tcW w:w="7147" w:type="dxa"/>
+            <w:gridSpan w:val="3"/>
+            <w:tcBorders>
+              <w:top w:val="nil"/>
+              <w:left w:val="nil"/>
+              <w:bottom w:val="single" w:sz="8" w:space="0" w:color="000000"/>
+              <w:right w:val="single" w:sz="12" w:space="0" w:color="000000"/>
+            </w:tcBorders>
+            <w:shd w:val="clear" w:color="auto" w:fill="auto"/>
+            <w:tcMar>
+              <w:top w:w="100" w:type="dxa"/>
+              <w:left w:w="100" w:type="dxa"/>
+              <w:bottom w:w="100" w:type="dxa"/>
+              <w:right w:w="100" w:type="dxa"/>
+            </w:tcMar>
+          </w:tcPr>
+          <w:p>
+            <w:pPr>
+              <w:rPr>
+                <w:rFonts w:ascii="TH SarabunPSK" w:eastAsia="Sarabun" w:hAnsi="TH SarabunPSK" w:cs="TH SarabunPSK" w:hint="cs"/>
+                <w:szCs w:val="24"/>
+              </w:rPr>
+            </w:pPr>
+            <w:r>
+              <w:rPr>
+                <w:rFonts w:ascii="TH SarabunPSK" w:eastAsia="Sarabun" w:hAnsi="TH SarabunPSK" w:cs="TH SarabunPSK" w:hint="cs"/>
+                <w:szCs w:val="24"/>
+              </w:rPr>
+              <w:t xml:space="preserve">      -</w:t>
+            </w:r>
+          </w:p>
+        </w:tc>
+      </w:tr>
+      <w:tr>
+        <w:trPr>
+          <w:trHeight w:val="129"/>
+        </w:trPr>
+        <w:tc>
+          <w:tcPr>
+            <w:tcW w:w="2580" w:type="dxa"/>
+            <w:gridSpan w:val="2"/>
+            <w:tcBorders>
+              <w:top w:val="nil"/>
+              <w:left w:val="single" w:sz="12" w:space="0" w:color="000000"/>
+              <w:bottom w:val="single" w:sz="12" w:space="0" w:color="000000"/>
+              <w:right w:val="single" w:sz="8" w:space="0" w:color="000000"/>
+            </w:tcBorders>
+            <w:shd w:val="clear" w:color="auto" w:fill="auto"/>
+            <w:tcMar>
+              <w:top w:w="100" w:type="dxa"/>
+              <w:left w:w="100" w:type="dxa"/>
+              <w:bottom w:w="100" w:type="dxa"/>
+              <w:right w:w="100" w:type="dxa"/>
+            </w:tcMar>
+          </w:tcPr>
+          <w:p>
+            <w:pPr>
+              <w:jc w:val="right"/>
+              <w:rPr>
+                <w:rFonts w:ascii="TH SarabunPSK" w:eastAsia="Sarabun" w:hAnsi="TH SarabunPSK" w:cs="TH SarabunPSK" w:hint="cs"/>
+                <w:szCs w:val="24"/>
+              </w:rPr>
+            </w:pPr>
+            <w:r>
+              <w:rPr>
+                <w:rFonts w:ascii="TH SarabunPSK" w:eastAsia="Sarabun" w:hAnsi="TH SarabunPSK" w:cs="TH SarabunPSK" w:hint="cs"/>
+                <w:szCs w:val="24"/>
+              </w:rPr>
+              <w:t>Priority:</w:t>
+            </w:r>
+          </w:p>
+        </w:tc>
+        <w:tc>
+          <w:tcPr>
+            <w:tcW w:w="7147" w:type="dxa"/>
+            <w:gridSpan w:val="3"/>
+            <w:tcBorders>
+              <w:top w:val="nil"/>
+              <w:left w:val="nil"/>
+              <w:bottom w:val="single" w:sz="12" w:space="0" w:color="000000"/>
+              <w:right w:val="single" w:sz="12" w:space="0" w:color="000000"/>
+            </w:tcBorders>
+            <w:shd w:val="clear" w:color="auto" w:fill="auto"/>
+            <w:tcMar>
+              <w:top w:w="100" w:type="dxa"/>
+              <w:left w:w="100" w:type="dxa"/>
+              <w:bottom w:w="100" w:type="dxa"/>
+              <w:right w:w="100" w:type="dxa"/>
+            </w:tcMar>
+          </w:tcPr>
+          <w:p>
+            <w:pPr>
+              <w:rPr>
+                <w:rFonts w:ascii="TH SarabunPSK" w:eastAsia="Sarabun" w:hAnsi="TH SarabunPSK" w:cs="TH SarabunPSK" w:hint="cs"/>
+                <w:szCs w:val="24"/>
+              </w:rPr>
+            </w:pPr>
+            <w:r>
+              <w:rPr>
+                <w:rFonts w:ascii="TH SarabunPSK" w:eastAsia="Sarabun" w:hAnsi="TH SarabunPSK" w:cs="TH SarabunPSK" w:hint="cs"/>
+                <w:szCs w:val="24"/>
+              </w:rPr>
+              <w:t>2</w:t>
+            </w:r>
+          </w:p>
+        </w:tc>
+      </w:tr>
+    </w:tbl>
+    <w:p>
+      <w:pPr>
+        <w:rPr>
+          <w:rFonts w:ascii="TH SarabunPSK" w:hAnsi="TH SarabunPSK" w:cs="TH SarabunPSK" w:hint="cs"/>
+          <w:szCs w:val="24"/>
+        </w:rPr>
+      </w:pPr>
+    </w:p>
+    <w:p>
+      <w:pPr>
+        <w:rPr>
+          <w:rFonts w:ascii="TH SarabunPSK" w:hAnsi="TH SarabunPSK" w:cs="TH SarabunPSK" w:hint="cs"/>
+          <w:szCs w:val="24"/>
+        </w:rPr>
+      </w:pPr>
+    </w:p>
+    <w:p>
+      <w:pPr>
+        <w:rPr>
+          <w:rFonts w:ascii="TH SarabunPSK" w:hAnsi="TH SarabunPSK" w:cs="TH SarabunPSK" w:hint="cs"/>
+          <w:color w:val="000000" w:themeColor="text1"/>
+          <w:szCs w:val="24"/>
         </w:rPr>
       </w:pPr>
     </w:p>
@@ -8332,6 +11219,17 @@
       <w:szCs w:val="25"/>
     </w:rPr>
   </w:style>
+  <w:style w:type="paragraph" w:styleId="ListParagraph">
+    <w:name w:val="List Paragraph"/>
+    <w:basedOn w:val="Normal"/>
+    <w:uiPriority w:val="34"/>
+    <w:qFormat/>
+    <w:rsid w:val="00473D35"/>
+    <w:pPr>
+      <w:ind w:left="720"/>
+      <w:contextualSpacing/>
+    </w:pPr>
+  </w:style>
 </w:styles>
 </file>
 

</xml_diff>